<commit_message>
draft for subsystem1 report2
</commit_message>
<xml_diff>
--- a/Milestone2/M2_Report.docx
+++ b/Milestone2/M2_Report.docx
@@ -1,6 +1,6 @@
 
 <file path=word/document.xml><?xml version="1.0" encoding="utf-8"?>
-<w:document xmlns:wpc="http://schemas.microsoft.com/office/word/2010/wordprocessingCanvas" xmlns:cx="http://schemas.microsoft.com/office/drawing/2014/chartex" xmlns:cx1="http://schemas.microsoft.com/office/drawing/2015/9/8/chartex" xmlns:cx2="http://schemas.microsoft.com/office/drawing/2015/10/21/chartex" xmlns:cx3="http://schemas.microsoft.com/office/drawing/2016/5/9/chartex" xmlns:cx4="http://schemas.microsoft.com/office/drawing/2016/5/10/chartex" xmlns:cx5="http://schemas.microsoft.com/office/drawing/2016/5/11/chartex" xmlns:cx6="http://schemas.microsoft.com/office/drawing/2016/5/12/chartex" xmlns:cx7="http://schemas.microsoft.com/office/drawing/2016/5/13/chartex" xmlns:cx8="http://schemas.microsoft.com/office/drawing/2016/5/14/chartex" xmlns:mc="http://schemas.openxmlformats.org/markup-compatibility/2006" xmlns:aink="http://schemas.microsoft.com/office/drawing/2016/ink" xmlns:am3d="http://schemas.microsoft.com/office/drawing/2017/model3d" xmlns:o="urn:schemas-microsoft-com:office:office" xmlns:r="http://schemas.openxmlformats.org/officeDocument/2006/relationships" xmlns:m="http://schemas.openxmlformats.org/officeDocument/2006/math" xmlns:v="urn:schemas-microsoft-com:vml" xmlns:wp14="http://schemas.microsoft.com/office/word/2010/wordprocessingDrawing" xmlns:wp="http://schemas.openxmlformats.org/drawingml/2006/wordprocessingDrawing" xmlns:w10="urn:schemas-microsoft-com:office:word" xmlns:w="http://schemas.openxmlformats.org/wordprocessingml/2006/main" xmlns:w14="http://schemas.microsoft.com/office/word/2010/wordml" xmlns:w15="http://schemas.microsoft.com/office/word/2012/wordml" xmlns:w16cex="http://schemas.microsoft.com/office/word/2018/wordml/cex" xmlns:w16cid="http://schemas.microsoft.com/office/word/2016/wordml/cid" xmlns:w16="http://schemas.microsoft.com/office/word/2018/wordml" xmlns:w16sdtdh="http://schemas.microsoft.com/office/word/2020/wordml/sdtdatahash" xmlns:w16se="http://schemas.microsoft.com/office/word/2015/wordml/symex" xmlns:wpg="http://schemas.microsoft.com/office/word/2010/wordprocessingGroup" xmlns:wpi="http://schemas.microsoft.com/office/word/2010/wordprocessingInk" xmlns:wne="http://schemas.microsoft.com/office/word/2006/wordml" xmlns:wps="http://schemas.microsoft.com/office/word/2010/wordprocessingShape" mc:Ignorable="w14 w15 w16se w16cid w16 w16cex w16sdtdh wp14">
+<w:document xmlns:wpc="http://schemas.microsoft.com/office/word/2010/wordprocessingCanvas" xmlns:cx="http://schemas.microsoft.com/office/drawing/2014/chartex" xmlns:cx1="http://schemas.microsoft.com/office/drawing/2015/9/8/chartex" xmlns:cx2="http://schemas.microsoft.com/office/drawing/2015/10/21/chartex" xmlns:cx3="http://schemas.microsoft.com/office/drawing/2016/5/9/chartex" xmlns:cx4="http://schemas.microsoft.com/office/drawing/2016/5/10/chartex" xmlns:cx5="http://schemas.microsoft.com/office/drawing/2016/5/11/chartex" xmlns:cx6="http://schemas.microsoft.com/office/drawing/2016/5/12/chartex" xmlns:cx7="http://schemas.microsoft.com/office/drawing/2016/5/13/chartex" xmlns:cx8="http://schemas.microsoft.com/office/drawing/2016/5/14/chartex" xmlns:mc="http://schemas.openxmlformats.org/markup-compatibility/2006" xmlns:aink="http://schemas.microsoft.com/office/drawing/2016/ink" xmlns:am3d="http://schemas.microsoft.com/office/drawing/2017/model3d" xmlns:o="urn:schemas-microsoft-com:office:office" xmlns:r="http://schemas.openxmlformats.org/officeDocument/2006/relationships" xmlns:m="http://schemas.openxmlformats.org/officeDocument/2006/math" xmlns:v="urn:schemas-microsoft-com:vml" xmlns:wp14="http://schemas.microsoft.com/office/word/2010/wordprocessingDrawing" xmlns:wp="http://schemas.openxmlformats.org/drawingml/2006/wordprocessingDrawing" xmlns:w10="urn:schemas-microsoft-com:office:word" xmlns:w="http://schemas.openxmlformats.org/wordprocessingml/2006/main" xmlns:w14="http://schemas.microsoft.com/office/word/2010/wordml" xmlns:w15="http://schemas.microsoft.com/office/word/2012/wordml" xmlns:w16cex="http://schemas.microsoft.com/office/word/2018/wordml/cex" xmlns:w16cid="http://schemas.microsoft.com/office/word/2016/wordml/cid" xmlns:w16="http://schemas.microsoft.com/office/word/2018/wordml" xmlns:w16se="http://schemas.microsoft.com/office/word/2015/wordml/symex" xmlns:wpg="http://schemas.microsoft.com/office/word/2010/wordprocessingGroup" xmlns:wpi="http://schemas.microsoft.com/office/word/2010/wordprocessingInk" xmlns:wne="http://schemas.microsoft.com/office/word/2006/wordml" xmlns:wps="http://schemas.microsoft.com/office/word/2010/wordprocessingShape" mc:Ignorable="w14 w15 w16se w16cid w16 w16cex wp14">
   <w:body>
     <w:tbl>
       <w:tblPr>
@@ -2921,15 +2921,140 @@
     </w:p>
     <w:p>
       <w:pPr>
-        <w:rPr>
-          <w:rFonts w:ascii="Arial" w:hAnsi="Arial" w:cs="Arial"/>
-          <w:sz w:val="22"/>
-          <w:szCs w:val="22"/>
-        </w:rPr>
-      </w:pPr>
-    </w:p>
-    <w:p>
-      <w:pPr>
+        <w:suppressAutoHyphens w:val="0"/>
+        <w:rPr>
+          <w:rFonts w:ascii="Arial" w:hAnsi="Arial" w:cs="Arial"/>
+          <w:sz w:val="22"/>
+          <w:szCs w:val="22"/>
+        </w:rPr>
+      </w:pPr>
+      <w:r>
+        <w:rPr>
+          <w:rFonts w:ascii="Arial" w:hAnsi="Arial" w:cs="Arial"/>
+          <w:sz w:val="22"/>
+          <w:szCs w:val="22"/>
+        </w:rPr>
+        <w:br w:type="page"/>
+      </w:r>
+    </w:p>
+    <w:p>
+      <w:pPr>
+        <w:rPr>
+          <w:rFonts w:ascii="Arial" w:hAnsi="Arial" w:cs="Arial"/>
+          <w:sz w:val="22"/>
+          <w:szCs w:val="22"/>
+        </w:rPr>
+      </w:pPr>
+      <w:r>
+        <w:rPr>
+          <w:rFonts w:ascii="Arial" w:hAnsi="Arial" w:cs="Arial"/>
+          <w:noProof/>
+          <w:sz w:val="22"/>
+          <w:szCs w:val="22"/>
+        </w:rPr>
+        <w:lastRenderedPageBreak/>
+        <w:drawing>
+          <wp:inline distT="0" distB="0" distL="0" distR="0" wp14:anchorId="5B026ECD" wp14:editId="0B6BBDDF">
+            <wp:extent cx="6114415" cy="5534025"/>
+            <wp:effectExtent l="0" t="0" r="635" b="9525"/>
+            <wp:docPr id="5" name="Grafik 5"/>
+            <wp:cNvGraphicFramePr>
+              <a:graphicFrameLocks xmlns:a="http://schemas.openxmlformats.org/drawingml/2006/main" noChangeAspect="1"/>
+            </wp:cNvGraphicFramePr>
+            <a:graphic xmlns:a="http://schemas.openxmlformats.org/drawingml/2006/main">
+              <a:graphicData uri="http://schemas.openxmlformats.org/drawingml/2006/picture">
+                <pic:pic xmlns:pic="http://schemas.openxmlformats.org/drawingml/2006/picture">
+                  <pic:nvPicPr>
+                    <pic:cNvPr id="0" name="Picture 2"/>
+                    <pic:cNvPicPr>
+                      <a:picLocks noChangeAspect="1" noChangeArrowheads="1"/>
+                    </pic:cNvPicPr>
+                  </pic:nvPicPr>
+                  <pic:blipFill>
+                    <a:blip r:embed="rId11">
+                      <a:extLst>
+                        <a:ext uri="{28A0092B-C50C-407E-A947-70E740481C1C}">
+                          <a14:useLocalDpi xmlns:a14="http://schemas.microsoft.com/office/drawing/2010/main" val="0"/>
+                        </a:ext>
+                      </a:extLst>
+                    </a:blip>
+                    <a:srcRect/>
+                    <a:stretch>
+                      <a:fillRect/>
+                    </a:stretch>
+                  </pic:blipFill>
+                  <pic:spPr bwMode="auto">
+                    <a:xfrm>
+                      <a:off x="0" y="0"/>
+                      <a:ext cx="6114415" cy="5534025"/>
+                    </a:xfrm>
+                    <a:prstGeom prst="rect">
+                      <a:avLst/>
+                    </a:prstGeom>
+                    <a:noFill/>
+                    <a:ln>
+                      <a:noFill/>
+                    </a:ln>
+                  </pic:spPr>
+                </pic:pic>
+              </a:graphicData>
+            </a:graphic>
+          </wp:inline>
+        </w:drawing>
+      </w:r>
+    </w:p>
+    <w:p>
+      <w:pPr>
+        <w:rPr>
+          <w:rFonts w:ascii="Arial" w:hAnsi="Arial" w:cs="Arial"/>
+          <w:sz w:val="22"/>
+          <w:szCs w:val="22"/>
+        </w:rPr>
+      </w:pPr>
+      <w:r>
+        <w:rPr>
+          <w:rFonts w:ascii="Arial" w:hAnsi="Arial" w:cs="Arial"/>
+          <w:sz w:val="22"/>
+          <w:szCs w:val="22"/>
+        </w:rPr>
+        <w:t xml:space="preserve">To support the described use-cases, this class diagram was created. Most classes represent an actor from the use-case diagram. Each class has it’s set of functions which are defined by the various sequence diagram which are described </w:t>
+      </w:r>
+      <w:r>
+        <w:rPr>
+          <w:rFonts w:ascii="Arial" w:hAnsi="Arial" w:cs="Arial"/>
+          <w:sz w:val="22"/>
+          <w:szCs w:val="22"/>
+        </w:rPr>
+        <w:t>later</w:t>
+      </w:r>
+      <w:r>
+        <w:rPr>
+          <w:rFonts w:ascii="Arial" w:hAnsi="Arial" w:cs="Arial"/>
+          <w:sz w:val="22"/>
+          <w:szCs w:val="22"/>
+        </w:rPr>
+        <w:t>.</w:t>
+      </w:r>
+      <w:r>
+        <w:rPr>
+          <w:rFonts w:ascii="Arial" w:hAnsi="Arial" w:cs="Arial"/>
+          <w:sz w:val="22"/>
+          <w:szCs w:val="22"/>
+        </w:rPr>
+        <w:t xml:space="preserve"> The Interface “Destination” is imported from Subsystem2 to guarantee that both subsystems have the same understanding what a “Destination” is. The personnel classes inherit from the base class which represents an employee </w:t>
+      </w:r>
+      <w:r>
+        <w:rPr>
+          <w:rFonts w:ascii="Arial" w:hAnsi="Arial" w:cs="Arial"/>
+          <w:sz w:val="22"/>
+          <w:szCs w:val="22"/>
+        </w:rPr>
+        <w:t>of the airport.</w:t>
+      </w:r>
+    </w:p>
+    <w:p>
+      <w:pPr>
+        <w:suppressAutoHyphens w:val="0"/>
         <w:rPr>
           <w:rFonts w:ascii="Arial" w:hAnsi="Arial" w:cs="Arial"/>
           <w:b/>
@@ -2946,196 +3071,8 @@
           <w:sz w:val="22"/>
           <w:szCs w:val="22"/>
         </w:rPr>
-        <w:t>Land aircraft</w:t>
-      </w:r>
-    </w:p>
-    <w:p>
-      <w:pPr>
-        <w:suppressAutoHyphens w:val="0"/>
-        <w:rPr>
-          <w:rFonts w:ascii="Arial" w:hAnsi="Arial" w:cs="Arial"/>
-          <w:sz w:val="22"/>
-          <w:szCs w:val="22"/>
-        </w:rPr>
-      </w:pPr>
-      <w:r>
-        <w:rPr>
-          <w:rFonts w:ascii="Arial" w:hAnsi="Arial" w:cs="Arial"/>
-          <w:sz w:val="22"/>
-          <w:szCs w:val="22"/>
-        </w:rPr>
-        <w:t>Step 1: Pilot requests landing clearance from the aircraft marshaller</w:t>
-      </w:r>
-    </w:p>
-    <w:p>
-      <w:pPr>
-        <w:suppressAutoHyphens w:val="0"/>
-        <w:rPr>
-          <w:rFonts w:ascii="Arial" w:hAnsi="Arial" w:cs="Arial"/>
-          <w:sz w:val="22"/>
-          <w:szCs w:val="22"/>
-        </w:rPr>
-      </w:pPr>
-      <w:r>
-        <w:rPr>
-          <w:rFonts w:ascii="Arial" w:hAnsi="Arial" w:cs="Arial"/>
-          <w:sz w:val="22"/>
-          <w:szCs w:val="22"/>
-        </w:rPr>
-        <w:t>Step 2: Pilot notifies cabin crew that the aircraft will land soon</w:t>
-      </w:r>
-    </w:p>
-    <w:p>
-      <w:pPr>
-        <w:suppressAutoHyphens w:val="0"/>
-        <w:rPr>
-          <w:rFonts w:ascii="Arial" w:hAnsi="Arial" w:cs="Arial"/>
-          <w:sz w:val="22"/>
-          <w:szCs w:val="22"/>
-        </w:rPr>
-      </w:pPr>
-      <w:r>
-        <w:rPr>
-          <w:rFonts w:ascii="Arial" w:hAnsi="Arial" w:cs="Arial"/>
-          <w:sz w:val="22"/>
-          <w:szCs w:val="22"/>
-        </w:rPr>
-        <w:t>Step 3: Cabin crew informs the passengers that they should put on their seatbelts</w:t>
-      </w:r>
-    </w:p>
-    <w:p>
-      <w:pPr>
-        <w:suppressAutoHyphens w:val="0"/>
-        <w:rPr>
-          <w:rFonts w:ascii="Arial" w:hAnsi="Arial" w:cs="Arial"/>
-          <w:sz w:val="22"/>
-          <w:szCs w:val="22"/>
-        </w:rPr>
-      </w:pPr>
-      <w:r>
-        <w:rPr>
-          <w:rFonts w:ascii="Arial" w:hAnsi="Arial" w:cs="Arial"/>
-          <w:sz w:val="22"/>
-          <w:szCs w:val="22"/>
-        </w:rPr>
-        <w:t>Step 4: Aircraft marshaller gives clearance and provides the landing strip</w:t>
-      </w:r>
-    </w:p>
-    <w:p>
-      <w:pPr>
-        <w:suppressAutoHyphens w:val="0"/>
-        <w:rPr>
-          <w:rFonts w:ascii="Arial" w:hAnsi="Arial" w:cs="Arial"/>
-          <w:sz w:val="22"/>
-          <w:szCs w:val="22"/>
-        </w:rPr>
-      </w:pPr>
-      <w:r>
-        <w:rPr>
-          <w:rFonts w:ascii="Arial" w:hAnsi="Arial" w:cs="Arial"/>
-          <w:sz w:val="22"/>
-          <w:szCs w:val="22"/>
-        </w:rPr>
-        <w:t>Step 5: Pilot performs landing</w:t>
-      </w:r>
-    </w:p>
-    <w:p>
-      <w:pPr>
-        <w:suppressAutoHyphens w:val="0"/>
-        <w:rPr>
-          <w:rFonts w:ascii="Arial" w:hAnsi="Arial" w:cs="Arial"/>
-          <w:sz w:val="22"/>
-          <w:szCs w:val="22"/>
-        </w:rPr>
-      </w:pPr>
-      <w:r>
-        <w:rPr>
-          <w:rFonts w:ascii="Arial" w:hAnsi="Arial" w:cs="Arial"/>
-          <w:sz w:val="22"/>
-          <w:szCs w:val="22"/>
-        </w:rPr>
-        <w:t>Step 6: Aircraft marshaller provides a gate number and the parking spot after the passengers left.</w:t>
-      </w:r>
-    </w:p>
-    <w:p>
-      <w:pPr>
-        <w:suppressAutoHyphens w:val="0"/>
-        <w:rPr>
-          <w:rFonts w:ascii="Arial" w:hAnsi="Arial" w:cs="Arial"/>
-          <w:sz w:val="22"/>
-          <w:szCs w:val="22"/>
-        </w:rPr>
-      </w:pPr>
-      <w:r>
-        <w:rPr>
-          <w:rFonts w:ascii="Arial" w:hAnsi="Arial" w:cs="Arial"/>
-          <w:sz w:val="22"/>
-          <w:szCs w:val="22"/>
-        </w:rPr>
-        <w:t>Step 7: Aircraft marshaller signals instructions to the pilot to ease parking.</w:t>
-      </w:r>
-    </w:p>
-    <w:p>
-      <w:pPr>
-        <w:suppressAutoHyphens w:val="0"/>
-        <w:rPr>
-          <w:rFonts w:ascii="Arial" w:hAnsi="Arial" w:cs="Arial"/>
-          <w:sz w:val="22"/>
-          <w:szCs w:val="22"/>
-        </w:rPr>
-      </w:pPr>
-      <w:r>
-        <w:rPr>
-          <w:rFonts w:ascii="Arial" w:hAnsi="Arial" w:cs="Arial"/>
-          <w:sz w:val="22"/>
-          <w:szCs w:val="22"/>
-        </w:rPr>
-        <w:t xml:space="preserve">Step 8: Pilot </w:t>
-      </w:r>
-      <w:r>
-        <w:rPr>
-          <w:rFonts w:ascii="Arial" w:hAnsi="Arial" w:cs="Arial"/>
-          <w:sz w:val="22"/>
-          <w:szCs w:val="22"/>
-        </w:rPr>
-        <w:t>acknowledges</w:t>
-      </w:r>
-      <w:r>
-        <w:rPr>
-          <w:rFonts w:ascii="Arial" w:hAnsi="Arial" w:cs="Arial"/>
-          <w:sz w:val="22"/>
-          <w:szCs w:val="22"/>
-        </w:rPr>
-        <w:t xml:space="preserve"> the information provided</w:t>
-      </w:r>
-    </w:p>
-    <w:p>
-      <w:pPr>
-        <w:suppressAutoHyphens w:val="0"/>
-        <w:rPr>
-          <w:rFonts w:ascii="Arial" w:hAnsi="Arial" w:cs="Arial"/>
-          <w:sz w:val="22"/>
-          <w:szCs w:val="22"/>
-        </w:rPr>
-      </w:pPr>
-      <w:r>
-        <w:rPr>
-          <w:rFonts w:ascii="Arial" w:hAnsi="Arial" w:cs="Arial"/>
-          <w:sz w:val="22"/>
-          <w:szCs w:val="22"/>
-        </w:rPr>
-        <w:t>Step 9: Cabin crew departs the passengers row-wise</w:t>
-      </w:r>
-    </w:p>
-    <w:p>
-      <w:pPr>
-        <w:suppressAutoHyphens w:val="0"/>
-        <w:rPr>
-          <w:rFonts w:ascii="Arial" w:hAnsi="Arial" w:cs="Arial"/>
-          <w:sz w:val="22"/>
-          <w:szCs w:val="22"/>
-        </w:rPr>
-      </w:pPr>
+        <w:br w:type="page"/>
+      </w:r>
     </w:p>
     <w:p>
       <w:pPr>
@@ -3145,6 +3082,7 @@
           <w:bCs/>
           <w:sz w:val="22"/>
           <w:szCs w:val="22"/>
+          <w:u w:val="single"/>
         </w:rPr>
       </w:pPr>
       <w:r>
@@ -3154,104 +3092,11 @@
           <w:bCs/>
           <w:sz w:val="22"/>
           <w:szCs w:val="22"/>
-        </w:rPr>
-        <w:t>Refuel aircraft</w:t>
-      </w:r>
-    </w:p>
-    <w:p>
-      <w:pPr>
-        <w:rPr>
-          <w:rFonts w:ascii="Arial" w:hAnsi="Arial" w:cs="Arial"/>
-          <w:sz w:val="22"/>
-          <w:szCs w:val="22"/>
-        </w:rPr>
-      </w:pPr>
-      <w:r>
-        <w:rPr>
-          <w:rFonts w:ascii="Arial" w:hAnsi="Arial" w:cs="Arial"/>
-          <w:sz w:val="22"/>
-          <w:szCs w:val="22"/>
-        </w:rPr>
-        <w:t>Step 1: Pilot requests fuel truck from landside management and provides location information</w:t>
-      </w:r>
-    </w:p>
-    <w:p>
-      <w:pPr>
-        <w:rPr>
-          <w:rFonts w:ascii="Arial" w:hAnsi="Arial" w:cs="Arial"/>
-          <w:sz w:val="22"/>
-          <w:szCs w:val="22"/>
-        </w:rPr>
-      </w:pPr>
-      <w:r>
-        <w:rPr>
-          <w:rFonts w:ascii="Arial" w:hAnsi="Arial" w:cs="Arial"/>
-          <w:sz w:val="22"/>
-          <w:szCs w:val="22"/>
-        </w:rPr>
-        <w:t xml:space="preserve">Step 2: Fuel truck driver gets information </w:t>
-      </w:r>
-    </w:p>
-    <w:p>
-      <w:pPr>
-        <w:rPr>
-          <w:rFonts w:ascii="Arial" w:hAnsi="Arial" w:cs="Arial"/>
-          <w:sz w:val="22"/>
-          <w:szCs w:val="22"/>
-        </w:rPr>
-      </w:pPr>
-      <w:r>
-        <w:rPr>
-          <w:rFonts w:ascii="Arial" w:hAnsi="Arial" w:cs="Arial"/>
-          <w:sz w:val="22"/>
-          <w:szCs w:val="22"/>
-        </w:rPr>
-        <w:t>Step 3: Fuel truck driver reports to pilot that the truck will refuel the aircraft</w:t>
-      </w:r>
-    </w:p>
-    <w:p>
-      <w:pPr>
-        <w:rPr>
-          <w:rFonts w:ascii="Arial" w:hAnsi="Arial" w:cs="Arial"/>
-          <w:sz w:val="22"/>
-          <w:szCs w:val="22"/>
-        </w:rPr>
-      </w:pPr>
-      <w:r>
-        <w:rPr>
-          <w:rFonts w:ascii="Arial" w:hAnsi="Arial" w:cs="Arial"/>
-          <w:sz w:val="22"/>
-          <w:szCs w:val="22"/>
-        </w:rPr>
-        <w:t>Step 4: Fuel truck moves to aircraft</w:t>
-      </w:r>
-    </w:p>
-    <w:p>
-      <w:pPr>
-        <w:rPr>
-          <w:rFonts w:ascii="Arial" w:hAnsi="Arial" w:cs="Arial"/>
-          <w:sz w:val="22"/>
-          <w:szCs w:val="22"/>
-        </w:rPr>
-      </w:pPr>
-      <w:r>
-        <w:rPr>
-          <w:rFonts w:ascii="Arial" w:hAnsi="Arial" w:cs="Arial"/>
-          <w:sz w:val="22"/>
-          <w:szCs w:val="22"/>
+          <w:u w:val="single"/>
         </w:rPr>
         <w:lastRenderedPageBreak/>
-        <w:t>Step 5: Fuel truck refills aircraft</w:t>
-      </w:r>
-    </w:p>
-    <w:p>
-      <w:pPr>
-        <w:rPr>
-          <w:rFonts w:ascii="Arial" w:hAnsi="Arial" w:cs="Arial"/>
-          <w:sz w:val="22"/>
-          <w:szCs w:val="22"/>
-        </w:rPr>
-      </w:pPr>
+        <w:t>Sequence diagrams:</w:t>
+      </w:r>
     </w:p>
     <w:p>
       <w:pPr>
@@ -3263,7 +3108,9 @@
           <w:szCs w:val="22"/>
         </w:rPr>
       </w:pPr>
-      <w:r>
+    </w:p>
+    <w:p>
+      <w:pPr>
         <w:rPr>
           <w:rFonts w:ascii="Arial" w:hAnsi="Arial" w:cs="Arial"/>
           <w:b/>
@@ -3271,27 +3118,582 @@
           <w:sz w:val="22"/>
           <w:szCs w:val="22"/>
         </w:rPr>
+      </w:pPr>
+      <w:r>
+        <w:rPr>
+          <w:rFonts w:ascii="Arial" w:hAnsi="Arial" w:cs="Arial"/>
+          <w:b/>
+          <w:bCs/>
+          <w:sz w:val="22"/>
+          <w:szCs w:val="22"/>
+        </w:rPr>
+        <w:t>Land aircraft</w:t>
+      </w:r>
+    </w:p>
+    <w:p>
+      <w:pPr>
+        <w:suppressAutoHyphens w:val="0"/>
+        <w:rPr>
+          <w:rFonts w:ascii="Arial" w:hAnsi="Arial" w:cs="Arial"/>
+          <w:sz w:val="22"/>
+          <w:szCs w:val="22"/>
+        </w:rPr>
+      </w:pPr>
+      <w:r>
+        <w:rPr>
+          <w:rFonts w:ascii="Arial" w:hAnsi="Arial" w:cs="Arial"/>
+          <w:sz w:val="22"/>
+          <w:szCs w:val="22"/>
+        </w:rPr>
+        <w:t>Step 1: Pilot requests landing clearance from the aircraft marshaller</w:t>
+      </w:r>
+    </w:p>
+    <w:p>
+      <w:pPr>
+        <w:suppressAutoHyphens w:val="0"/>
+        <w:rPr>
+          <w:rFonts w:ascii="Arial" w:hAnsi="Arial" w:cs="Arial"/>
+          <w:sz w:val="22"/>
+          <w:szCs w:val="22"/>
+        </w:rPr>
+      </w:pPr>
+      <w:r>
+        <w:rPr>
+          <w:rFonts w:ascii="Arial" w:hAnsi="Arial" w:cs="Arial"/>
+          <w:sz w:val="22"/>
+          <w:szCs w:val="22"/>
+        </w:rPr>
+        <w:t>Step 2: Pilot notifies cabin crew that the aircraft will land soon</w:t>
+      </w:r>
+    </w:p>
+    <w:p>
+      <w:pPr>
+        <w:suppressAutoHyphens w:val="0"/>
+        <w:rPr>
+          <w:rFonts w:ascii="Arial" w:hAnsi="Arial" w:cs="Arial"/>
+          <w:sz w:val="22"/>
+          <w:szCs w:val="22"/>
+        </w:rPr>
+      </w:pPr>
+      <w:r>
+        <w:rPr>
+          <w:rFonts w:ascii="Arial" w:hAnsi="Arial" w:cs="Arial"/>
+          <w:sz w:val="22"/>
+          <w:szCs w:val="22"/>
+        </w:rPr>
+        <w:t>Step 3: Cabin crew informs the passengers that they should put on their seatbelts</w:t>
+      </w:r>
+    </w:p>
+    <w:p>
+      <w:pPr>
+        <w:suppressAutoHyphens w:val="0"/>
+        <w:rPr>
+          <w:rFonts w:ascii="Arial" w:hAnsi="Arial" w:cs="Arial"/>
+          <w:sz w:val="22"/>
+          <w:szCs w:val="22"/>
+        </w:rPr>
+      </w:pPr>
+      <w:r>
+        <w:rPr>
+          <w:rFonts w:ascii="Arial" w:hAnsi="Arial" w:cs="Arial"/>
+          <w:sz w:val="22"/>
+          <w:szCs w:val="22"/>
+        </w:rPr>
+        <w:t>Step 4: Aircraft marshaller gives clearance and provides the landing strip</w:t>
+      </w:r>
+    </w:p>
+    <w:p>
+      <w:pPr>
+        <w:suppressAutoHyphens w:val="0"/>
+        <w:rPr>
+          <w:rFonts w:ascii="Arial" w:hAnsi="Arial" w:cs="Arial"/>
+          <w:sz w:val="22"/>
+          <w:szCs w:val="22"/>
+        </w:rPr>
+      </w:pPr>
+      <w:r>
+        <w:rPr>
+          <w:rFonts w:ascii="Arial" w:hAnsi="Arial" w:cs="Arial"/>
+          <w:sz w:val="22"/>
+          <w:szCs w:val="22"/>
+        </w:rPr>
+        <w:t>Step 5: Pilot performs landing</w:t>
+      </w:r>
+    </w:p>
+    <w:p>
+      <w:pPr>
+        <w:suppressAutoHyphens w:val="0"/>
+        <w:rPr>
+          <w:rFonts w:ascii="Arial" w:hAnsi="Arial" w:cs="Arial"/>
+          <w:sz w:val="22"/>
+          <w:szCs w:val="22"/>
+        </w:rPr>
+      </w:pPr>
+      <w:r>
+        <w:rPr>
+          <w:rFonts w:ascii="Arial" w:hAnsi="Arial" w:cs="Arial"/>
+          <w:sz w:val="22"/>
+          <w:szCs w:val="22"/>
+        </w:rPr>
+        <w:t>Step 6: Aircraft marshaller provides a gate number and the parking spot after the passengers left.</w:t>
+      </w:r>
+    </w:p>
+    <w:p>
+      <w:pPr>
+        <w:suppressAutoHyphens w:val="0"/>
+        <w:rPr>
+          <w:rFonts w:ascii="Arial" w:hAnsi="Arial" w:cs="Arial"/>
+          <w:sz w:val="22"/>
+          <w:szCs w:val="22"/>
+        </w:rPr>
+      </w:pPr>
+      <w:r>
+        <w:rPr>
+          <w:rFonts w:ascii="Arial" w:hAnsi="Arial" w:cs="Arial"/>
+          <w:sz w:val="22"/>
+          <w:szCs w:val="22"/>
+        </w:rPr>
+        <w:t>Step 7: Aircraft marshaller signals instructions to the pilot to ease parking.</w:t>
+      </w:r>
+    </w:p>
+    <w:p>
+      <w:pPr>
+        <w:suppressAutoHyphens w:val="0"/>
+        <w:rPr>
+          <w:rFonts w:ascii="Arial" w:hAnsi="Arial" w:cs="Arial"/>
+          <w:sz w:val="22"/>
+          <w:szCs w:val="22"/>
+        </w:rPr>
+      </w:pPr>
+      <w:r>
+        <w:rPr>
+          <w:rFonts w:ascii="Arial" w:hAnsi="Arial" w:cs="Arial"/>
+          <w:sz w:val="22"/>
+          <w:szCs w:val="22"/>
+        </w:rPr>
+        <w:t xml:space="preserve">Step 8: Pilot </w:t>
+      </w:r>
+      <w:r>
+        <w:rPr>
+          <w:rFonts w:ascii="Arial" w:hAnsi="Arial" w:cs="Arial"/>
+          <w:sz w:val="22"/>
+          <w:szCs w:val="22"/>
+        </w:rPr>
+        <w:t>acknowledges</w:t>
+      </w:r>
+      <w:r>
+        <w:rPr>
+          <w:rFonts w:ascii="Arial" w:hAnsi="Arial" w:cs="Arial"/>
+          <w:sz w:val="22"/>
+          <w:szCs w:val="22"/>
+        </w:rPr>
+        <w:t xml:space="preserve"> the information provided</w:t>
+      </w:r>
+    </w:p>
+    <w:p>
+      <w:pPr>
+        <w:suppressAutoHyphens w:val="0"/>
+        <w:rPr>
+          <w:rFonts w:ascii="Arial" w:hAnsi="Arial" w:cs="Arial"/>
+          <w:sz w:val="22"/>
+          <w:szCs w:val="22"/>
+        </w:rPr>
+      </w:pPr>
+      <w:r>
+        <w:rPr>
+          <w:rFonts w:ascii="Arial" w:hAnsi="Arial" w:cs="Arial"/>
+          <w:sz w:val="22"/>
+          <w:szCs w:val="22"/>
+        </w:rPr>
+        <w:t>Step 9: Pilot informs Cabin crew that gate docking is completed</w:t>
+      </w:r>
+    </w:p>
+    <w:p>
+      <w:pPr>
+        <w:suppressAutoHyphens w:val="0"/>
+        <w:rPr>
+          <w:rFonts w:ascii="Arial" w:hAnsi="Arial" w:cs="Arial"/>
+          <w:sz w:val="22"/>
+          <w:szCs w:val="22"/>
+        </w:rPr>
+      </w:pPr>
+      <w:r>
+        <w:rPr>
+          <w:rFonts w:ascii="Arial" w:hAnsi="Arial" w:cs="Arial"/>
+          <w:sz w:val="22"/>
+          <w:szCs w:val="22"/>
+        </w:rPr>
+        <w:t>Step 10: Cabin crew departs the passengers row-wise</w:t>
+      </w:r>
+    </w:p>
+    <w:p>
+      <w:pPr>
+        <w:suppressAutoHyphens w:val="0"/>
+        <w:rPr>
+          <w:rFonts w:ascii="Arial" w:hAnsi="Arial" w:cs="Arial"/>
+          <w:sz w:val="22"/>
+          <w:szCs w:val="22"/>
+        </w:rPr>
+      </w:pPr>
+    </w:p>
+    <w:p>
+      <w:pPr>
+        <w:suppressAutoHyphens w:val="0"/>
+        <w:rPr>
+          <w:rFonts w:ascii="Arial" w:hAnsi="Arial" w:cs="Arial"/>
+          <w:sz w:val="22"/>
+          <w:szCs w:val="22"/>
+        </w:rPr>
+      </w:pPr>
+      <w:r>
+        <w:rPr>
+          <w:rFonts w:ascii="Arial" w:hAnsi="Arial" w:cs="Arial"/>
+          <w:noProof/>
+          <w:sz w:val="22"/>
+          <w:szCs w:val="22"/>
+        </w:rPr>
+        <w:drawing>
+          <wp:inline distT="0" distB="0" distL="0" distR="0" wp14:anchorId="01118CB9" wp14:editId="267150EF">
+            <wp:extent cx="6114415" cy="5513695"/>
+            <wp:effectExtent l="0" t="0" r="635" b="0"/>
+            <wp:docPr id="3" name="Grafik 3"/>
+            <wp:cNvGraphicFramePr>
+              <a:graphicFrameLocks xmlns:a="http://schemas.openxmlformats.org/drawingml/2006/main" noChangeAspect="1"/>
+            </wp:cNvGraphicFramePr>
+            <a:graphic xmlns:a="http://schemas.openxmlformats.org/drawingml/2006/main">
+              <a:graphicData uri="http://schemas.openxmlformats.org/drawingml/2006/picture">
+                <pic:pic xmlns:pic="http://schemas.openxmlformats.org/drawingml/2006/picture">
+                  <pic:nvPicPr>
+                    <pic:cNvPr id="0" name="Picture 1"/>
+                    <pic:cNvPicPr>
+                      <a:picLocks noChangeAspect="1" noChangeArrowheads="1"/>
+                    </pic:cNvPicPr>
+                  </pic:nvPicPr>
+                  <pic:blipFill rotWithShape="1">
+                    <a:blip r:embed="rId12">
+                      <a:extLst>
+                        <a:ext uri="{28A0092B-C50C-407E-A947-70E740481C1C}">
+                          <a14:useLocalDpi xmlns:a14="http://schemas.microsoft.com/office/drawing/2010/main" val="0"/>
+                        </a:ext>
+                      </a:extLst>
+                    </a:blip>
+                    <a:srcRect b="22161"/>
+                    <a:stretch/>
+                  </pic:blipFill>
+                  <pic:spPr bwMode="auto">
+                    <a:xfrm>
+                      <a:off x="0" y="0"/>
+                      <a:ext cx="6114415" cy="5513695"/>
+                    </a:xfrm>
+                    <a:prstGeom prst="rect">
+                      <a:avLst/>
+                    </a:prstGeom>
+                    <a:noFill/>
+                    <a:ln>
+                      <a:noFill/>
+                    </a:ln>
+                    <a:extLst>
+                      <a:ext uri="{53640926-AAD7-44D8-BBD7-CCE9431645EC}">
+                        <a14:shadowObscured xmlns:a14="http://schemas.microsoft.com/office/drawing/2010/main"/>
+                      </a:ext>
+                    </a:extLst>
+                  </pic:spPr>
+                </pic:pic>
+              </a:graphicData>
+            </a:graphic>
+          </wp:inline>
+        </w:drawing>
+      </w:r>
+    </w:p>
+    <w:p>
+      <w:pPr>
+        <w:rPr>
+          <w:rFonts w:ascii="Arial" w:hAnsi="Arial" w:cs="Arial"/>
+          <w:b/>
+          <w:bCs/>
+          <w:sz w:val="22"/>
+          <w:szCs w:val="22"/>
+        </w:rPr>
+      </w:pPr>
+    </w:p>
+    <w:p>
+      <w:pPr>
+        <w:suppressAutoHyphens w:val="0"/>
+        <w:rPr>
+          <w:rFonts w:ascii="Arial" w:hAnsi="Arial" w:cs="Arial"/>
+          <w:b/>
+          <w:bCs/>
+          <w:sz w:val="22"/>
+          <w:szCs w:val="22"/>
+        </w:rPr>
+      </w:pPr>
+      <w:r>
+        <w:rPr>
+          <w:rFonts w:ascii="Arial" w:hAnsi="Arial" w:cs="Arial"/>
+          <w:b/>
+          <w:bCs/>
+          <w:sz w:val="22"/>
+          <w:szCs w:val="22"/>
+        </w:rPr>
+        <w:br w:type="page"/>
+      </w:r>
+    </w:p>
+    <w:p>
+      <w:pPr>
+        <w:rPr>
+          <w:rFonts w:ascii="Arial" w:hAnsi="Arial" w:cs="Arial"/>
+          <w:b/>
+          <w:bCs/>
+          <w:sz w:val="22"/>
+          <w:szCs w:val="22"/>
+        </w:rPr>
+      </w:pPr>
+    </w:p>
+    <w:p>
+      <w:pPr>
+        <w:rPr>
+          <w:rFonts w:ascii="Arial" w:hAnsi="Arial" w:cs="Arial"/>
+          <w:b/>
+          <w:bCs/>
+          <w:sz w:val="22"/>
+          <w:szCs w:val="22"/>
+        </w:rPr>
+      </w:pPr>
+      <w:r>
+        <w:rPr>
+          <w:rFonts w:ascii="Arial" w:hAnsi="Arial" w:cs="Arial"/>
+          <w:b/>
+          <w:bCs/>
+          <w:sz w:val="22"/>
+          <w:szCs w:val="22"/>
+        </w:rPr>
+        <w:t>Refuel aircraft</w:t>
+      </w:r>
+    </w:p>
+    <w:p>
+      <w:pPr>
+        <w:rPr>
+          <w:rFonts w:ascii="Arial" w:hAnsi="Arial" w:cs="Arial"/>
+          <w:sz w:val="22"/>
+          <w:szCs w:val="22"/>
+        </w:rPr>
+      </w:pPr>
+      <w:r>
+        <w:rPr>
+          <w:rFonts w:ascii="Arial" w:hAnsi="Arial" w:cs="Arial"/>
+          <w:sz w:val="22"/>
+          <w:szCs w:val="22"/>
+        </w:rPr>
+        <w:t>Step 1: Pilot requests fuel truck from landside management and provides location information</w:t>
+      </w:r>
+    </w:p>
+    <w:p>
+      <w:pPr>
+        <w:rPr>
+          <w:rFonts w:ascii="Arial" w:hAnsi="Arial" w:cs="Arial"/>
+          <w:sz w:val="22"/>
+          <w:szCs w:val="22"/>
+        </w:rPr>
+      </w:pPr>
+      <w:r>
+        <w:rPr>
+          <w:rFonts w:ascii="Arial" w:hAnsi="Arial" w:cs="Arial"/>
+          <w:sz w:val="22"/>
+          <w:szCs w:val="22"/>
+        </w:rPr>
+        <w:t xml:space="preserve">Step 2: Fuel truck driver gets information </w:t>
+      </w:r>
+    </w:p>
+    <w:p>
+      <w:pPr>
+        <w:rPr>
+          <w:rFonts w:ascii="Arial" w:hAnsi="Arial" w:cs="Arial"/>
+          <w:sz w:val="22"/>
+          <w:szCs w:val="22"/>
+        </w:rPr>
+      </w:pPr>
+      <w:r>
+        <w:rPr>
+          <w:rFonts w:ascii="Arial" w:hAnsi="Arial" w:cs="Arial"/>
+          <w:sz w:val="22"/>
+          <w:szCs w:val="22"/>
+        </w:rPr>
+        <w:t>Step 3: Fuel truck driver reports to pilot that the truck will refuel the aircraft</w:t>
+      </w:r>
+    </w:p>
+    <w:p>
+      <w:pPr>
+        <w:rPr>
+          <w:rFonts w:ascii="Arial" w:hAnsi="Arial" w:cs="Arial"/>
+          <w:sz w:val="22"/>
+          <w:szCs w:val="22"/>
+        </w:rPr>
+      </w:pPr>
+      <w:r>
+        <w:rPr>
+          <w:rFonts w:ascii="Arial" w:hAnsi="Arial" w:cs="Arial"/>
+          <w:sz w:val="22"/>
+          <w:szCs w:val="22"/>
+        </w:rPr>
+        <w:t>Step 4: Fuel truck moves to aircraft</w:t>
+      </w:r>
+    </w:p>
+    <w:p>
+      <w:pPr>
+        <w:rPr>
+          <w:rFonts w:ascii="Arial" w:hAnsi="Arial" w:cs="Arial"/>
+          <w:sz w:val="22"/>
+          <w:szCs w:val="22"/>
+        </w:rPr>
+      </w:pPr>
+      <w:r>
+        <w:rPr>
+          <w:rFonts w:ascii="Arial" w:hAnsi="Arial" w:cs="Arial"/>
+          <w:sz w:val="22"/>
+          <w:szCs w:val="22"/>
+        </w:rPr>
+        <w:t>Step 5: Fuel truck refills aircraft</w:t>
+      </w:r>
+    </w:p>
+    <w:p>
+      <w:pPr>
+        <w:rPr>
+          <w:rFonts w:ascii="Arial" w:hAnsi="Arial" w:cs="Arial"/>
+          <w:sz w:val="22"/>
+          <w:szCs w:val="22"/>
+        </w:rPr>
+      </w:pPr>
+    </w:p>
+    <w:p>
+      <w:pPr>
+        <w:rPr>
+          <w:rFonts w:ascii="Arial" w:hAnsi="Arial" w:cs="Arial"/>
+          <w:sz w:val="22"/>
+          <w:szCs w:val="22"/>
+        </w:rPr>
+      </w:pPr>
+      <w:r>
+        <w:rPr>
+          <w:rFonts w:ascii="Arial" w:hAnsi="Arial" w:cs="Arial"/>
+          <w:noProof/>
+          <w:sz w:val="22"/>
+          <w:szCs w:val="22"/>
+        </w:rPr>
+        <w:drawing>
+          <wp:inline distT="0" distB="0" distL="0" distR="0" wp14:anchorId="387C3299" wp14:editId="4F4C23F2">
+            <wp:extent cx="6114415" cy="5343099"/>
+            <wp:effectExtent l="0" t="0" r="635" b="0"/>
+            <wp:docPr id="10" name="Grafik 10"/>
+            <wp:cNvGraphicFramePr>
+              <a:graphicFrameLocks xmlns:a="http://schemas.openxmlformats.org/drawingml/2006/main" noChangeAspect="1"/>
+            </wp:cNvGraphicFramePr>
+            <a:graphic xmlns:a="http://schemas.openxmlformats.org/drawingml/2006/main">
+              <a:graphicData uri="http://schemas.openxmlformats.org/drawingml/2006/picture">
+                <pic:pic xmlns:pic="http://schemas.openxmlformats.org/drawingml/2006/picture">
+                  <pic:nvPicPr>
+                    <pic:cNvPr id="0" name="Picture 3"/>
+                    <pic:cNvPicPr>
+                      <a:picLocks noChangeAspect="1" noChangeArrowheads="1"/>
+                    </pic:cNvPicPr>
+                  </pic:nvPicPr>
+                  <pic:blipFill rotWithShape="1">
+                    <a:blip r:embed="rId13">
+                      <a:extLst>
+                        <a:ext uri="{28A0092B-C50C-407E-A947-70E740481C1C}">
+                          <a14:useLocalDpi xmlns:a14="http://schemas.microsoft.com/office/drawing/2010/main" val="0"/>
+                        </a:ext>
+                      </a:extLst>
+                    </a:blip>
+                    <a:srcRect b="24420"/>
+                    <a:stretch/>
+                  </pic:blipFill>
+                  <pic:spPr bwMode="auto">
+                    <a:xfrm>
+                      <a:off x="0" y="0"/>
+                      <a:ext cx="6114415" cy="5343099"/>
+                    </a:xfrm>
+                    <a:prstGeom prst="rect">
+                      <a:avLst/>
+                    </a:prstGeom>
+                    <a:noFill/>
+                    <a:ln>
+                      <a:noFill/>
+                    </a:ln>
+                    <a:extLst>
+                      <a:ext uri="{53640926-AAD7-44D8-BBD7-CCE9431645EC}">
+                        <a14:shadowObscured xmlns:a14="http://schemas.microsoft.com/office/drawing/2010/main"/>
+                      </a:ext>
+                    </a:extLst>
+                  </pic:spPr>
+                </pic:pic>
+              </a:graphicData>
+            </a:graphic>
+          </wp:inline>
+        </w:drawing>
+      </w:r>
+    </w:p>
+    <w:p>
+      <w:pPr>
+        <w:suppressAutoHyphens w:val="0"/>
+        <w:rPr>
+          <w:rFonts w:ascii="Arial" w:hAnsi="Arial" w:cs="Arial"/>
+          <w:sz w:val="22"/>
+          <w:szCs w:val="22"/>
+        </w:rPr>
+      </w:pPr>
+      <w:r>
+        <w:rPr>
+          <w:rFonts w:ascii="Arial" w:hAnsi="Arial" w:cs="Arial"/>
+          <w:sz w:val="22"/>
+          <w:szCs w:val="22"/>
+        </w:rPr>
+        <w:br w:type="page"/>
+      </w:r>
+    </w:p>
+    <w:p>
+      <w:pPr>
+        <w:rPr>
+          <w:rFonts w:ascii="Arial" w:hAnsi="Arial" w:cs="Arial"/>
+          <w:b/>
+          <w:bCs/>
+          <w:sz w:val="22"/>
+          <w:szCs w:val="22"/>
+        </w:rPr>
+      </w:pPr>
+    </w:p>
+    <w:p>
+      <w:pPr>
+        <w:rPr>
+          <w:rFonts w:ascii="Arial" w:hAnsi="Arial" w:cs="Arial"/>
+          <w:b/>
+          <w:bCs/>
+          <w:sz w:val="22"/>
+          <w:szCs w:val="22"/>
+        </w:rPr>
+      </w:pPr>
+      <w:r>
+        <w:rPr>
+          <w:rFonts w:ascii="Arial" w:hAnsi="Arial" w:cs="Arial"/>
+          <w:b/>
+          <w:bCs/>
+          <w:sz w:val="22"/>
+          <w:szCs w:val="22"/>
+        </w:rPr>
         <w:t>Take off</w:t>
       </w:r>
     </w:p>
     <w:p>
       <w:pPr>
-        <w:pStyle w:val="berschrift4"/>
-        <w:rPr>
-          <w:rFonts w:ascii="Arial" w:hAnsi="Arial" w:cs="Arial"/>
-          <w:i w:val="0"/>
-          <w:iCs w:val="0"/>
-          <w:color w:val="auto"/>
+        <w:suppressAutoHyphens w:val="0"/>
+        <w:rPr>
+          <w:rFonts w:ascii="Arial" w:eastAsia="Times New Roman" w:hAnsi="Arial" w:cs="Arial"/>
           <w:sz w:val="22"/>
           <w:szCs w:val="20"/>
         </w:rPr>
       </w:pPr>
       <w:r>
         <w:rPr>
-          <w:rFonts w:ascii="Arial" w:hAnsi="Arial" w:cs="Arial"/>
-          <w:i w:val="0"/>
-          <w:iCs w:val="0"/>
-          <w:color w:val="auto"/>
+          <w:rFonts w:ascii="Arial" w:eastAsia="Times New Roman" w:hAnsi="Arial" w:cs="Arial"/>
           <w:sz w:val="22"/>
           <w:szCs w:val="20"/>
         </w:rPr>
@@ -3300,22 +3702,16 @@
     </w:p>
     <w:p>
       <w:pPr>
-        <w:pStyle w:val="berschrift4"/>
-        <w:rPr>
-          <w:rFonts w:ascii="Arial" w:hAnsi="Arial" w:cs="Arial"/>
-          <w:i w:val="0"/>
-          <w:iCs w:val="0"/>
-          <w:color w:val="auto"/>
+        <w:suppressAutoHyphens w:val="0"/>
+        <w:rPr>
+          <w:rFonts w:ascii="Arial" w:eastAsia="Times New Roman" w:hAnsi="Arial" w:cs="Arial"/>
           <w:sz w:val="22"/>
           <w:szCs w:val="20"/>
         </w:rPr>
       </w:pPr>
       <w:r>
         <w:rPr>
-          <w:rFonts w:ascii="Arial" w:hAnsi="Arial" w:cs="Arial"/>
-          <w:i w:val="0"/>
-          <w:iCs w:val="0"/>
-          <w:color w:val="auto"/>
+          <w:rFonts w:ascii="Arial" w:eastAsia="Times New Roman" w:hAnsi="Arial" w:cs="Arial"/>
           <w:sz w:val="22"/>
           <w:szCs w:val="20"/>
         </w:rPr>
@@ -3324,22 +3720,16 @@
     </w:p>
     <w:p>
       <w:pPr>
-        <w:pStyle w:val="berschrift4"/>
-        <w:rPr>
-          <w:rFonts w:ascii="Arial" w:hAnsi="Arial" w:cs="Arial"/>
-          <w:i w:val="0"/>
-          <w:iCs w:val="0"/>
-          <w:color w:val="auto"/>
+        <w:suppressAutoHyphens w:val="0"/>
+        <w:rPr>
+          <w:rFonts w:ascii="Arial" w:eastAsia="Times New Roman" w:hAnsi="Arial" w:cs="Arial"/>
           <w:sz w:val="22"/>
           <w:szCs w:val="20"/>
         </w:rPr>
       </w:pPr>
       <w:r>
         <w:rPr>
-          <w:rFonts w:ascii="Arial" w:hAnsi="Arial" w:cs="Arial"/>
-          <w:i w:val="0"/>
-          <w:iCs w:val="0"/>
-          <w:color w:val="auto"/>
+          <w:rFonts w:ascii="Arial" w:eastAsia="Times New Roman" w:hAnsi="Arial" w:cs="Arial"/>
           <w:sz w:val="22"/>
           <w:szCs w:val="20"/>
         </w:rPr>
@@ -3348,94 +3738,102 @@
     </w:p>
     <w:p>
       <w:pPr>
-        <w:pStyle w:val="berschrift4"/>
-        <w:rPr>
-          <w:rFonts w:ascii="Arial" w:hAnsi="Arial" w:cs="Arial"/>
-          <w:i w:val="0"/>
-          <w:iCs w:val="0"/>
-          <w:color w:val="auto"/>
+        <w:suppressAutoHyphens w:val="0"/>
+        <w:rPr>
+          <w:rFonts w:ascii="Arial" w:eastAsia="Times New Roman" w:hAnsi="Arial" w:cs="Arial"/>
           <w:sz w:val="22"/>
           <w:szCs w:val="20"/>
         </w:rPr>
       </w:pPr>
       <w:r>
         <w:rPr>
-          <w:rFonts w:ascii="Arial" w:hAnsi="Arial" w:cs="Arial"/>
-          <w:i w:val="0"/>
-          <w:iCs w:val="0"/>
-          <w:color w:val="auto"/>
+          <w:rFonts w:ascii="Arial" w:eastAsia="Times New Roman" w:hAnsi="Arial" w:cs="Arial"/>
           <w:sz w:val="22"/>
           <w:szCs w:val="20"/>
         </w:rPr>
-        <w:t>Step 4: Pilot acknowledges the information provided</w:t>
-      </w:r>
-    </w:p>
-    <w:p>
-      <w:pPr>
-        <w:pStyle w:val="berschrift4"/>
-        <w:rPr>
-          <w:rFonts w:ascii="Arial" w:hAnsi="Arial" w:cs="Arial"/>
-          <w:i w:val="0"/>
-          <w:iCs w:val="0"/>
-          <w:color w:val="auto"/>
+        <w:t xml:space="preserve">Step 4: Pilot </w:t>
+      </w:r>
+      <w:r>
+        <w:rPr>
+          <w:rFonts w:ascii="Arial" w:eastAsia="Times New Roman" w:hAnsi="Arial" w:cs="Arial"/>
           <w:sz w:val="22"/>
           <w:szCs w:val="20"/>
         </w:rPr>
-      </w:pPr>
-      <w:r>
-        <w:rPr>
-          <w:rFonts w:ascii="Arial" w:hAnsi="Arial" w:cs="Arial"/>
-          <w:i w:val="0"/>
-          <w:iCs w:val="0"/>
-          <w:color w:val="auto"/>
+        <w:t>acknowledges</w:t>
+      </w:r>
+      <w:r>
+        <w:rPr>
+          <w:rFonts w:ascii="Arial" w:eastAsia="Times New Roman" w:hAnsi="Arial" w:cs="Arial"/>
           <w:sz w:val="22"/>
           <w:szCs w:val="20"/>
         </w:rPr>
-        <w:t>Step 5: Pilot informs cabin crew that the aircraft has started the takeoff procedure</w:t>
-      </w:r>
-    </w:p>
-    <w:p>
-      <w:pPr>
-        <w:pStyle w:val="berschrift4"/>
-        <w:rPr>
-          <w:rFonts w:ascii="Arial" w:hAnsi="Arial" w:cs="Arial"/>
-          <w:i w:val="0"/>
-          <w:iCs w:val="0"/>
-          <w:color w:val="auto"/>
+        <w:t xml:space="preserve"> the information provided</w:t>
+      </w:r>
+    </w:p>
+    <w:p>
+      <w:pPr>
+        <w:suppressAutoHyphens w:val="0"/>
+        <w:rPr>
+          <w:rFonts w:ascii="Arial" w:eastAsia="Times New Roman" w:hAnsi="Arial" w:cs="Arial"/>
           <w:sz w:val="22"/>
           <w:szCs w:val="20"/>
         </w:rPr>
       </w:pPr>
       <w:r>
         <w:rPr>
-          <w:rFonts w:ascii="Arial" w:hAnsi="Arial" w:cs="Arial"/>
-          <w:i w:val="0"/>
-          <w:iCs w:val="0"/>
-          <w:color w:val="auto"/>
+          <w:rFonts w:ascii="Arial" w:eastAsia="Times New Roman" w:hAnsi="Arial" w:cs="Arial"/>
           <w:sz w:val="22"/>
           <w:szCs w:val="20"/>
         </w:rPr>
+        <w:t xml:space="preserve">Step 5: Pilot informs cabin crew that the aircraft has started the </w:t>
+      </w:r>
+      <w:r>
+        <w:rPr>
+          <w:rFonts w:ascii="Arial" w:eastAsia="Times New Roman" w:hAnsi="Arial" w:cs="Arial"/>
+          <w:sz w:val="22"/>
+          <w:szCs w:val="20"/>
+        </w:rPr>
+        <w:t>takeoff</w:t>
+      </w:r>
+      <w:r>
+        <w:rPr>
+          <w:rFonts w:ascii="Arial" w:eastAsia="Times New Roman" w:hAnsi="Arial" w:cs="Arial"/>
+          <w:sz w:val="22"/>
+          <w:szCs w:val="20"/>
+        </w:rPr>
+        <w:t xml:space="preserve"> procedure</w:t>
+      </w:r>
+    </w:p>
+    <w:p>
+      <w:pPr>
+        <w:suppressAutoHyphens w:val="0"/>
+        <w:rPr>
+          <w:rFonts w:ascii="Arial" w:eastAsia="Times New Roman" w:hAnsi="Arial" w:cs="Arial"/>
+          <w:sz w:val="22"/>
+          <w:szCs w:val="20"/>
+        </w:rPr>
+      </w:pPr>
+      <w:r>
+        <w:rPr>
+          <w:rFonts w:ascii="Arial" w:eastAsia="Times New Roman" w:hAnsi="Arial" w:cs="Arial"/>
+          <w:sz w:val="22"/>
+          <w:szCs w:val="20"/>
+        </w:rPr>
         <w:t>Step 6: Cabin crew informs passengers that they should put on their seatbelts</w:t>
       </w:r>
     </w:p>
     <w:p>
       <w:pPr>
-        <w:pStyle w:val="berschrift4"/>
-        <w:rPr>
-          <w:rFonts w:ascii="Arial" w:hAnsi="Arial" w:cs="Arial"/>
-          <w:i w:val="0"/>
-          <w:iCs w:val="0"/>
-          <w:color w:val="auto"/>
+        <w:suppressAutoHyphens w:val="0"/>
+        <w:rPr>
+          <w:rFonts w:ascii="Arial" w:eastAsia="Times New Roman" w:hAnsi="Arial" w:cs="Arial"/>
           <w:sz w:val="22"/>
           <w:szCs w:val="20"/>
         </w:rPr>
       </w:pPr>
       <w:r>
         <w:rPr>
-          <w:rFonts w:ascii="Arial" w:hAnsi="Arial" w:cs="Arial"/>
-          <w:i w:val="0"/>
-          <w:iCs w:val="0"/>
-          <w:color w:val="auto"/>
+          <w:rFonts w:ascii="Arial" w:eastAsia="Times New Roman" w:hAnsi="Arial" w:cs="Arial"/>
           <w:sz w:val="22"/>
           <w:szCs w:val="20"/>
         </w:rPr>
@@ -3444,27 +3842,110 @@
     </w:p>
     <w:p>
       <w:pPr>
-        <w:pStyle w:val="berschrift4"/>
-        <w:rPr>
-          <w:rFonts w:ascii="Arial" w:hAnsi="Arial" w:cs="Arial"/>
-          <w:i w:val="0"/>
-          <w:iCs w:val="0"/>
-          <w:color w:val="auto"/>
+        <w:suppressAutoHyphens w:val="0"/>
+        <w:rPr>
+          <w:rFonts w:ascii="Arial" w:eastAsia="Times New Roman" w:hAnsi="Arial" w:cs="Arial"/>
           <w:sz w:val="22"/>
           <w:szCs w:val="20"/>
         </w:rPr>
       </w:pPr>
       <w:r>
         <w:rPr>
-          <w:rFonts w:ascii="Arial" w:hAnsi="Arial" w:cs="Arial"/>
-          <w:i w:val="0"/>
-          <w:iCs w:val="0"/>
-          <w:color w:val="auto"/>
+          <w:rFonts w:ascii="Arial" w:eastAsia="Times New Roman" w:hAnsi="Arial" w:cs="Arial"/>
           <w:sz w:val="22"/>
           <w:szCs w:val="20"/>
         </w:rPr>
         <w:t>Step 8: Pilot performs take-off</w:t>
       </w:r>
+    </w:p>
+    <w:p>
+      <w:pPr>
+        <w:suppressAutoHyphens w:val="0"/>
+        <w:rPr>
+          <w:rFonts w:ascii="Arial" w:eastAsia="Times New Roman" w:hAnsi="Arial" w:cs="Arial"/>
+          <w:sz w:val="22"/>
+          <w:szCs w:val="20"/>
+        </w:rPr>
+      </w:pPr>
+    </w:p>
+    <w:p>
+      <w:pPr>
+        <w:suppressAutoHyphens w:val="0"/>
+        <w:rPr>
+          <w:rFonts w:ascii="Arial" w:eastAsia="Times New Roman" w:hAnsi="Arial" w:cs="Arial"/>
+          <w:sz w:val="22"/>
+          <w:szCs w:val="20"/>
+        </w:rPr>
+      </w:pPr>
+      <w:r>
+        <w:rPr>
+          <w:rFonts w:ascii="Arial" w:eastAsia="Times New Roman" w:hAnsi="Arial" w:cs="Arial"/>
+          <w:noProof/>
+          <w:sz w:val="22"/>
+          <w:szCs w:val="20"/>
+        </w:rPr>
+        <w:drawing>
+          <wp:inline distT="0" distB="0" distL="0" distR="0" wp14:anchorId="69078C03" wp14:editId="6369F893">
+            <wp:extent cx="6120765" cy="5247565"/>
+            <wp:effectExtent l="0" t="0" r="0" b="0"/>
+            <wp:docPr id="11" name="Grafik 11"/>
+            <wp:cNvGraphicFramePr>
+              <a:graphicFrameLocks xmlns:a="http://schemas.openxmlformats.org/drawingml/2006/main" noChangeAspect="1"/>
+            </wp:cNvGraphicFramePr>
+            <a:graphic xmlns:a="http://schemas.openxmlformats.org/drawingml/2006/main">
+              <a:graphicData uri="http://schemas.openxmlformats.org/drawingml/2006/picture">
+                <pic:pic xmlns:pic="http://schemas.openxmlformats.org/drawingml/2006/picture">
+                  <pic:nvPicPr>
+                    <pic:cNvPr id="0" name="Picture 4"/>
+                    <pic:cNvPicPr>
+                      <a:picLocks noChangeAspect="1" noChangeArrowheads="1"/>
+                    </pic:cNvPicPr>
+                  </pic:nvPicPr>
+                  <pic:blipFill rotWithShape="1">
+                    <a:blip r:embed="rId14">
+                      <a:extLst>
+                        <a:ext uri="{28A0092B-C50C-407E-A947-70E740481C1C}">
+                          <a14:useLocalDpi xmlns:a14="http://schemas.microsoft.com/office/drawing/2010/main" val="0"/>
+                        </a:ext>
+                      </a:extLst>
+                    </a:blip>
+                    <a:srcRect b="24233"/>
+                    <a:stretch/>
+                  </pic:blipFill>
+                  <pic:spPr bwMode="auto">
+                    <a:xfrm>
+                      <a:off x="0" y="0"/>
+                      <a:ext cx="6120765" cy="5247565"/>
+                    </a:xfrm>
+                    <a:prstGeom prst="rect">
+                      <a:avLst/>
+                    </a:prstGeom>
+                    <a:noFill/>
+                    <a:ln>
+                      <a:noFill/>
+                    </a:ln>
+                    <a:extLst>
+                      <a:ext uri="{53640926-AAD7-44D8-BBD7-CCE9431645EC}">
+                        <a14:shadowObscured xmlns:a14="http://schemas.microsoft.com/office/drawing/2010/main"/>
+                      </a:ext>
+                    </a:extLst>
+                  </pic:spPr>
+                </pic:pic>
+              </a:graphicData>
+            </a:graphic>
+          </wp:inline>
+        </w:drawing>
+      </w:r>
+    </w:p>
+    <w:p>
+      <w:pPr>
+        <w:suppressAutoHyphens w:val="0"/>
+        <w:rPr>
+          <w:rFonts w:ascii="Arial" w:eastAsia="Times New Roman" w:hAnsi="Arial" w:cs="Arial"/>
+          <w:sz w:val="22"/>
+          <w:szCs w:val="20"/>
+        </w:rPr>
+      </w:pPr>
     </w:p>
     <w:p>
       <w:pPr>
@@ -3552,7 +4033,7 @@
                     <pic:cNvPicPr/>
                   </pic:nvPicPr>
                   <pic:blipFill>
-                    <a:blip r:embed="rId11"/>
+                    <a:blip r:embed="rId15"/>
                     <a:stretch>
                       <a:fillRect/>
                     </a:stretch>
@@ -5800,7 +6281,7 @@
                     <pic:cNvPicPr/>
                   </pic:nvPicPr>
                   <pic:blipFill>
-                    <a:blip r:embed="rId12"/>
+                    <a:blip r:embed="rId16"/>
                     <a:stretch>
                       <a:fillRect/>
                     </a:stretch>
@@ -7157,7 +7638,7 @@
                     <pic:cNvPicPr/>
                   </pic:nvPicPr>
                   <pic:blipFill>
-                    <a:blip r:embed="rId13"/>
+                    <a:blip r:embed="rId17"/>
                     <a:stretch>
                       <a:fillRect/>
                     </a:stretch>
@@ -9415,7 +9896,7 @@
 </file>
 
 <file path=word/endnotes.xml><?xml version="1.0" encoding="utf-8"?>
-<w:endnotes xmlns:wpc="http://schemas.microsoft.com/office/word/2010/wordprocessingCanvas" xmlns:cx="http://schemas.microsoft.com/office/drawing/2014/chartex" xmlns:cx1="http://schemas.microsoft.com/office/drawing/2015/9/8/chartex" xmlns:cx2="http://schemas.microsoft.com/office/drawing/2015/10/21/chartex" xmlns:cx3="http://schemas.microsoft.com/office/drawing/2016/5/9/chartex" xmlns:cx4="http://schemas.microsoft.com/office/drawing/2016/5/10/chartex" xmlns:cx5="http://schemas.microsoft.com/office/drawing/2016/5/11/chartex" xmlns:cx6="http://schemas.microsoft.com/office/drawing/2016/5/12/chartex" xmlns:cx7="http://schemas.microsoft.com/office/drawing/2016/5/13/chartex" xmlns:cx8="http://schemas.microsoft.com/office/drawing/2016/5/14/chartex" xmlns:mc="http://schemas.openxmlformats.org/markup-compatibility/2006" xmlns:aink="http://schemas.microsoft.com/office/drawing/2016/ink" xmlns:am3d="http://schemas.microsoft.com/office/drawing/2017/model3d" xmlns:o="urn:schemas-microsoft-com:office:office" xmlns:r="http://schemas.openxmlformats.org/officeDocument/2006/relationships" xmlns:m="http://schemas.openxmlformats.org/officeDocument/2006/math" xmlns:v="urn:schemas-microsoft-com:vml" xmlns:wp14="http://schemas.microsoft.com/office/word/2010/wordprocessingDrawing" xmlns:wp="http://schemas.openxmlformats.org/drawingml/2006/wordprocessingDrawing" xmlns:w10="urn:schemas-microsoft-com:office:word" xmlns:w="http://schemas.openxmlformats.org/wordprocessingml/2006/main" xmlns:w14="http://schemas.microsoft.com/office/word/2010/wordml" xmlns:w15="http://schemas.microsoft.com/office/word/2012/wordml" xmlns:w16cex="http://schemas.microsoft.com/office/word/2018/wordml/cex" xmlns:w16cid="http://schemas.microsoft.com/office/word/2016/wordml/cid" xmlns:w16="http://schemas.microsoft.com/office/word/2018/wordml" xmlns:w16sdtdh="http://schemas.microsoft.com/office/word/2020/wordml/sdtdatahash" xmlns:w16se="http://schemas.microsoft.com/office/word/2015/wordml/symex" xmlns:wpg="http://schemas.microsoft.com/office/word/2010/wordprocessingGroup" xmlns:wpi="http://schemas.microsoft.com/office/word/2010/wordprocessingInk" xmlns:wne="http://schemas.microsoft.com/office/word/2006/wordml" xmlns:wps="http://schemas.microsoft.com/office/word/2010/wordprocessingShape" mc:Ignorable="w14 w15 w16se w16cid w16 w16cex w16sdtdh wp14">
+<w:endnotes xmlns:wpc="http://schemas.microsoft.com/office/word/2010/wordprocessingCanvas" xmlns:cx="http://schemas.microsoft.com/office/drawing/2014/chartex" xmlns:cx1="http://schemas.microsoft.com/office/drawing/2015/9/8/chartex" xmlns:cx2="http://schemas.microsoft.com/office/drawing/2015/10/21/chartex" xmlns:cx3="http://schemas.microsoft.com/office/drawing/2016/5/9/chartex" xmlns:cx4="http://schemas.microsoft.com/office/drawing/2016/5/10/chartex" xmlns:cx5="http://schemas.microsoft.com/office/drawing/2016/5/11/chartex" xmlns:cx6="http://schemas.microsoft.com/office/drawing/2016/5/12/chartex" xmlns:cx7="http://schemas.microsoft.com/office/drawing/2016/5/13/chartex" xmlns:cx8="http://schemas.microsoft.com/office/drawing/2016/5/14/chartex" xmlns:mc="http://schemas.openxmlformats.org/markup-compatibility/2006" xmlns:aink="http://schemas.microsoft.com/office/drawing/2016/ink" xmlns:am3d="http://schemas.microsoft.com/office/drawing/2017/model3d" xmlns:o="urn:schemas-microsoft-com:office:office" xmlns:r="http://schemas.openxmlformats.org/officeDocument/2006/relationships" xmlns:m="http://schemas.openxmlformats.org/officeDocument/2006/math" xmlns:v="urn:schemas-microsoft-com:vml" xmlns:wp14="http://schemas.microsoft.com/office/word/2010/wordprocessingDrawing" xmlns:wp="http://schemas.openxmlformats.org/drawingml/2006/wordprocessingDrawing" xmlns:w10="urn:schemas-microsoft-com:office:word" xmlns:w="http://schemas.openxmlformats.org/wordprocessingml/2006/main" xmlns:w14="http://schemas.microsoft.com/office/word/2010/wordml" xmlns:w15="http://schemas.microsoft.com/office/word/2012/wordml" xmlns:w16cex="http://schemas.microsoft.com/office/word/2018/wordml/cex" xmlns:w16cid="http://schemas.microsoft.com/office/word/2016/wordml/cid" xmlns:w16="http://schemas.microsoft.com/office/word/2018/wordml" xmlns:w16se="http://schemas.microsoft.com/office/word/2015/wordml/symex" xmlns:wpg="http://schemas.microsoft.com/office/word/2010/wordprocessingGroup" xmlns:wpi="http://schemas.microsoft.com/office/word/2010/wordprocessingInk" xmlns:wne="http://schemas.microsoft.com/office/word/2006/wordml" xmlns:wps="http://schemas.microsoft.com/office/word/2010/wordprocessingShape" mc:Ignorable="w14 w15 w16se w16cid w16 w16cex wp14">
   <w:endnote w:type="separator" w:id="-1">
     <w:p>
       <w:r>
@@ -9434,7 +9915,7 @@
 </file>
 
 <file path=word/footnotes.xml><?xml version="1.0" encoding="utf-8"?>
-<w:footnotes xmlns:wpc="http://schemas.microsoft.com/office/word/2010/wordprocessingCanvas" xmlns:cx="http://schemas.microsoft.com/office/drawing/2014/chartex" xmlns:cx1="http://schemas.microsoft.com/office/drawing/2015/9/8/chartex" xmlns:cx2="http://schemas.microsoft.com/office/drawing/2015/10/21/chartex" xmlns:cx3="http://schemas.microsoft.com/office/drawing/2016/5/9/chartex" xmlns:cx4="http://schemas.microsoft.com/office/drawing/2016/5/10/chartex" xmlns:cx5="http://schemas.microsoft.com/office/drawing/2016/5/11/chartex" xmlns:cx6="http://schemas.microsoft.com/office/drawing/2016/5/12/chartex" xmlns:cx7="http://schemas.microsoft.com/office/drawing/2016/5/13/chartex" xmlns:cx8="http://schemas.microsoft.com/office/drawing/2016/5/14/chartex" xmlns:mc="http://schemas.openxmlformats.org/markup-compatibility/2006" xmlns:aink="http://schemas.microsoft.com/office/drawing/2016/ink" xmlns:am3d="http://schemas.microsoft.com/office/drawing/2017/model3d" xmlns:o="urn:schemas-microsoft-com:office:office" xmlns:r="http://schemas.openxmlformats.org/officeDocument/2006/relationships" xmlns:m="http://schemas.openxmlformats.org/officeDocument/2006/math" xmlns:v="urn:schemas-microsoft-com:vml" xmlns:wp14="http://schemas.microsoft.com/office/word/2010/wordprocessingDrawing" xmlns:wp="http://schemas.openxmlformats.org/drawingml/2006/wordprocessingDrawing" xmlns:w10="urn:schemas-microsoft-com:office:word" xmlns:w="http://schemas.openxmlformats.org/wordprocessingml/2006/main" xmlns:w14="http://schemas.microsoft.com/office/word/2010/wordml" xmlns:w15="http://schemas.microsoft.com/office/word/2012/wordml" xmlns:w16cex="http://schemas.microsoft.com/office/word/2018/wordml/cex" xmlns:w16cid="http://schemas.microsoft.com/office/word/2016/wordml/cid" xmlns:w16="http://schemas.microsoft.com/office/word/2018/wordml" xmlns:w16sdtdh="http://schemas.microsoft.com/office/word/2020/wordml/sdtdatahash" xmlns:w16se="http://schemas.microsoft.com/office/word/2015/wordml/symex" xmlns:wpg="http://schemas.microsoft.com/office/word/2010/wordprocessingGroup" xmlns:wpi="http://schemas.microsoft.com/office/word/2010/wordprocessingInk" xmlns:wne="http://schemas.microsoft.com/office/word/2006/wordml" xmlns:wps="http://schemas.microsoft.com/office/word/2010/wordprocessingShape" mc:Ignorable="w14 w15 w16se w16cid w16 w16cex w16sdtdh wp14">
+<w:footnotes xmlns:wpc="http://schemas.microsoft.com/office/word/2010/wordprocessingCanvas" xmlns:cx="http://schemas.microsoft.com/office/drawing/2014/chartex" xmlns:cx1="http://schemas.microsoft.com/office/drawing/2015/9/8/chartex" xmlns:cx2="http://schemas.microsoft.com/office/drawing/2015/10/21/chartex" xmlns:cx3="http://schemas.microsoft.com/office/drawing/2016/5/9/chartex" xmlns:cx4="http://schemas.microsoft.com/office/drawing/2016/5/10/chartex" xmlns:cx5="http://schemas.microsoft.com/office/drawing/2016/5/11/chartex" xmlns:cx6="http://schemas.microsoft.com/office/drawing/2016/5/12/chartex" xmlns:cx7="http://schemas.microsoft.com/office/drawing/2016/5/13/chartex" xmlns:cx8="http://schemas.microsoft.com/office/drawing/2016/5/14/chartex" xmlns:mc="http://schemas.openxmlformats.org/markup-compatibility/2006" xmlns:aink="http://schemas.microsoft.com/office/drawing/2016/ink" xmlns:am3d="http://schemas.microsoft.com/office/drawing/2017/model3d" xmlns:o="urn:schemas-microsoft-com:office:office" xmlns:r="http://schemas.openxmlformats.org/officeDocument/2006/relationships" xmlns:m="http://schemas.openxmlformats.org/officeDocument/2006/math" xmlns:v="urn:schemas-microsoft-com:vml" xmlns:wp14="http://schemas.microsoft.com/office/word/2010/wordprocessingDrawing" xmlns:wp="http://schemas.openxmlformats.org/drawingml/2006/wordprocessingDrawing" xmlns:w10="urn:schemas-microsoft-com:office:word" xmlns:w="http://schemas.openxmlformats.org/wordprocessingml/2006/main" xmlns:w14="http://schemas.microsoft.com/office/word/2010/wordml" xmlns:w15="http://schemas.microsoft.com/office/word/2012/wordml" xmlns:w16cex="http://schemas.microsoft.com/office/word/2018/wordml/cex" xmlns:w16cid="http://schemas.microsoft.com/office/word/2016/wordml/cid" xmlns:w16="http://schemas.microsoft.com/office/word/2018/wordml" xmlns:w16se="http://schemas.microsoft.com/office/word/2015/wordml/symex" xmlns:wpg="http://schemas.microsoft.com/office/word/2010/wordprocessingGroup" xmlns:wpi="http://schemas.microsoft.com/office/word/2010/wordprocessingInk" xmlns:wne="http://schemas.microsoft.com/office/word/2006/wordml" xmlns:wps="http://schemas.microsoft.com/office/word/2010/wordprocessingShape" mc:Ignorable="w14 w15 w16se w16cid w16 w16cex wp14">
   <w:footnote w:type="separator" w:id="-1">
     <w:p>
       <w:r>
@@ -9456,7 +9937,7 @@
 </file>
 
 <file path=word/numbering.xml><?xml version="1.0" encoding="utf-8"?>
-<w:numbering xmlns:wpc="http://schemas.microsoft.com/office/word/2010/wordprocessingCanvas" xmlns:cx="http://schemas.microsoft.com/office/drawing/2014/chartex" xmlns:cx1="http://schemas.microsoft.com/office/drawing/2015/9/8/chartex" xmlns:cx2="http://schemas.microsoft.com/office/drawing/2015/10/21/chartex" xmlns:cx3="http://schemas.microsoft.com/office/drawing/2016/5/9/chartex" xmlns:cx4="http://schemas.microsoft.com/office/drawing/2016/5/10/chartex" xmlns:cx5="http://schemas.microsoft.com/office/drawing/2016/5/11/chartex" xmlns:cx6="http://schemas.microsoft.com/office/drawing/2016/5/12/chartex" xmlns:cx7="http://schemas.microsoft.com/office/drawing/2016/5/13/chartex" xmlns:cx8="http://schemas.microsoft.com/office/drawing/2016/5/14/chartex" xmlns:mc="http://schemas.openxmlformats.org/markup-compatibility/2006" xmlns:aink="http://schemas.microsoft.com/office/drawing/2016/ink" xmlns:am3d="http://schemas.microsoft.com/office/drawing/2017/model3d" xmlns:o="urn:schemas-microsoft-com:office:office" xmlns:r="http://schemas.openxmlformats.org/officeDocument/2006/relationships" xmlns:m="http://schemas.openxmlformats.org/officeDocument/2006/math" xmlns:v="urn:schemas-microsoft-com:vml" xmlns:wp14="http://schemas.microsoft.com/office/word/2010/wordprocessingDrawing" xmlns:wp="http://schemas.openxmlformats.org/drawingml/2006/wordprocessingDrawing" xmlns:w10="urn:schemas-microsoft-com:office:word" xmlns:w="http://schemas.openxmlformats.org/wordprocessingml/2006/main" xmlns:w14="http://schemas.microsoft.com/office/word/2010/wordml" xmlns:w15="http://schemas.microsoft.com/office/word/2012/wordml" xmlns:w16cex="http://schemas.microsoft.com/office/word/2018/wordml/cex" xmlns:w16cid="http://schemas.microsoft.com/office/word/2016/wordml/cid" xmlns:w16="http://schemas.microsoft.com/office/word/2018/wordml" xmlns:w16sdtdh="http://schemas.microsoft.com/office/word/2020/wordml/sdtdatahash" xmlns:w16se="http://schemas.microsoft.com/office/word/2015/wordml/symex" xmlns:wpg="http://schemas.microsoft.com/office/word/2010/wordprocessingGroup" xmlns:wpi="http://schemas.microsoft.com/office/word/2010/wordprocessingInk" xmlns:wne="http://schemas.microsoft.com/office/word/2006/wordml" xmlns:wps="http://schemas.microsoft.com/office/word/2010/wordprocessingShape" mc:Ignorable="w14 w15 w16se w16cid w16 w16cex w16sdtdh wp14">
+<w:numbering xmlns:wpc="http://schemas.microsoft.com/office/word/2010/wordprocessingCanvas" xmlns:cx="http://schemas.microsoft.com/office/drawing/2014/chartex" xmlns:cx1="http://schemas.microsoft.com/office/drawing/2015/9/8/chartex" xmlns:cx2="http://schemas.microsoft.com/office/drawing/2015/10/21/chartex" xmlns:cx3="http://schemas.microsoft.com/office/drawing/2016/5/9/chartex" xmlns:cx4="http://schemas.microsoft.com/office/drawing/2016/5/10/chartex" xmlns:cx5="http://schemas.microsoft.com/office/drawing/2016/5/11/chartex" xmlns:cx6="http://schemas.microsoft.com/office/drawing/2016/5/12/chartex" xmlns:cx7="http://schemas.microsoft.com/office/drawing/2016/5/13/chartex" xmlns:cx8="http://schemas.microsoft.com/office/drawing/2016/5/14/chartex" xmlns:mc="http://schemas.openxmlformats.org/markup-compatibility/2006" xmlns:aink="http://schemas.microsoft.com/office/drawing/2016/ink" xmlns:am3d="http://schemas.microsoft.com/office/drawing/2017/model3d" xmlns:o="urn:schemas-microsoft-com:office:office" xmlns:r="http://schemas.openxmlformats.org/officeDocument/2006/relationships" xmlns:m="http://schemas.openxmlformats.org/officeDocument/2006/math" xmlns:v="urn:schemas-microsoft-com:vml" xmlns:wp14="http://schemas.microsoft.com/office/word/2010/wordprocessingDrawing" xmlns:wp="http://schemas.openxmlformats.org/drawingml/2006/wordprocessingDrawing" xmlns:w10="urn:schemas-microsoft-com:office:word" xmlns:w="http://schemas.openxmlformats.org/wordprocessingml/2006/main" xmlns:w14="http://schemas.microsoft.com/office/word/2010/wordml" xmlns:w15="http://schemas.microsoft.com/office/word/2012/wordml" xmlns:w16cex="http://schemas.microsoft.com/office/word/2018/wordml/cex" xmlns:w16cid="http://schemas.microsoft.com/office/word/2016/wordml/cid" xmlns:w16="http://schemas.microsoft.com/office/word/2018/wordml" xmlns:w16se="http://schemas.microsoft.com/office/word/2015/wordml/symex" xmlns:wpg="http://schemas.microsoft.com/office/word/2010/wordprocessingGroup" xmlns:wpi="http://schemas.microsoft.com/office/word/2010/wordprocessingInk" xmlns:wne="http://schemas.microsoft.com/office/word/2006/wordml" xmlns:wps="http://schemas.microsoft.com/office/word/2010/wordprocessingShape" mc:Ignorable="w14 w15 w16se w16cid w16 w16cex wp14">
   <w:abstractNum w:abstractNumId="0" w15:restartNumberingAfterBreak="0">
     <w:nsid w:val="FFFFFF89"/>
     <w:multiLevelType w:val="singleLevel"/>
@@ -9699,7 +10180,7 @@
 </file>
 
 <file path=word/styles.xml><?xml version="1.0" encoding="utf-8"?>
-<w:styles xmlns:mc="http://schemas.openxmlformats.org/markup-compatibility/2006" xmlns:r="http://schemas.openxmlformats.org/officeDocument/2006/relationships" xmlns:w="http://schemas.openxmlformats.org/wordprocessingml/2006/main" xmlns:w14="http://schemas.microsoft.com/office/word/2010/wordml" xmlns:w15="http://schemas.microsoft.com/office/word/2012/wordml" xmlns:w16cex="http://schemas.microsoft.com/office/word/2018/wordml/cex" xmlns:w16cid="http://schemas.microsoft.com/office/word/2016/wordml/cid" xmlns:w16="http://schemas.microsoft.com/office/word/2018/wordml" xmlns:w16sdtdh="http://schemas.microsoft.com/office/word/2020/wordml/sdtdatahash" xmlns:w16se="http://schemas.microsoft.com/office/word/2015/wordml/symex" mc:Ignorable="w14 w15 w16se w16cid w16 w16cex w16sdtdh">
+<w:styles xmlns:mc="http://schemas.openxmlformats.org/markup-compatibility/2006" xmlns:r="http://schemas.openxmlformats.org/officeDocument/2006/relationships" xmlns:w="http://schemas.openxmlformats.org/wordprocessingml/2006/main" xmlns:w14="http://schemas.microsoft.com/office/word/2010/wordml" xmlns:w15="http://schemas.microsoft.com/office/word/2012/wordml" xmlns:w16cex="http://schemas.microsoft.com/office/word/2018/wordml/cex" xmlns:w16cid="http://schemas.microsoft.com/office/word/2016/wordml/cid" xmlns:w16="http://schemas.microsoft.com/office/word/2018/wordml" xmlns:w16se="http://schemas.microsoft.com/office/word/2015/wordml/symex" mc:Ignorable="w14 w15 w16se w16cid w16 w16cex">
   <w:docDefaults>
     <w:rPrDefault>
       <w:rPr>

</xml_diff>

<commit_message>
Report: SS5 Class Diagram + Sequence Diagrams
</commit_message>
<xml_diff>
--- a/Milestone2/M2_Report.docx
+++ b/Milestone2/M2_Report.docx
@@ -1,6 +1,6 @@
 
 <file path=word/document.xml><?xml version="1.0" encoding="utf-8"?>
-<w:document xmlns:wpc="http://schemas.microsoft.com/office/word/2010/wordprocessingCanvas" xmlns:cx="http://schemas.microsoft.com/office/drawing/2014/chartex" xmlns:cx1="http://schemas.microsoft.com/office/drawing/2015/9/8/chartex" xmlns:cx2="http://schemas.microsoft.com/office/drawing/2015/10/21/chartex" xmlns:cx3="http://schemas.microsoft.com/office/drawing/2016/5/9/chartex" xmlns:cx4="http://schemas.microsoft.com/office/drawing/2016/5/10/chartex" xmlns:cx5="http://schemas.microsoft.com/office/drawing/2016/5/11/chartex" xmlns:cx6="http://schemas.microsoft.com/office/drawing/2016/5/12/chartex" xmlns:cx7="http://schemas.microsoft.com/office/drawing/2016/5/13/chartex" xmlns:cx8="http://schemas.microsoft.com/office/drawing/2016/5/14/chartex" xmlns:mc="http://schemas.openxmlformats.org/markup-compatibility/2006" xmlns:aink="http://schemas.microsoft.com/office/drawing/2016/ink" xmlns:am3d="http://schemas.microsoft.com/office/drawing/2017/model3d" xmlns:o="urn:schemas-microsoft-com:office:office" xmlns:r="http://schemas.openxmlformats.org/officeDocument/2006/relationships" xmlns:m="http://schemas.openxmlformats.org/officeDocument/2006/math" xmlns:v="urn:schemas-microsoft-com:vml" xmlns:wp14="http://schemas.microsoft.com/office/word/2010/wordprocessingDrawing" xmlns:wp="http://schemas.openxmlformats.org/drawingml/2006/wordprocessingDrawing" xmlns:w10="urn:schemas-microsoft-com:office:word" xmlns:w="http://schemas.openxmlformats.org/wordprocessingml/2006/main" xmlns:w14="http://schemas.microsoft.com/office/word/2010/wordml" xmlns:w15="http://schemas.microsoft.com/office/word/2012/wordml" xmlns:w16cex="http://schemas.microsoft.com/office/word/2018/wordml/cex" xmlns:w16cid="http://schemas.microsoft.com/office/word/2016/wordml/cid" xmlns:w16="http://schemas.microsoft.com/office/word/2018/wordml" xmlns:w16se="http://schemas.microsoft.com/office/word/2015/wordml/symex" xmlns:wpg="http://schemas.microsoft.com/office/word/2010/wordprocessingGroup" xmlns:wpi="http://schemas.microsoft.com/office/word/2010/wordprocessingInk" xmlns:wne="http://schemas.microsoft.com/office/word/2006/wordml" xmlns:wps="http://schemas.microsoft.com/office/word/2010/wordprocessingShape" mc:Ignorable="w14 w15 w16se w16cid w16 w16cex wp14">
+<w:document xmlns:wpc="http://schemas.microsoft.com/office/word/2010/wordprocessingCanvas" xmlns:cx="http://schemas.microsoft.com/office/drawing/2014/chartex" xmlns:cx1="http://schemas.microsoft.com/office/drawing/2015/9/8/chartex" xmlns:cx2="http://schemas.microsoft.com/office/drawing/2015/10/21/chartex" xmlns:cx3="http://schemas.microsoft.com/office/drawing/2016/5/9/chartex" xmlns:cx4="http://schemas.microsoft.com/office/drawing/2016/5/10/chartex" xmlns:cx5="http://schemas.microsoft.com/office/drawing/2016/5/11/chartex" xmlns:cx6="http://schemas.microsoft.com/office/drawing/2016/5/12/chartex" xmlns:cx7="http://schemas.microsoft.com/office/drawing/2016/5/13/chartex" xmlns:cx8="http://schemas.microsoft.com/office/drawing/2016/5/14/chartex" xmlns:mc="http://schemas.openxmlformats.org/markup-compatibility/2006" xmlns:aink="http://schemas.microsoft.com/office/drawing/2016/ink" xmlns:am3d="http://schemas.microsoft.com/office/drawing/2017/model3d" xmlns:o="urn:schemas-microsoft-com:office:office" xmlns:r="http://schemas.openxmlformats.org/officeDocument/2006/relationships" xmlns:m="http://schemas.openxmlformats.org/officeDocument/2006/math" xmlns:v="urn:schemas-microsoft-com:vml" xmlns:wp14="http://schemas.microsoft.com/office/word/2010/wordprocessingDrawing" xmlns:wp="http://schemas.openxmlformats.org/drawingml/2006/wordprocessingDrawing" xmlns:w10="urn:schemas-microsoft-com:office:word" xmlns:w="http://schemas.openxmlformats.org/wordprocessingml/2006/main" xmlns:w14="http://schemas.microsoft.com/office/word/2010/wordml" xmlns:w15="http://schemas.microsoft.com/office/word/2012/wordml" xmlns:w16cex="http://schemas.microsoft.com/office/word/2018/wordml/cex" xmlns:w16cid="http://schemas.microsoft.com/office/word/2016/wordml/cid" xmlns:w16="http://schemas.microsoft.com/office/word/2018/wordml" xmlns:w16sdtdh="http://schemas.microsoft.com/office/word/2020/wordml/sdtdatahash" xmlns:w16se="http://schemas.microsoft.com/office/word/2015/wordml/symex" xmlns:wpg="http://schemas.microsoft.com/office/word/2010/wordprocessingGroup" xmlns:wpi="http://schemas.microsoft.com/office/word/2010/wordprocessingInk" xmlns:wne="http://schemas.microsoft.com/office/word/2006/wordml" xmlns:wps="http://schemas.microsoft.com/office/word/2010/wordprocessingShape" mc:Ignorable="w14 w15 w16se w16cid w16 w16cex w16sdtdh wp14">
   <w:body>
     <w:tbl>
       <w:tblPr>
@@ -455,8 +455,19 @@
                 <w:szCs w:val="20"/>
                 <w:lang w:val="de-AT"/>
               </w:rPr>
-              <w:t>Stefan Haslhofer</w:t>
+              <w:t xml:space="preserve">Stefan </w:t>
             </w:r>
+            <w:proofErr w:type="spellStart"/>
+            <w:r>
+              <w:rPr>
+                <w:rFonts w:ascii="Arial" w:hAnsi="Arial" w:cs="Arial"/>
+                <w:sz w:val="20"/>
+                <w:szCs w:val="20"/>
+                <w:lang w:val="de-AT"/>
+              </w:rPr>
+              <w:t>Haslhofer</w:t>
+            </w:r>
+            <w:proofErr w:type="spellEnd"/>
           </w:p>
           <w:p>
             <w:pPr>
@@ -1046,6 +1057,7 @@
         </w:rPr>
         <w:t xml:space="preserve">gathering information about the flights from the airlines, calculating the ticket prices, booking facilities for airlines, assigning employees to the respective </w:t>
       </w:r>
+      <w:proofErr w:type="gramStart"/>
       <w:r>
         <w:rPr>
           <w:rFonts w:ascii="Arial" w:hAnsi="Arial" w:cs="Arial"/>
@@ -1054,6 +1066,7 @@
         </w:rPr>
         <w:t>management</w:t>
       </w:r>
+      <w:proofErr w:type="gramEnd"/>
       <w:r>
         <w:rPr>
           <w:rFonts w:ascii="Arial" w:hAnsi="Arial" w:cs="Arial"/>
@@ -1216,7 +1229,25 @@
           <w:sz w:val="22"/>
           <w:szCs w:val="22"/>
         </w:rPr>
-        <w:t>Terminal Management is responsible for checking in passengers, handling all baggage related tasks, performing security checks and also displaying flight information</w:t>
+        <w:t xml:space="preserve">Terminal Management is responsible for checking in passengers, handling all baggage related tasks, performing security </w:t>
+      </w:r>
+      <w:proofErr w:type="gramStart"/>
+      <w:r>
+        <w:rPr>
+          <w:rFonts w:ascii="Arial" w:hAnsi="Arial" w:cs="Arial"/>
+          <w:sz w:val="22"/>
+          <w:szCs w:val="22"/>
+        </w:rPr>
+        <w:t>checks</w:t>
+      </w:r>
+      <w:proofErr w:type="gramEnd"/>
+      <w:r>
+        <w:rPr>
+          <w:rFonts w:ascii="Arial" w:hAnsi="Arial" w:cs="Arial"/>
+          <w:sz w:val="22"/>
+          <w:szCs w:val="22"/>
+        </w:rPr>
+        <w:t xml:space="preserve"> and also displaying flight information</w:t>
       </w:r>
       <w:r>
         <w:rPr>
@@ -1585,7 +1616,25 @@
           <w:sz w:val="22"/>
           <w:szCs w:val="22"/>
         </w:rPr>
-        <w:t>Step 1: Landside-, Airside and Terminal Management report desired amount of employees to Financial Management</w:t>
+        <w:t xml:space="preserve">Step 1: Landside-, Airside and Terminal Management report desired </w:t>
+      </w:r>
+      <w:proofErr w:type="gramStart"/>
+      <w:r>
+        <w:rPr>
+          <w:rFonts w:ascii="Arial" w:hAnsi="Arial" w:cs="Arial"/>
+          <w:sz w:val="22"/>
+          <w:szCs w:val="22"/>
+        </w:rPr>
+        <w:t>amount</w:t>
+      </w:r>
+      <w:proofErr w:type="gramEnd"/>
+      <w:r>
+        <w:rPr>
+          <w:rFonts w:ascii="Arial" w:hAnsi="Arial" w:cs="Arial"/>
+          <w:sz w:val="22"/>
+          <w:szCs w:val="22"/>
+        </w:rPr>
+        <w:t xml:space="preserve"> of employees to Financial Management</w:t>
       </w:r>
     </w:p>
     <w:p>
@@ -1793,7 +1842,25 @@
           <w:sz w:val="22"/>
           <w:szCs w:val="22"/>
         </w:rPr>
-        <w:t>gement requests driving licence courses for the drivers for being able to drive the vehicles</w:t>
+        <w:t xml:space="preserve">gement requests driving </w:t>
+      </w:r>
+      <w:proofErr w:type="spellStart"/>
+      <w:r>
+        <w:rPr>
+          <w:rFonts w:ascii="Arial" w:hAnsi="Arial" w:cs="Arial"/>
+          <w:sz w:val="22"/>
+          <w:szCs w:val="22"/>
+        </w:rPr>
+        <w:t>licence</w:t>
+      </w:r>
+      <w:proofErr w:type="spellEnd"/>
+      <w:r>
+        <w:rPr>
+          <w:rFonts w:ascii="Arial" w:hAnsi="Arial" w:cs="Arial"/>
+          <w:sz w:val="22"/>
+          <w:szCs w:val="22"/>
+        </w:rPr>
+        <w:t xml:space="preserve"> courses for the drivers for being able to drive the vehicles</w:t>
       </w:r>
     </w:p>
     <w:p>
@@ -1847,7 +1914,25 @@
           <w:sz w:val="22"/>
           <w:szCs w:val="22"/>
         </w:rPr>
-        <w:t>Step 6: Financial Management pays for course and requests driving licence for Landside Management employees</w:t>
+        <w:t xml:space="preserve">Step 6: Financial Management pays for course and requests driving </w:t>
+      </w:r>
+      <w:proofErr w:type="spellStart"/>
+      <w:r>
+        <w:rPr>
+          <w:rFonts w:ascii="Arial" w:hAnsi="Arial" w:cs="Arial"/>
+          <w:sz w:val="22"/>
+          <w:szCs w:val="22"/>
+        </w:rPr>
+        <w:t>licence</w:t>
+      </w:r>
+      <w:proofErr w:type="spellEnd"/>
+      <w:r>
+        <w:rPr>
+          <w:rFonts w:ascii="Arial" w:hAnsi="Arial" w:cs="Arial"/>
+          <w:sz w:val="22"/>
+          <w:szCs w:val="22"/>
+        </w:rPr>
+        <w:t xml:space="preserve"> for Landside Management employees</w:t>
       </w:r>
     </w:p>
     <w:p>
@@ -1931,7 +2016,25 @@
           <w:sz w:val="22"/>
           <w:szCs w:val="22"/>
         </w:rPr>
-        <w:t>Step 3: Terminal Management requests computers with access to flight information and passenger data in order to do work</w:t>
+        <w:t xml:space="preserve">Step 3: Terminal Management requests computers with access to flight information and passenger data </w:t>
+      </w:r>
+      <w:proofErr w:type="gramStart"/>
+      <w:r>
+        <w:rPr>
+          <w:rFonts w:ascii="Arial" w:hAnsi="Arial" w:cs="Arial"/>
+          <w:sz w:val="22"/>
+          <w:szCs w:val="22"/>
+        </w:rPr>
+        <w:t>in order to</w:t>
+      </w:r>
+      <w:proofErr w:type="gramEnd"/>
+      <w:r>
+        <w:rPr>
+          <w:rFonts w:ascii="Arial" w:hAnsi="Arial" w:cs="Arial"/>
+          <w:sz w:val="22"/>
+          <w:szCs w:val="22"/>
+        </w:rPr>
+        <w:t xml:space="preserve"> do work</w:t>
       </w:r>
     </w:p>
     <w:p>
@@ -2085,7 +2188,25 @@
           <w:sz w:val="22"/>
           <w:szCs w:val="22"/>
         </w:rPr>
-        <w:t>Step 3: Airside Management requests courses for air traffic controllers, tower personnel, etc. from Financial Management in order to ensure operability</w:t>
+        <w:t xml:space="preserve">Step 3: Airside Management requests courses for air traffic controllers, tower personnel, etc. from Financial Management </w:t>
+      </w:r>
+      <w:proofErr w:type="gramStart"/>
+      <w:r>
+        <w:rPr>
+          <w:rFonts w:ascii="Arial" w:hAnsi="Arial" w:cs="Arial"/>
+          <w:sz w:val="22"/>
+          <w:szCs w:val="22"/>
+        </w:rPr>
+        <w:t>in order to</w:t>
+      </w:r>
+      <w:proofErr w:type="gramEnd"/>
+      <w:r>
+        <w:rPr>
+          <w:rFonts w:ascii="Arial" w:hAnsi="Arial" w:cs="Arial"/>
+          <w:sz w:val="22"/>
+          <w:szCs w:val="22"/>
+        </w:rPr>
+        <w:t xml:space="preserve"> ensure operability</w:t>
       </w:r>
     </w:p>
     <w:p>
@@ -2139,7 +2260,25 @@
           <w:sz w:val="22"/>
           <w:szCs w:val="22"/>
         </w:rPr>
-        <w:t>Step 6: Financial Management pays for course and requests driving licence for Airside Management employees</w:t>
+        <w:t xml:space="preserve">Step 6: Financial Management pays for course and requests driving </w:t>
+      </w:r>
+      <w:proofErr w:type="spellStart"/>
+      <w:r>
+        <w:rPr>
+          <w:rFonts w:ascii="Arial" w:hAnsi="Arial" w:cs="Arial"/>
+          <w:sz w:val="22"/>
+          <w:szCs w:val="22"/>
+        </w:rPr>
+        <w:t>licence</w:t>
+      </w:r>
+      <w:proofErr w:type="spellEnd"/>
+      <w:r>
+        <w:rPr>
+          <w:rFonts w:ascii="Arial" w:hAnsi="Arial" w:cs="Arial"/>
+          <w:sz w:val="22"/>
+          <w:szCs w:val="22"/>
+        </w:rPr>
+        <w:t xml:space="preserve"> for Airside Management employees</w:t>
       </w:r>
     </w:p>
     <w:p>
@@ -2677,6 +2816,7 @@
         </w:rPr>
         <w:t xml:space="preserve"> </w:t>
       </w:r>
+      <w:proofErr w:type="spellStart"/>
       <w:r>
         <w:rPr>
           <w:rFonts w:ascii="Arial" w:eastAsia="Noto Sans CJK SC" w:hAnsi="Arial" w:cs="Arial"/>
@@ -2690,6 +2830,7 @@
         </w:rPr>
         <w:t>Reichhardt</w:t>
       </w:r>
+      <w:proofErr w:type="spellEnd"/>
       <w:r>
         <w:rPr>
           <w:rFonts w:ascii="Arial" w:hAnsi="Arial" w:cs="Arial"/>
@@ -3323,7 +3464,25 @@
           <w:sz w:val="22"/>
           <w:szCs w:val="22"/>
         </w:rPr>
-        <w:t>Step 10: Cabin crew departs the passengers row-wise</w:t>
+        <w:t xml:space="preserve">Step 10: Cabin crew departs the </w:t>
+      </w:r>
+      <w:proofErr w:type="gramStart"/>
+      <w:r>
+        <w:rPr>
+          <w:rFonts w:ascii="Arial" w:hAnsi="Arial" w:cs="Arial"/>
+          <w:sz w:val="22"/>
+          <w:szCs w:val="22"/>
+        </w:rPr>
+        <w:t>passengers</w:t>
+      </w:r>
+      <w:proofErr w:type="gramEnd"/>
+      <w:r>
+        <w:rPr>
+          <w:rFonts w:ascii="Arial" w:hAnsi="Arial" w:cs="Arial"/>
+          <w:sz w:val="22"/>
+          <w:szCs w:val="22"/>
+        </w:rPr>
+        <w:t xml:space="preserve"> row-wise</w:t>
       </w:r>
     </w:p>
     <w:p>
@@ -3973,6 +4132,7 @@
         </w:rPr>
         <w:t xml:space="preserve">Stefan </w:t>
       </w:r>
+      <w:proofErr w:type="spellStart"/>
       <w:r>
         <w:rPr>
           <w:rFonts w:ascii="Arial" w:hAnsi="Arial" w:cs="Arial"/>
@@ -3981,6 +4141,7 @@
         </w:rPr>
         <w:t>Haslhofer</w:t>
       </w:r>
+      <w:proofErr w:type="spellEnd"/>
       <w:r>
         <w:rPr>
           <w:rFonts w:ascii="Arial" w:hAnsi="Arial" w:cs="Arial"/>
@@ -4085,7 +4246,25 @@
           <w:sz w:val="22"/>
           <w:szCs w:val="22"/>
         </w:rPr>
-        <w:t>management is responsible for the assignments of land vehicles to planes or gates. It provides the necessary information such that a land vehicle driver is able to head for the correct destination at the correct time.</w:t>
+        <w:t xml:space="preserve">management is responsible for the assignments of land vehicles to planes or gates. It provides the necessary information such that a land vehicle driver </w:t>
+      </w:r>
+      <w:proofErr w:type="gramStart"/>
+      <w:r>
+        <w:rPr>
+          <w:rFonts w:ascii="Arial" w:hAnsi="Arial" w:cs="Arial"/>
+          <w:sz w:val="22"/>
+          <w:szCs w:val="22"/>
+        </w:rPr>
+        <w:t>is able to</w:t>
+      </w:r>
+      <w:proofErr w:type="gramEnd"/>
+      <w:r>
+        <w:rPr>
+          <w:rFonts w:ascii="Arial" w:hAnsi="Arial" w:cs="Arial"/>
+          <w:sz w:val="22"/>
+          <w:szCs w:val="22"/>
+        </w:rPr>
+        <w:t xml:space="preserve"> head for the correct destination at the correct time.</w:t>
       </w:r>
     </w:p>
     <w:p>
@@ -5115,6 +5294,7 @@
           <w:szCs w:val="22"/>
         </w:rPr>
       </w:pPr>
+      <w:proofErr w:type="gramStart"/>
       <w:r>
         <w:rPr>
           <w:rFonts w:ascii="Arial" w:hAnsi="Arial" w:cs="Arial"/>
@@ -5123,59 +5303,9 @@
           <w:sz w:val="22"/>
           <w:szCs w:val="22"/>
         </w:rPr>
-        <w:t>Request refuel status</w:t>
-      </w:r>
-    </w:p>
-    <w:p>
-      <w:pPr>
-        <w:rPr>
-          <w:rFonts w:ascii="Arial" w:hAnsi="Arial" w:cs="Arial"/>
-          <w:sz w:val="22"/>
-          <w:szCs w:val="22"/>
-        </w:rPr>
-      </w:pPr>
-      <w:r>
-        <w:rPr>
-          <w:rFonts w:ascii="Arial" w:hAnsi="Arial" w:cs="Arial"/>
-          <w:sz w:val="22"/>
-          <w:szCs w:val="22"/>
-        </w:rPr>
-        <w:t>Step 1: the management asks a driver for his fuel status</w:t>
-      </w:r>
-    </w:p>
-    <w:p>
-      <w:pPr>
-        <w:rPr>
-          <w:rFonts w:ascii="Arial" w:hAnsi="Arial" w:cs="Arial"/>
-          <w:sz w:val="22"/>
-          <w:szCs w:val="22"/>
-        </w:rPr>
-      </w:pPr>
-      <w:r>
-        <w:rPr>
-          <w:rFonts w:ascii="Arial" w:hAnsi="Arial" w:cs="Arial"/>
-          <w:sz w:val="22"/>
-          <w:szCs w:val="22"/>
-        </w:rPr>
-        <w:t>Step 2: the management waits until the driver returns from his assignment</w:t>
-      </w:r>
-    </w:p>
-    <w:p>
-      <w:pPr>
-        <w:rPr>
-          <w:rFonts w:ascii="Arial" w:hAnsi="Arial" w:cs="Arial"/>
-          <w:sz w:val="22"/>
-          <w:szCs w:val="22"/>
-        </w:rPr>
-      </w:pPr>
-      <w:r>
-        <w:rPr>
-          <w:rFonts w:ascii="Arial" w:hAnsi="Arial" w:cs="Arial"/>
-          <w:sz w:val="22"/>
-          <w:szCs w:val="22"/>
-        </w:rPr>
-        <w:t xml:space="preserve">Step 3: if the vehicle is low on fuel the driver needs to </w:t>
-      </w:r>
+        <w:t>Request</w:t>
+      </w:r>
+      <w:proofErr w:type="gramEnd"/>
       <w:r>
         <w:rPr>
           <w:rFonts w:ascii="Arial" w:hAnsi="Arial" w:cs="Arial"/>
@@ -5184,20 +5314,60 @@
           <w:sz w:val="22"/>
           <w:szCs w:val="22"/>
         </w:rPr>
-        <w:t>refuel</w:t>
-      </w:r>
-    </w:p>
-    <w:p>
-      <w:pPr>
-        <w:rPr>
-          <w:rFonts w:ascii="Arial" w:hAnsi="Arial" w:cs="Arial"/>
-          <w:sz w:val="22"/>
-          <w:szCs w:val="22"/>
-        </w:rPr>
-      </w:pPr>
-    </w:p>
-    <w:p>
-      <w:pPr>
+        <w:t xml:space="preserve"> refuel status</w:t>
+      </w:r>
+    </w:p>
+    <w:p>
+      <w:pPr>
+        <w:rPr>
+          <w:rFonts w:ascii="Arial" w:hAnsi="Arial" w:cs="Arial"/>
+          <w:sz w:val="22"/>
+          <w:szCs w:val="22"/>
+        </w:rPr>
+      </w:pPr>
+      <w:r>
+        <w:rPr>
+          <w:rFonts w:ascii="Arial" w:hAnsi="Arial" w:cs="Arial"/>
+          <w:sz w:val="22"/>
+          <w:szCs w:val="22"/>
+        </w:rPr>
+        <w:t>Step 1: the management asks a driver for his fuel status</w:t>
+      </w:r>
+    </w:p>
+    <w:p>
+      <w:pPr>
+        <w:rPr>
+          <w:rFonts w:ascii="Arial" w:hAnsi="Arial" w:cs="Arial"/>
+          <w:sz w:val="22"/>
+          <w:szCs w:val="22"/>
+        </w:rPr>
+      </w:pPr>
+      <w:r>
+        <w:rPr>
+          <w:rFonts w:ascii="Arial" w:hAnsi="Arial" w:cs="Arial"/>
+          <w:sz w:val="22"/>
+          <w:szCs w:val="22"/>
+        </w:rPr>
+        <w:t>Step 2: the management waits until the driver returns from his assignment</w:t>
+      </w:r>
+    </w:p>
+    <w:p>
+      <w:pPr>
+        <w:rPr>
+          <w:rFonts w:ascii="Arial" w:hAnsi="Arial" w:cs="Arial"/>
+          <w:sz w:val="22"/>
+          <w:szCs w:val="22"/>
+        </w:rPr>
+      </w:pPr>
+      <w:r>
+        <w:rPr>
+          <w:rFonts w:ascii="Arial" w:hAnsi="Arial" w:cs="Arial"/>
+          <w:sz w:val="22"/>
+          <w:szCs w:val="22"/>
+        </w:rPr>
+        <w:t xml:space="preserve">Step 3: if the vehicle is low on fuel the driver needs to </w:t>
+      </w:r>
+      <w:r>
         <w:rPr>
           <w:rFonts w:ascii="Arial" w:hAnsi="Arial" w:cs="Arial"/>
           <w:b/>
@@ -5205,8 +5375,20 @@
           <w:sz w:val="22"/>
           <w:szCs w:val="22"/>
         </w:rPr>
-      </w:pPr>
-      <w:r>
+        <w:t>refuel</w:t>
+      </w:r>
+    </w:p>
+    <w:p>
+      <w:pPr>
+        <w:rPr>
+          <w:rFonts w:ascii="Arial" w:hAnsi="Arial" w:cs="Arial"/>
+          <w:sz w:val="22"/>
+          <w:szCs w:val="22"/>
+        </w:rPr>
+      </w:pPr>
+    </w:p>
+    <w:p>
+      <w:pPr>
         <w:rPr>
           <w:rFonts w:ascii="Arial" w:hAnsi="Arial" w:cs="Arial"/>
           <w:b/>
@@ -5214,6 +5396,15 @@
           <w:sz w:val="22"/>
           <w:szCs w:val="22"/>
         </w:rPr>
+      </w:pPr>
+      <w:r>
+        <w:rPr>
+          <w:rFonts w:ascii="Arial" w:hAnsi="Arial" w:cs="Arial"/>
+          <w:b/>
+          <w:bCs/>
+          <w:sz w:val="22"/>
+          <w:szCs w:val="22"/>
+        </w:rPr>
         <w:t>Refuel</w:t>
       </w:r>
     </w:p>
@@ -5564,7 +5755,25 @@
           <w:sz w:val="22"/>
           <w:szCs w:val="22"/>
         </w:rPr>
-        <w:t>Step 4: maintenance vehicle driver check tire pressure</w:t>
+        <w:t xml:space="preserve">Step 4: maintenance vehicle driver </w:t>
+      </w:r>
+      <w:proofErr w:type="gramStart"/>
+      <w:r>
+        <w:rPr>
+          <w:rFonts w:ascii="Arial" w:hAnsi="Arial" w:cs="Arial"/>
+          <w:sz w:val="22"/>
+          <w:szCs w:val="22"/>
+        </w:rPr>
+        <w:t>check</w:t>
+      </w:r>
+      <w:proofErr w:type="gramEnd"/>
+      <w:r>
+        <w:rPr>
+          <w:rFonts w:ascii="Arial" w:hAnsi="Arial" w:cs="Arial"/>
+          <w:sz w:val="22"/>
+          <w:szCs w:val="22"/>
+        </w:rPr>
+        <w:t xml:space="preserve"> tire pressure</w:t>
       </w:r>
     </w:p>
     <w:p>
@@ -6339,7 +6548,25 @@
           <w:sz w:val="22"/>
           <w:szCs w:val="22"/>
         </w:rPr>
-        <w:t xml:space="preserve"> enters the airport in order to travel to another destination. Passengers </w:t>
+        <w:t xml:space="preserve"> enters the airport </w:t>
+      </w:r>
+      <w:proofErr w:type="gramStart"/>
+      <w:r>
+        <w:rPr>
+          <w:rFonts w:ascii="Arial" w:hAnsi="Arial" w:cs="Arial"/>
+          <w:sz w:val="22"/>
+          <w:szCs w:val="22"/>
+        </w:rPr>
+        <w:t>in order to</w:t>
+      </w:r>
+      <w:proofErr w:type="gramEnd"/>
+      <w:r>
+        <w:rPr>
+          <w:rFonts w:ascii="Arial" w:hAnsi="Arial" w:cs="Arial"/>
+          <w:sz w:val="22"/>
+          <w:szCs w:val="22"/>
+        </w:rPr>
+        <w:t xml:space="preserve"> travel to another destination. Passengers </w:t>
       </w:r>
       <w:r>
         <w:rPr>
@@ -6532,7 +6759,25 @@
           <w:sz w:val="22"/>
           <w:szCs w:val="22"/>
         </w:rPr>
-        <w:t xml:space="preserve"> is a digital system which allows passenger to gather all necessary flight information at any time. There are big screens all over the airport and also small screens directly at the gates which provide more detailed information.</w:t>
+        <w:t xml:space="preserve"> is a digital system which allows passenger to gather all necessary flight information at any time. There are big screens all over the airport </w:t>
+      </w:r>
+      <w:proofErr w:type="gramStart"/>
+      <w:r>
+        <w:rPr>
+          <w:rFonts w:ascii="Arial" w:hAnsi="Arial" w:cs="Arial"/>
+          <w:sz w:val="22"/>
+          <w:szCs w:val="22"/>
+        </w:rPr>
+        <w:t>and also</w:t>
+      </w:r>
+      <w:proofErr w:type="gramEnd"/>
+      <w:r>
+        <w:rPr>
+          <w:rFonts w:ascii="Arial" w:hAnsi="Arial" w:cs="Arial"/>
+          <w:sz w:val="22"/>
+          <w:szCs w:val="22"/>
+        </w:rPr>
+        <w:t xml:space="preserve"> small screens directly at the gates which provide more detailed information.</w:t>
       </w:r>
     </w:p>
     <w:p>
@@ -7995,21 +8240,21 @@
     </w:p>
     <w:p>
       <w:pPr>
-        <w:rPr>
-          <w:rFonts w:ascii="Arial" w:hAnsi="Arial" w:cs="Arial"/>
-          <w:sz w:val="22"/>
-          <w:szCs w:val="22"/>
-        </w:rPr>
-      </w:pPr>
-    </w:p>
-    <w:p>
-      <w:pPr>
-        <w:rPr>
-          <w:rFonts w:ascii="Arial" w:hAnsi="Arial" w:cs="Arial"/>
-          <w:sz w:val="22"/>
-          <w:szCs w:val="22"/>
-        </w:rPr>
-      </w:pPr>
+        <w:suppressAutoHyphens w:val="0"/>
+        <w:rPr>
+          <w:rFonts w:ascii="Arial" w:hAnsi="Arial" w:cs="Arial"/>
+          <w:sz w:val="22"/>
+          <w:szCs w:val="22"/>
+        </w:rPr>
+      </w:pPr>
+      <w:r>
+        <w:rPr>
+          <w:rFonts w:ascii="Arial" w:hAnsi="Arial" w:cs="Arial"/>
+          <w:sz w:val="22"/>
+          <w:szCs w:val="22"/>
+        </w:rPr>
+        <w:br w:type="page"/>
+      </w:r>
     </w:p>
     <w:p>
       <w:pPr>
@@ -8027,8 +8272,10 @@
           <w:sz w:val="22"/>
           <w:szCs w:val="22"/>
         </w:rPr>
+        <w:lastRenderedPageBreak/>
         <w:t xml:space="preserve">Book </w:t>
       </w:r>
+      <w:proofErr w:type="spellStart"/>
       <w:r>
         <w:rPr>
           <w:rFonts w:ascii="Arial" w:hAnsi="Arial" w:cs="Arial"/>
@@ -8038,6 +8285,7 @@
         </w:rPr>
         <w:t>facilites</w:t>
       </w:r>
+      <w:proofErr w:type="spellEnd"/>
       <w:r>
         <w:rPr>
           <w:rFonts w:ascii="Arial" w:hAnsi="Arial" w:cs="Arial"/>
@@ -8218,6 +8466,7 @@
     </w:p>
     <w:p>
       <w:pPr>
+        <w:suppressAutoHyphens w:val="0"/>
         <w:rPr>
           <w:rFonts w:ascii="Arial" w:hAnsi="Arial" w:cs="Arial"/>
           <w:b/>
@@ -8232,8 +8481,80 @@
           <w:sz w:val="22"/>
           <w:szCs w:val="22"/>
         </w:rPr>
+        <w:drawing>
+          <wp:anchor distT="0" distB="0" distL="114300" distR="114300" simplePos="0" relativeHeight="251664384" behindDoc="0" locked="0" layoutInCell="1" allowOverlap="1" wp14:anchorId="43676163" wp14:editId="700FDF64">
+            <wp:simplePos x="0" y="0"/>
+            <wp:positionH relativeFrom="column">
+              <wp:posOffset>0</wp:posOffset>
+            </wp:positionH>
+            <wp:positionV relativeFrom="paragraph">
+              <wp:posOffset>158750</wp:posOffset>
+            </wp:positionV>
+            <wp:extent cx="6122035" cy="4746625"/>
+            <wp:effectExtent l="0" t="0" r="0" b="0"/>
+            <wp:wrapTopAndBottom/>
+            <wp:docPr id="14" name="Grafik 14"/>
+            <wp:cNvGraphicFramePr>
+              <a:graphicFrameLocks xmlns:a="http://schemas.openxmlformats.org/drawingml/2006/main" noChangeAspect="1"/>
+            </wp:cNvGraphicFramePr>
+            <a:graphic xmlns:a="http://schemas.openxmlformats.org/drawingml/2006/main">
+              <a:graphicData uri="http://schemas.openxmlformats.org/drawingml/2006/picture">
+                <pic:pic xmlns:pic="http://schemas.openxmlformats.org/drawingml/2006/picture">
+                  <pic:nvPicPr>
+                    <pic:cNvPr id="1" name=""/>
+                    <pic:cNvPicPr/>
+                  </pic:nvPicPr>
+                  <pic:blipFill>
+                    <a:blip r:embed="rId18"/>
+                    <a:stretch>
+                      <a:fillRect/>
+                    </a:stretch>
+                  </pic:blipFill>
+                  <pic:spPr>
+                    <a:xfrm>
+                      <a:off x="0" y="0"/>
+                      <a:ext cx="6122035" cy="4746625"/>
+                    </a:xfrm>
+                    <a:prstGeom prst="rect">
+                      <a:avLst/>
+                    </a:prstGeom>
+                  </pic:spPr>
+                </pic:pic>
+              </a:graphicData>
+            </a:graphic>
+          </wp:anchor>
+        </w:drawing>
+      </w:r>
+      <w:r>
+        <w:rPr>
+          <w:rFonts w:ascii="Arial" w:hAnsi="Arial" w:cs="Arial"/>
+          <w:b/>
+          <w:sz w:val="22"/>
+          <w:szCs w:val="22"/>
+        </w:rPr>
+        <w:br w:type="page"/>
+      </w:r>
+    </w:p>
+    <w:p>
+      <w:pPr>
+        <w:rPr>
+          <w:rFonts w:ascii="Arial" w:hAnsi="Arial" w:cs="Arial"/>
+          <w:b/>
+          <w:sz w:val="22"/>
+          <w:szCs w:val="22"/>
+        </w:rPr>
+      </w:pPr>
+      <w:r>
+        <w:rPr>
+          <w:rFonts w:ascii="Arial" w:hAnsi="Arial" w:cs="Arial"/>
+          <w:b/>
+          <w:sz w:val="22"/>
+          <w:szCs w:val="22"/>
+        </w:rPr>
+        <w:lastRenderedPageBreak/>
         <w:t xml:space="preserve">Update </w:t>
       </w:r>
+      <w:proofErr w:type="spellStart"/>
       <w:r>
         <w:rPr>
           <w:rFonts w:ascii="Arial" w:hAnsi="Arial" w:cs="Arial"/>
@@ -8250,7 +8571,17 @@
           <w:sz w:val="22"/>
           <w:szCs w:val="22"/>
         </w:rPr>
-        <w:t>icketinfo:</w:t>
+        <w:t>icketinfo</w:t>
+      </w:r>
+      <w:proofErr w:type="spellEnd"/>
+      <w:r>
+        <w:rPr>
+          <w:rFonts w:ascii="Arial" w:hAnsi="Arial" w:cs="Arial"/>
+          <w:b/>
+          <w:sz w:val="22"/>
+          <w:szCs w:val="22"/>
+        </w:rPr>
+        <w:t>:</w:t>
       </w:r>
     </w:p>
     <w:p>
@@ -8359,6 +8690,66 @@
       <w:pPr>
         <w:rPr>
           <w:rFonts w:ascii="Arial" w:hAnsi="Arial" w:cs="Arial"/>
+          <w:sz w:val="22"/>
+          <w:szCs w:val="22"/>
+        </w:rPr>
+      </w:pPr>
+      <w:r>
+        <w:rPr>
+          <w:rFonts w:ascii="Arial" w:hAnsi="Arial" w:cs="Arial"/>
+          <w:sz w:val="22"/>
+          <w:szCs w:val="22"/>
+        </w:rPr>
+        <w:drawing>
+          <wp:anchor distT="0" distB="0" distL="114300" distR="114300" simplePos="0" relativeHeight="251666432" behindDoc="0" locked="0" layoutInCell="1" allowOverlap="1" wp14:anchorId="257735EA" wp14:editId="695C1AE9">
+            <wp:simplePos x="0" y="0"/>
+            <wp:positionH relativeFrom="column">
+              <wp:posOffset>0</wp:posOffset>
+            </wp:positionH>
+            <wp:positionV relativeFrom="paragraph">
+              <wp:posOffset>169545</wp:posOffset>
+            </wp:positionV>
+            <wp:extent cx="6122035" cy="2814320"/>
+            <wp:effectExtent l="0" t="0" r="0" b="5080"/>
+            <wp:wrapTopAndBottom/>
+            <wp:docPr id="15" name="Grafik 15"/>
+            <wp:cNvGraphicFramePr>
+              <a:graphicFrameLocks xmlns:a="http://schemas.openxmlformats.org/drawingml/2006/main" noChangeAspect="1"/>
+            </wp:cNvGraphicFramePr>
+            <a:graphic xmlns:a="http://schemas.openxmlformats.org/drawingml/2006/main">
+              <a:graphicData uri="http://schemas.openxmlformats.org/drawingml/2006/picture">
+                <pic:pic xmlns:pic="http://schemas.openxmlformats.org/drawingml/2006/picture">
+                  <pic:nvPicPr>
+                    <pic:cNvPr id="1" name=""/>
+                    <pic:cNvPicPr/>
+                  </pic:nvPicPr>
+                  <pic:blipFill>
+                    <a:blip r:embed="rId19"/>
+                    <a:stretch>
+                      <a:fillRect/>
+                    </a:stretch>
+                  </pic:blipFill>
+                  <pic:spPr>
+                    <a:xfrm>
+                      <a:off x="0" y="0"/>
+                      <a:ext cx="6122035" cy="2814320"/>
+                    </a:xfrm>
+                    <a:prstGeom prst="rect">
+                      <a:avLst/>
+                    </a:prstGeom>
+                  </pic:spPr>
+                </pic:pic>
+              </a:graphicData>
+            </a:graphic>
+          </wp:anchor>
+        </w:drawing>
+      </w:r>
+    </w:p>
+    <w:p>
+      <w:pPr>
+        <w:suppressAutoHyphens w:val="0"/>
+        <w:rPr>
+          <w:rFonts w:ascii="Arial" w:hAnsi="Arial" w:cs="Arial"/>
           <w:b/>
           <w:sz w:val="22"/>
           <w:szCs w:val="22"/>
@@ -8371,6 +8762,26 @@
           <w:sz w:val="22"/>
           <w:szCs w:val="22"/>
         </w:rPr>
+        <w:br w:type="page"/>
+      </w:r>
+    </w:p>
+    <w:p>
+      <w:pPr>
+        <w:rPr>
+          <w:rFonts w:ascii="Arial" w:hAnsi="Arial" w:cs="Arial"/>
+          <w:b/>
+          <w:sz w:val="22"/>
+          <w:szCs w:val="22"/>
+        </w:rPr>
+      </w:pPr>
+      <w:r>
+        <w:rPr>
+          <w:rFonts w:ascii="Arial" w:hAnsi="Arial" w:cs="Arial"/>
+          <w:b/>
+          <w:sz w:val="22"/>
+          <w:szCs w:val="22"/>
+        </w:rPr>
+        <w:lastRenderedPageBreak/>
         <w:t>Assign Employees:</w:t>
       </w:r>
     </w:p>
@@ -8499,6 +8910,76 @@
           <w:szCs w:val="22"/>
         </w:rPr>
       </w:pPr>
+      <w:r>
+        <w:rPr>
+          <w:rFonts w:ascii="Arial" w:hAnsi="Arial" w:cs="Arial"/>
+          <w:sz w:val="22"/>
+          <w:szCs w:val="22"/>
+        </w:rPr>
+        <w:drawing>
+          <wp:anchor distT="0" distB="0" distL="114300" distR="114300" simplePos="0" relativeHeight="251676672" behindDoc="0" locked="0" layoutInCell="1" allowOverlap="1" wp14:anchorId="53EAABA6" wp14:editId="54A44599">
+            <wp:simplePos x="0" y="0"/>
+            <wp:positionH relativeFrom="margin">
+              <wp:align>center</wp:align>
+            </wp:positionH>
+            <wp:positionV relativeFrom="paragraph">
+              <wp:posOffset>259731</wp:posOffset>
+            </wp:positionV>
+            <wp:extent cx="4143953" cy="4753638"/>
+            <wp:effectExtent l="0" t="0" r="9525" b="8890"/>
+            <wp:wrapTopAndBottom/>
+            <wp:docPr id="20" name="Grafik 20"/>
+            <wp:cNvGraphicFramePr>
+              <a:graphicFrameLocks xmlns:a="http://schemas.openxmlformats.org/drawingml/2006/main" noChangeAspect="1"/>
+            </wp:cNvGraphicFramePr>
+            <a:graphic xmlns:a="http://schemas.openxmlformats.org/drawingml/2006/main">
+              <a:graphicData uri="http://schemas.openxmlformats.org/drawingml/2006/picture">
+                <pic:pic xmlns:pic="http://schemas.openxmlformats.org/drawingml/2006/picture">
+                  <pic:nvPicPr>
+                    <pic:cNvPr id="1" name=""/>
+                    <pic:cNvPicPr/>
+                  </pic:nvPicPr>
+                  <pic:blipFill>
+                    <a:blip r:embed="rId20"/>
+                    <a:stretch>
+                      <a:fillRect/>
+                    </a:stretch>
+                  </pic:blipFill>
+                  <pic:spPr>
+                    <a:xfrm>
+                      <a:off x="0" y="0"/>
+                      <a:ext cx="4143953" cy="4753638"/>
+                    </a:xfrm>
+                    <a:prstGeom prst="rect">
+                      <a:avLst/>
+                    </a:prstGeom>
+                  </pic:spPr>
+                </pic:pic>
+              </a:graphicData>
+            </a:graphic>
+          </wp:anchor>
+        </w:drawing>
+      </w:r>
+    </w:p>
+    <w:p>
+      <w:pPr>
+        <w:suppressAutoHyphens w:val="0"/>
+        <w:rPr>
+          <w:rFonts w:ascii="Arial" w:hAnsi="Arial" w:cs="Arial"/>
+          <w:b/>
+          <w:sz w:val="22"/>
+          <w:szCs w:val="22"/>
+        </w:rPr>
+      </w:pPr>
+      <w:r>
+        <w:rPr>
+          <w:rFonts w:ascii="Arial" w:hAnsi="Arial" w:cs="Arial"/>
+          <w:b/>
+          <w:sz w:val="22"/>
+          <w:szCs w:val="22"/>
+        </w:rPr>
+        <w:br w:type="page"/>
+      </w:r>
     </w:p>
     <w:p>
       <w:pPr>
@@ -9189,19 +9670,562 @@
     </w:p>
     <w:p>
       <w:pPr>
-        <w:rPr>
-          <w:rFonts w:ascii="Arial" w:hAnsi="Arial" w:cs="Arial"/>
-          <w:sz w:val="22"/>
-          <w:szCs w:val="22"/>
-        </w:rPr>
-      </w:pPr>
-    </w:p>
-    <w:p>
-      <w:pPr>
-        <w:rPr>
-          <w:rFonts w:ascii="Arial" w:hAnsi="Arial" w:cs="Arial"/>
-        </w:rPr>
-      </w:pPr>
+        <w:suppressAutoHyphens w:val="0"/>
+        <w:rPr>
+          <w:rFonts w:ascii="Arial" w:hAnsi="Arial" w:cs="Arial"/>
+          <w:sz w:val="22"/>
+          <w:szCs w:val="22"/>
+        </w:rPr>
+      </w:pPr>
+      <w:r>
+        <w:rPr>
+          <w:rFonts w:ascii="Arial" w:hAnsi="Arial" w:cs="Arial"/>
+          <w:sz w:val="22"/>
+          <w:szCs w:val="22"/>
+        </w:rPr>
+        <w:br w:type="page"/>
+      </w:r>
+    </w:p>
+    <w:p>
+      <w:pPr>
+        <w:rPr>
+          <w:rFonts w:ascii="Arial" w:hAnsi="Arial" w:cs="Arial"/>
+          <w:sz w:val="22"/>
+          <w:szCs w:val="22"/>
+        </w:rPr>
+      </w:pPr>
+      <w:r>
+        <w:rPr>
+          <w:rFonts w:ascii="Arial" w:hAnsi="Arial" w:cs="Arial"/>
+          <w:sz w:val="22"/>
+          <w:szCs w:val="22"/>
+        </w:rPr>
+        <w:lastRenderedPageBreak/>
+        <w:drawing>
+          <wp:anchor distT="0" distB="0" distL="114300" distR="114300" simplePos="0" relativeHeight="251670528" behindDoc="0" locked="0" layoutInCell="1" allowOverlap="1" wp14:anchorId="76A3F43D" wp14:editId="1F451209">
+            <wp:simplePos x="0" y="0"/>
+            <wp:positionH relativeFrom="page">
+              <wp:align>left</wp:align>
+            </wp:positionH>
+            <wp:positionV relativeFrom="paragraph">
+              <wp:posOffset>-720474</wp:posOffset>
+            </wp:positionV>
+            <wp:extent cx="3052445" cy="4890770"/>
+            <wp:effectExtent l="0" t="0" r="0" b="5080"/>
+            <wp:wrapNone/>
+            <wp:docPr id="17" name="Grafik 17"/>
+            <wp:cNvGraphicFramePr>
+              <a:graphicFrameLocks xmlns:a="http://schemas.openxmlformats.org/drawingml/2006/main" noChangeAspect="1"/>
+            </wp:cNvGraphicFramePr>
+            <a:graphic xmlns:a="http://schemas.openxmlformats.org/drawingml/2006/main">
+              <a:graphicData uri="http://schemas.openxmlformats.org/drawingml/2006/picture">
+                <pic:pic xmlns:pic="http://schemas.openxmlformats.org/drawingml/2006/picture">
+                  <pic:nvPicPr>
+                    <pic:cNvPr id="1" name=""/>
+                    <pic:cNvPicPr/>
+                  </pic:nvPicPr>
+                  <pic:blipFill>
+                    <a:blip r:embed="rId21"/>
+                    <a:stretch>
+                      <a:fillRect/>
+                    </a:stretch>
+                  </pic:blipFill>
+                  <pic:spPr>
+                    <a:xfrm>
+                      <a:off x="0" y="0"/>
+                      <a:ext cx="3052445" cy="4890770"/>
+                    </a:xfrm>
+                    <a:prstGeom prst="rect">
+                      <a:avLst/>
+                    </a:prstGeom>
+                  </pic:spPr>
+                </pic:pic>
+              </a:graphicData>
+            </a:graphic>
+            <wp14:sizeRelH relativeFrom="margin">
+              <wp14:pctWidth>0</wp14:pctWidth>
+            </wp14:sizeRelH>
+            <wp14:sizeRelV relativeFrom="margin">
+              <wp14:pctHeight>0</wp14:pctHeight>
+            </wp14:sizeRelV>
+          </wp:anchor>
+        </w:drawing>
+      </w:r>
+    </w:p>
+    <w:p>
+      <w:pPr>
+        <w:suppressAutoHyphens w:val="0"/>
+        <w:rPr>
+          <w:rFonts w:ascii="Arial" w:hAnsi="Arial" w:cs="Arial"/>
+        </w:rPr>
+      </w:pPr>
+      <w:r>
+        <w:rPr>
+          <w:rFonts w:ascii="Arial" w:hAnsi="Arial" w:cs="Arial"/>
+        </w:rPr>
+        <w:drawing>
+          <wp:anchor distT="0" distB="0" distL="114300" distR="114300" simplePos="0" relativeHeight="251674624" behindDoc="0" locked="0" layoutInCell="1" allowOverlap="1" wp14:anchorId="1F958F95" wp14:editId="0C8007B0">
+            <wp:simplePos x="0" y="0"/>
+            <wp:positionH relativeFrom="margin">
+              <wp:posOffset>3125691</wp:posOffset>
+            </wp:positionH>
+            <wp:positionV relativeFrom="paragraph">
+              <wp:posOffset>2964977</wp:posOffset>
+            </wp:positionV>
+            <wp:extent cx="2759710" cy="2989580"/>
+            <wp:effectExtent l="0" t="0" r="2540" b="1270"/>
+            <wp:wrapNone/>
+            <wp:docPr id="19" name="Grafik 19"/>
+            <wp:cNvGraphicFramePr>
+              <a:graphicFrameLocks xmlns:a="http://schemas.openxmlformats.org/drawingml/2006/main" noChangeAspect="1"/>
+            </wp:cNvGraphicFramePr>
+            <a:graphic xmlns:a="http://schemas.openxmlformats.org/drawingml/2006/main">
+              <a:graphicData uri="http://schemas.openxmlformats.org/drawingml/2006/picture">
+                <pic:pic xmlns:pic="http://schemas.openxmlformats.org/drawingml/2006/picture">
+                  <pic:nvPicPr>
+                    <pic:cNvPr id="1" name=""/>
+                    <pic:cNvPicPr/>
+                  </pic:nvPicPr>
+                  <pic:blipFill>
+                    <a:blip r:embed="rId22"/>
+                    <a:stretch>
+                      <a:fillRect/>
+                    </a:stretch>
+                  </pic:blipFill>
+                  <pic:spPr>
+                    <a:xfrm>
+                      <a:off x="0" y="0"/>
+                      <a:ext cx="2759710" cy="2989580"/>
+                    </a:xfrm>
+                    <a:prstGeom prst="rect">
+                      <a:avLst/>
+                    </a:prstGeom>
+                  </pic:spPr>
+                </pic:pic>
+              </a:graphicData>
+            </a:graphic>
+            <wp14:sizeRelH relativeFrom="margin">
+              <wp14:pctWidth>0</wp14:pctWidth>
+            </wp14:sizeRelH>
+            <wp14:sizeRelV relativeFrom="margin">
+              <wp14:pctHeight>0</wp14:pctHeight>
+            </wp14:sizeRelV>
+          </wp:anchor>
+        </w:drawing>
+      </w:r>
+      <w:r>
+        <w:rPr>
+          <w:rFonts w:ascii="Arial" w:hAnsi="Arial" w:cs="Arial"/>
+        </w:rPr>
+        <w:drawing>
+          <wp:anchor distT="0" distB="0" distL="114300" distR="114300" simplePos="0" relativeHeight="251672576" behindDoc="0" locked="0" layoutInCell="1" allowOverlap="1" wp14:anchorId="695DFC45" wp14:editId="6BE975DD">
+            <wp:simplePos x="0" y="0"/>
+            <wp:positionH relativeFrom="margin">
+              <wp:posOffset>25095</wp:posOffset>
+            </wp:positionH>
+            <wp:positionV relativeFrom="paragraph">
+              <wp:posOffset>3990340</wp:posOffset>
+            </wp:positionV>
+            <wp:extent cx="2269562" cy="5000427"/>
+            <wp:effectExtent l="0" t="0" r="0" b="0"/>
+            <wp:wrapNone/>
+            <wp:docPr id="18" name="Grafik 18"/>
+            <wp:cNvGraphicFramePr>
+              <a:graphicFrameLocks xmlns:a="http://schemas.openxmlformats.org/drawingml/2006/main" noChangeAspect="1"/>
+            </wp:cNvGraphicFramePr>
+            <a:graphic xmlns:a="http://schemas.openxmlformats.org/drawingml/2006/main">
+              <a:graphicData uri="http://schemas.openxmlformats.org/drawingml/2006/picture">
+                <pic:pic xmlns:pic="http://schemas.openxmlformats.org/drawingml/2006/picture">
+                  <pic:nvPicPr>
+                    <pic:cNvPr id="1" name=""/>
+                    <pic:cNvPicPr/>
+                  </pic:nvPicPr>
+                  <pic:blipFill>
+                    <a:blip r:embed="rId23"/>
+                    <a:stretch>
+                      <a:fillRect/>
+                    </a:stretch>
+                  </pic:blipFill>
+                  <pic:spPr>
+                    <a:xfrm>
+                      <a:off x="0" y="0"/>
+                      <a:ext cx="2269562" cy="5000427"/>
+                    </a:xfrm>
+                    <a:prstGeom prst="rect">
+                      <a:avLst/>
+                    </a:prstGeom>
+                  </pic:spPr>
+                </pic:pic>
+              </a:graphicData>
+            </a:graphic>
+            <wp14:sizeRelH relativeFrom="margin">
+              <wp14:pctWidth>0</wp14:pctWidth>
+            </wp14:sizeRelH>
+            <wp14:sizeRelV relativeFrom="margin">
+              <wp14:pctHeight>0</wp14:pctHeight>
+            </wp14:sizeRelV>
+          </wp:anchor>
+        </w:drawing>
+      </w:r>
+      <w:r>
+        <w:rPr>
+          <w:rFonts w:ascii="Arial" w:hAnsi="Arial" w:cs="Arial"/>
+        </w:rPr>
+        <w:br w:type="page"/>
+      </w:r>
+    </w:p>
+    <w:p>
+      <w:pPr>
+        <w:suppressAutoHyphens w:val="0"/>
+        <w:rPr>
+          <w:rFonts w:ascii="Arial" w:hAnsi="Arial" w:cs="Arial"/>
+          <w:sz w:val="22"/>
+          <w:szCs w:val="22"/>
+        </w:rPr>
+      </w:pPr>
+      <w:r>
+        <w:rPr>
+          <w:rFonts w:ascii="Arial" w:hAnsi="Arial" w:cs="Arial"/>
+          <w:sz w:val="22"/>
+          <w:szCs w:val="22"/>
+        </w:rPr>
+        <w:lastRenderedPageBreak/>
+        <w:drawing>
+          <wp:anchor distT="0" distB="0" distL="114300" distR="114300" simplePos="0" relativeHeight="251662336" behindDoc="0" locked="0" layoutInCell="1" allowOverlap="1" wp14:anchorId="09C3712B" wp14:editId="29D93C37">
+            <wp:simplePos x="0" y="0"/>
+            <wp:positionH relativeFrom="column">
+              <wp:posOffset>0</wp:posOffset>
+            </wp:positionH>
+            <wp:positionV relativeFrom="paragraph">
+              <wp:posOffset>158750</wp:posOffset>
+            </wp:positionV>
+            <wp:extent cx="6122035" cy="5510530"/>
+            <wp:effectExtent l="0" t="0" r="0" b="0"/>
+            <wp:wrapTopAndBottom/>
+            <wp:docPr id="13" name="Grafik 13"/>
+            <wp:cNvGraphicFramePr>
+              <a:graphicFrameLocks xmlns:a="http://schemas.openxmlformats.org/drawingml/2006/main" noChangeAspect="1"/>
+            </wp:cNvGraphicFramePr>
+            <a:graphic xmlns:a="http://schemas.openxmlformats.org/drawingml/2006/main">
+              <a:graphicData uri="http://schemas.openxmlformats.org/drawingml/2006/picture">
+                <pic:pic xmlns:pic="http://schemas.openxmlformats.org/drawingml/2006/picture">
+                  <pic:nvPicPr>
+                    <pic:cNvPr id="1" name=""/>
+                    <pic:cNvPicPr/>
+                  </pic:nvPicPr>
+                  <pic:blipFill>
+                    <a:blip r:embed="rId24"/>
+                    <a:stretch>
+                      <a:fillRect/>
+                    </a:stretch>
+                  </pic:blipFill>
+                  <pic:spPr>
+                    <a:xfrm>
+                      <a:off x="0" y="0"/>
+                      <a:ext cx="6122035" cy="5510530"/>
+                    </a:xfrm>
+                    <a:prstGeom prst="rect">
+                      <a:avLst/>
+                    </a:prstGeom>
+                  </pic:spPr>
+                </pic:pic>
+              </a:graphicData>
+            </a:graphic>
+          </wp:anchor>
+        </w:drawing>
+      </w:r>
+      <w:r>
+        <w:rPr>
+          <w:rFonts w:ascii="Arial" w:hAnsi="Arial" w:cs="Arial"/>
+          <w:sz w:val="22"/>
+          <w:szCs w:val="22"/>
+        </w:rPr>
+        <w:t>This is the class diagram of the Financial Management. It contains the Actors of the Use-Case-</w:t>
+      </w:r>
+      <w:proofErr w:type="spellStart"/>
+      <w:r>
+        <w:rPr>
+          <w:rFonts w:ascii="Arial" w:hAnsi="Arial" w:cs="Arial"/>
+          <w:sz w:val="22"/>
+          <w:szCs w:val="22"/>
+        </w:rPr>
+        <w:t>Diagramm</w:t>
+      </w:r>
+      <w:proofErr w:type="spellEnd"/>
+      <w:r>
+        <w:rPr>
+          <w:rFonts w:ascii="Arial" w:hAnsi="Arial" w:cs="Arial"/>
+          <w:sz w:val="22"/>
+          <w:szCs w:val="22"/>
+        </w:rPr>
+        <w:t>: Airline and FME. The Financial Management class is for the communication between the Subsystems. This class contains every FM Employee and through that it, contains everything, what is happening in this management.</w:t>
+      </w:r>
+    </w:p>
+    <w:p>
+      <w:pPr>
+        <w:suppressAutoHyphens w:val="0"/>
+        <w:rPr>
+          <w:rFonts w:ascii="Arial" w:hAnsi="Arial" w:cs="Arial"/>
+          <w:sz w:val="22"/>
+          <w:szCs w:val="22"/>
+        </w:rPr>
+      </w:pPr>
+    </w:p>
+    <w:p>
+      <w:pPr>
+        <w:suppressAutoHyphens w:val="0"/>
+        <w:rPr>
+          <w:rFonts w:ascii="Arial" w:hAnsi="Arial" w:cs="Arial"/>
+          <w:sz w:val="22"/>
+          <w:szCs w:val="22"/>
+        </w:rPr>
+      </w:pPr>
+      <w:r>
+        <w:rPr>
+          <w:rFonts w:ascii="Arial" w:hAnsi="Arial" w:cs="Arial"/>
+          <w:sz w:val="22"/>
+          <w:szCs w:val="22"/>
+        </w:rPr>
+        <w:t xml:space="preserve">The FME is the main class of this management because it contains all the functionalities. The </w:t>
+      </w:r>
+      <w:r>
+        <w:rPr>
+          <w:rFonts w:ascii="Arial" w:hAnsi="Arial" w:cs="Arial"/>
+          <w:sz w:val="22"/>
+          <w:szCs w:val="22"/>
+        </w:rPr>
+        <w:t xml:space="preserve">FME contains the flights from the airlines, the different </w:t>
+      </w:r>
+      <w:r>
+        <w:rPr>
+          <w:rFonts w:ascii="Arial" w:hAnsi="Arial" w:cs="Arial"/>
+          <w:sz w:val="22"/>
+          <w:szCs w:val="22"/>
+        </w:rPr>
+        <w:t>maintenances,</w:t>
+      </w:r>
+      <w:r>
+        <w:rPr>
+          <w:rFonts w:ascii="Arial" w:hAnsi="Arial" w:cs="Arial"/>
+          <w:sz w:val="22"/>
+          <w:szCs w:val="22"/>
+        </w:rPr>
+        <w:t xml:space="preserve"> and the </w:t>
+      </w:r>
+      <w:r>
+        <w:rPr>
+          <w:rFonts w:ascii="Arial" w:hAnsi="Arial" w:cs="Arial"/>
+          <w:sz w:val="22"/>
+          <w:szCs w:val="22"/>
+        </w:rPr>
+        <w:t xml:space="preserve">different </w:t>
+      </w:r>
+      <w:r>
+        <w:rPr>
+          <w:rFonts w:ascii="Arial" w:hAnsi="Arial" w:cs="Arial"/>
+          <w:sz w:val="22"/>
+          <w:szCs w:val="22"/>
+        </w:rPr>
+        <w:t>facilities</w:t>
+      </w:r>
+      <w:r>
+        <w:rPr>
+          <w:rFonts w:ascii="Arial" w:hAnsi="Arial" w:cs="Arial"/>
+          <w:sz w:val="22"/>
+          <w:szCs w:val="22"/>
+        </w:rPr>
+        <w:t>.</w:t>
+      </w:r>
+    </w:p>
+    <w:p>
+      <w:pPr>
+        <w:suppressAutoHyphens w:val="0"/>
+        <w:rPr>
+          <w:rFonts w:ascii="Arial" w:hAnsi="Arial" w:cs="Arial"/>
+          <w:sz w:val="22"/>
+          <w:szCs w:val="22"/>
+        </w:rPr>
+      </w:pPr>
+    </w:p>
+    <w:p>
+      <w:pPr>
+        <w:suppressAutoHyphens w:val="0"/>
+        <w:rPr>
+          <w:rFonts w:ascii="Arial" w:hAnsi="Arial" w:cs="Arial"/>
+          <w:sz w:val="22"/>
+          <w:szCs w:val="22"/>
+        </w:rPr>
+      </w:pPr>
+      <w:r>
+        <w:rPr>
+          <w:rFonts w:ascii="Arial" w:hAnsi="Arial" w:cs="Arial"/>
+          <w:sz w:val="22"/>
+          <w:szCs w:val="22"/>
+        </w:rPr>
+        <w:t>The Airline contains the FME with, which he has contact, the different flights for which they are responsible and the facilities they have booked.</w:t>
+      </w:r>
+    </w:p>
+    <w:p>
+      <w:pPr>
+        <w:suppressAutoHyphens w:val="0"/>
+        <w:rPr>
+          <w:rFonts w:ascii="Arial" w:hAnsi="Arial" w:cs="Arial"/>
+          <w:sz w:val="22"/>
+          <w:szCs w:val="22"/>
+        </w:rPr>
+      </w:pPr>
+    </w:p>
+    <w:p>
+      <w:pPr>
+        <w:suppressAutoHyphens w:val="0"/>
+        <w:rPr>
+          <w:rFonts w:ascii="Arial" w:hAnsi="Arial" w:cs="Arial"/>
+          <w:sz w:val="22"/>
+          <w:szCs w:val="22"/>
+        </w:rPr>
+      </w:pPr>
+      <w:r>
+        <w:rPr>
+          <w:rFonts w:ascii="Arial" w:hAnsi="Arial" w:cs="Arial"/>
+          <w:sz w:val="22"/>
+          <w:szCs w:val="22"/>
+        </w:rPr>
+        <w:t>The Employee class is the super-class of every employee in our airport.</w:t>
+      </w:r>
+    </w:p>
+    <w:p>
+      <w:pPr>
+        <w:suppressAutoHyphens w:val="0"/>
+        <w:rPr>
+          <w:rFonts w:ascii="Arial" w:hAnsi="Arial" w:cs="Arial"/>
+          <w:sz w:val="22"/>
+          <w:szCs w:val="22"/>
+        </w:rPr>
+      </w:pPr>
+    </w:p>
+    <w:p>
+      <w:pPr>
+        <w:suppressAutoHyphens w:val="0"/>
+        <w:rPr>
+          <w:rFonts w:ascii="Arial" w:hAnsi="Arial" w:cs="Arial"/>
+          <w:sz w:val="22"/>
+          <w:szCs w:val="22"/>
+        </w:rPr>
+      </w:pPr>
+      <w:r>
+        <w:rPr>
+          <w:rFonts w:ascii="Arial" w:hAnsi="Arial" w:cs="Arial"/>
+          <w:sz w:val="22"/>
+          <w:szCs w:val="22"/>
+        </w:rPr>
+        <w:t xml:space="preserve">The Maintenance class contains the type, </w:t>
+      </w:r>
+      <w:r>
+        <w:rPr>
+          <w:rFonts w:ascii="Arial" w:hAnsi="Arial" w:cs="Arial"/>
+          <w:sz w:val="22"/>
+          <w:szCs w:val="22"/>
+        </w:rPr>
+        <w:t>the cost,</w:t>
+      </w:r>
+      <w:r>
+        <w:rPr>
+          <w:rFonts w:ascii="Arial" w:hAnsi="Arial" w:cs="Arial"/>
+          <w:sz w:val="22"/>
+          <w:szCs w:val="22"/>
+        </w:rPr>
+        <w:t xml:space="preserve"> and the date when this maintenance started and when it ends.</w:t>
+      </w:r>
+    </w:p>
+    <w:p>
+      <w:pPr>
+        <w:suppressAutoHyphens w:val="0"/>
+        <w:rPr>
+          <w:rFonts w:ascii="Arial" w:hAnsi="Arial" w:cs="Arial"/>
+          <w:sz w:val="22"/>
+          <w:szCs w:val="22"/>
+        </w:rPr>
+      </w:pPr>
+    </w:p>
+    <w:p>
+      <w:pPr>
+        <w:suppressAutoHyphens w:val="0"/>
+        <w:rPr>
+          <w:rFonts w:ascii="Arial" w:hAnsi="Arial" w:cs="Arial"/>
+          <w:sz w:val="22"/>
+          <w:szCs w:val="22"/>
+        </w:rPr>
+      </w:pPr>
+      <w:r>
+        <w:rPr>
+          <w:rFonts w:ascii="Arial" w:hAnsi="Arial" w:cs="Arial"/>
+          <w:sz w:val="22"/>
+          <w:szCs w:val="22"/>
+        </w:rPr>
+        <w:t>T</w:t>
+      </w:r>
+      <w:r>
+        <w:rPr>
+          <w:rFonts w:ascii="Arial" w:hAnsi="Arial" w:cs="Arial"/>
+          <w:sz w:val="22"/>
+          <w:szCs w:val="22"/>
+        </w:rPr>
+        <w:t>he Facility class has the name of the facility, its capacity and if it is fully booked.</w:t>
+      </w:r>
+    </w:p>
+    <w:p>
+      <w:pPr>
+        <w:suppressAutoHyphens w:val="0"/>
+        <w:rPr>
+          <w:rFonts w:ascii="Arial" w:hAnsi="Arial" w:cs="Arial"/>
+          <w:sz w:val="22"/>
+          <w:szCs w:val="22"/>
+        </w:rPr>
+      </w:pPr>
+    </w:p>
+    <w:p>
+      <w:pPr>
+        <w:suppressAutoHyphens w:val="0"/>
+        <w:rPr>
+          <w:rFonts w:ascii="Arial" w:hAnsi="Arial" w:cs="Arial"/>
+          <w:sz w:val="22"/>
+          <w:szCs w:val="22"/>
+        </w:rPr>
+      </w:pPr>
+      <w:r>
+        <w:rPr>
+          <w:rFonts w:ascii="Arial" w:hAnsi="Arial" w:cs="Arial"/>
+          <w:sz w:val="22"/>
+          <w:szCs w:val="22"/>
+        </w:rPr>
+        <w:t xml:space="preserve">The </w:t>
+      </w:r>
+      <w:proofErr w:type="spellStart"/>
+      <w:r>
+        <w:rPr>
+          <w:rFonts w:ascii="Arial" w:hAnsi="Arial" w:cs="Arial"/>
+          <w:sz w:val="22"/>
+          <w:szCs w:val="22"/>
+        </w:rPr>
+        <w:t>FlightInformation</w:t>
+      </w:r>
+      <w:proofErr w:type="spellEnd"/>
+      <w:r>
+        <w:rPr>
+          <w:rFonts w:ascii="Arial" w:hAnsi="Arial" w:cs="Arial"/>
+          <w:sz w:val="22"/>
+          <w:szCs w:val="22"/>
+        </w:rPr>
+        <w:t xml:space="preserve"> class is imported from</w:t>
+      </w:r>
+      <w:r>
+        <w:rPr>
+          <w:rFonts w:ascii="Arial" w:hAnsi="Arial" w:cs="Arial"/>
+          <w:sz w:val="22"/>
+          <w:szCs w:val="22"/>
+        </w:rPr>
+        <w:t xml:space="preserve"> Subsystem3.</w:t>
+      </w:r>
     </w:p>
     <w:p>
       <w:pPr>
@@ -9278,7 +10302,25 @@
           <w:sz w:val="22"/>
           <w:szCs w:val="22"/>
         </w:rPr>
-        <w:t>We decided to connect every subsystem with the other ones since we have no central unit like the control system management. Therefore, Airside and Landside Management have to communicate directly with each other.</w:t>
+        <w:t xml:space="preserve">We decided to connect every subsystem with the other ones since we have no central unit like the control system management. Therefore, Airside and Landside Management </w:t>
+      </w:r>
+      <w:proofErr w:type="gramStart"/>
+      <w:r>
+        <w:rPr>
+          <w:rFonts w:ascii="Arial" w:hAnsi="Arial" w:cs="Arial"/>
+          <w:sz w:val="22"/>
+          <w:szCs w:val="22"/>
+        </w:rPr>
+        <w:t>have to</w:t>
+      </w:r>
+      <w:proofErr w:type="gramEnd"/>
+      <w:r>
+        <w:rPr>
+          <w:rFonts w:ascii="Arial" w:hAnsi="Arial" w:cs="Arial"/>
+          <w:sz w:val="22"/>
+          <w:szCs w:val="22"/>
+        </w:rPr>
+        <w:t xml:space="preserve"> communicate directly with each other.</w:t>
       </w:r>
     </w:p>
     <w:p>
@@ -9396,7 +10438,25 @@
           <w:sz w:val="22"/>
           <w:szCs w:val="22"/>
         </w:rPr>
-        <w:t>. Note that the condition which is formulated in the yellow box must be satisfied in order to enter the extending use-case.</w:t>
+        <w:t xml:space="preserve">. Note that the condition which is formulated in the yellow box must be satisfied </w:t>
+      </w:r>
+      <w:proofErr w:type="gramStart"/>
+      <w:r>
+        <w:rPr>
+          <w:rFonts w:ascii="Arial" w:hAnsi="Arial" w:cs="Arial"/>
+          <w:sz w:val="22"/>
+          <w:szCs w:val="22"/>
+        </w:rPr>
+        <w:t>in order to</w:t>
+      </w:r>
+      <w:proofErr w:type="gramEnd"/>
+      <w:r>
+        <w:rPr>
+          <w:rFonts w:ascii="Arial" w:hAnsi="Arial" w:cs="Arial"/>
+          <w:sz w:val="22"/>
+          <w:szCs w:val="22"/>
+        </w:rPr>
+        <w:t xml:space="preserve"> enter the extending use-case.</w:t>
       </w:r>
     </w:p>
     <w:p>
@@ -9896,7 +10956,7 @@
 </file>
 
 <file path=word/endnotes.xml><?xml version="1.0" encoding="utf-8"?>
-<w:endnotes xmlns:wpc="http://schemas.microsoft.com/office/word/2010/wordprocessingCanvas" xmlns:cx="http://schemas.microsoft.com/office/drawing/2014/chartex" xmlns:cx1="http://schemas.microsoft.com/office/drawing/2015/9/8/chartex" xmlns:cx2="http://schemas.microsoft.com/office/drawing/2015/10/21/chartex" xmlns:cx3="http://schemas.microsoft.com/office/drawing/2016/5/9/chartex" xmlns:cx4="http://schemas.microsoft.com/office/drawing/2016/5/10/chartex" xmlns:cx5="http://schemas.microsoft.com/office/drawing/2016/5/11/chartex" xmlns:cx6="http://schemas.microsoft.com/office/drawing/2016/5/12/chartex" xmlns:cx7="http://schemas.microsoft.com/office/drawing/2016/5/13/chartex" xmlns:cx8="http://schemas.microsoft.com/office/drawing/2016/5/14/chartex" xmlns:mc="http://schemas.openxmlformats.org/markup-compatibility/2006" xmlns:aink="http://schemas.microsoft.com/office/drawing/2016/ink" xmlns:am3d="http://schemas.microsoft.com/office/drawing/2017/model3d" xmlns:o="urn:schemas-microsoft-com:office:office" xmlns:r="http://schemas.openxmlformats.org/officeDocument/2006/relationships" xmlns:m="http://schemas.openxmlformats.org/officeDocument/2006/math" xmlns:v="urn:schemas-microsoft-com:vml" xmlns:wp14="http://schemas.microsoft.com/office/word/2010/wordprocessingDrawing" xmlns:wp="http://schemas.openxmlformats.org/drawingml/2006/wordprocessingDrawing" xmlns:w10="urn:schemas-microsoft-com:office:word" xmlns:w="http://schemas.openxmlformats.org/wordprocessingml/2006/main" xmlns:w14="http://schemas.microsoft.com/office/word/2010/wordml" xmlns:w15="http://schemas.microsoft.com/office/word/2012/wordml" xmlns:w16cex="http://schemas.microsoft.com/office/word/2018/wordml/cex" xmlns:w16cid="http://schemas.microsoft.com/office/word/2016/wordml/cid" xmlns:w16="http://schemas.microsoft.com/office/word/2018/wordml" xmlns:w16se="http://schemas.microsoft.com/office/word/2015/wordml/symex" xmlns:wpg="http://schemas.microsoft.com/office/word/2010/wordprocessingGroup" xmlns:wpi="http://schemas.microsoft.com/office/word/2010/wordprocessingInk" xmlns:wne="http://schemas.microsoft.com/office/word/2006/wordml" xmlns:wps="http://schemas.microsoft.com/office/word/2010/wordprocessingShape" mc:Ignorable="w14 w15 w16se w16cid w16 w16cex wp14">
+<w:endnotes xmlns:wpc="http://schemas.microsoft.com/office/word/2010/wordprocessingCanvas" xmlns:cx="http://schemas.microsoft.com/office/drawing/2014/chartex" xmlns:cx1="http://schemas.microsoft.com/office/drawing/2015/9/8/chartex" xmlns:cx2="http://schemas.microsoft.com/office/drawing/2015/10/21/chartex" xmlns:cx3="http://schemas.microsoft.com/office/drawing/2016/5/9/chartex" xmlns:cx4="http://schemas.microsoft.com/office/drawing/2016/5/10/chartex" xmlns:cx5="http://schemas.microsoft.com/office/drawing/2016/5/11/chartex" xmlns:cx6="http://schemas.microsoft.com/office/drawing/2016/5/12/chartex" xmlns:cx7="http://schemas.microsoft.com/office/drawing/2016/5/13/chartex" xmlns:cx8="http://schemas.microsoft.com/office/drawing/2016/5/14/chartex" xmlns:mc="http://schemas.openxmlformats.org/markup-compatibility/2006" xmlns:aink="http://schemas.microsoft.com/office/drawing/2016/ink" xmlns:am3d="http://schemas.microsoft.com/office/drawing/2017/model3d" xmlns:o="urn:schemas-microsoft-com:office:office" xmlns:r="http://schemas.openxmlformats.org/officeDocument/2006/relationships" xmlns:m="http://schemas.openxmlformats.org/officeDocument/2006/math" xmlns:v="urn:schemas-microsoft-com:vml" xmlns:wp14="http://schemas.microsoft.com/office/word/2010/wordprocessingDrawing" xmlns:wp="http://schemas.openxmlformats.org/drawingml/2006/wordprocessingDrawing" xmlns:w10="urn:schemas-microsoft-com:office:word" xmlns:w="http://schemas.openxmlformats.org/wordprocessingml/2006/main" xmlns:w14="http://schemas.microsoft.com/office/word/2010/wordml" xmlns:w15="http://schemas.microsoft.com/office/word/2012/wordml" xmlns:w16cex="http://schemas.microsoft.com/office/word/2018/wordml/cex" xmlns:w16cid="http://schemas.microsoft.com/office/word/2016/wordml/cid" xmlns:w16="http://schemas.microsoft.com/office/word/2018/wordml" xmlns:w16sdtdh="http://schemas.microsoft.com/office/word/2020/wordml/sdtdatahash" xmlns:w16se="http://schemas.microsoft.com/office/word/2015/wordml/symex" xmlns:wpg="http://schemas.microsoft.com/office/word/2010/wordprocessingGroup" xmlns:wpi="http://schemas.microsoft.com/office/word/2010/wordprocessingInk" xmlns:wne="http://schemas.microsoft.com/office/word/2006/wordml" xmlns:wps="http://schemas.microsoft.com/office/word/2010/wordprocessingShape" mc:Ignorable="w14 w15 w16se w16cid w16 w16cex w16sdtdh wp14">
   <w:endnote w:type="separator" w:id="-1">
     <w:p>
       <w:r>
@@ -9915,7 +10975,7 @@
 </file>
 
 <file path=word/footnotes.xml><?xml version="1.0" encoding="utf-8"?>
-<w:footnotes xmlns:wpc="http://schemas.microsoft.com/office/word/2010/wordprocessingCanvas" xmlns:cx="http://schemas.microsoft.com/office/drawing/2014/chartex" xmlns:cx1="http://schemas.microsoft.com/office/drawing/2015/9/8/chartex" xmlns:cx2="http://schemas.microsoft.com/office/drawing/2015/10/21/chartex" xmlns:cx3="http://schemas.microsoft.com/office/drawing/2016/5/9/chartex" xmlns:cx4="http://schemas.microsoft.com/office/drawing/2016/5/10/chartex" xmlns:cx5="http://schemas.microsoft.com/office/drawing/2016/5/11/chartex" xmlns:cx6="http://schemas.microsoft.com/office/drawing/2016/5/12/chartex" xmlns:cx7="http://schemas.microsoft.com/office/drawing/2016/5/13/chartex" xmlns:cx8="http://schemas.microsoft.com/office/drawing/2016/5/14/chartex" xmlns:mc="http://schemas.openxmlformats.org/markup-compatibility/2006" xmlns:aink="http://schemas.microsoft.com/office/drawing/2016/ink" xmlns:am3d="http://schemas.microsoft.com/office/drawing/2017/model3d" xmlns:o="urn:schemas-microsoft-com:office:office" xmlns:r="http://schemas.openxmlformats.org/officeDocument/2006/relationships" xmlns:m="http://schemas.openxmlformats.org/officeDocument/2006/math" xmlns:v="urn:schemas-microsoft-com:vml" xmlns:wp14="http://schemas.microsoft.com/office/word/2010/wordprocessingDrawing" xmlns:wp="http://schemas.openxmlformats.org/drawingml/2006/wordprocessingDrawing" xmlns:w10="urn:schemas-microsoft-com:office:word" xmlns:w="http://schemas.openxmlformats.org/wordprocessingml/2006/main" xmlns:w14="http://schemas.microsoft.com/office/word/2010/wordml" xmlns:w15="http://schemas.microsoft.com/office/word/2012/wordml" xmlns:w16cex="http://schemas.microsoft.com/office/word/2018/wordml/cex" xmlns:w16cid="http://schemas.microsoft.com/office/word/2016/wordml/cid" xmlns:w16="http://schemas.microsoft.com/office/word/2018/wordml" xmlns:w16se="http://schemas.microsoft.com/office/word/2015/wordml/symex" xmlns:wpg="http://schemas.microsoft.com/office/word/2010/wordprocessingGroup" xmlns:wpi="http://schemas.microsoft.com/office/word/2010/wordprocessingInk" xmlns:wne="http://schemas.microsoft.com/office/word/2006/wordml" xmlns:wps="http://schemas.microsoft.com/office/word/2010/wordprocessingShape" mc:Ignorable="w14 w15 w16se w16cid w16 w16cex wp14">
+<w:footnotes xmlns:wpc="http://schemas.microsoft.com/office/word/2010/wordprocessingCanvas" xmlns:cx="http://schemas.microsoft.com/office/drawing/2014/chartex" xmlns:cx1="http://schemas.microsoft.com/office/drawing/2015/9/8/chartex" xmlns:cx2="http://schemas.microsoft.com/office/drawing/2015/10/21/chartex" xmlns:cx3="http://schemas.microsoft.com/office/drawing/2016/5/9/chartex" xmlns:cx4="http://schemas.microsoft.com/office/drawing/2016/5/10/chartex" xmlns:cx5="http://schemas.microsoft.com/office/drawing/2016/5/11/chartex" xmlns:cx6="http://schemas.microsoft.com/office/drawing/2016/5/12/chartex" xmlns:cx7="http://schemas.microsoft.com/office/drawing/2016/5/13/chartex" xmlns:cx8="http://schemas.microsoft.com/office/drawing/2016/5/14/chartex" xmlns:mc="http://schemas.openxmlformats.org/markup-compatibility/2006" xmlns:aink="http://schemas.microsoft.com/office/drawing/2016/ink" xmlns:am3d="http://schemas.microsoft.com/office/drawing/2017/model3d" xmlns:o="urn:schemas-microsoft-com:office:office" xmlns:r="http://schemas.openxmlformats.org/officeDocument/2006/relationships" xmlns:m="http://schemas.openxmlformats.org/officeDocument/2006/math" xmlns:v="urn:schemas-microsoft-com:vml" xmlns:wp14="http://schemas.microsoft.com/office/word/2010/wordprocessingDrawing" xmlns:wp="http://schemas.openxmlformats.org/drawingml/2006/wordprocessingDrawing" xmlns:w10="urn:schemas-microsoft-com:office:word" xmlns:w="http://schemas.openxmlformats.org/wordprocessingml/2006/main" xmlns:w14="http://schemas.microsoft.com/office/word/2010/wordml" xmlns:w15="http://schemas.microsoft.com/office/word/2012/wordml" xmlns:w16cex="http://schemas.microsoft.com/office/word/2018/wordml/cex" xmlns:w16cid="http://schemas.microsoft.com/office/word/2016/wordml/cid" xmlns:w16="http://schemas.microsoft.com/office/word/2018/wordml" xmlns:w16sdtdh="http://schemas.microsoft.com/office/word/2020/wordml/sdtdatahash" xmlns:w16se="http://schemas.microsoft.com/office/word/2015/wordml/symex" xmlns:wpg="http://schemas.microsoft.com/office/word/2010/wordprocessingGroup" xmlns:wpi="http://schemas.microsoft.com/office/word/2010/wordprocessingInk" xmlns:wne="http://schemas.microsoft.com/office/word/2006/wordml" xmlns:wps="http://schemas.microsoft.com/office/word/2010/wordprocessingShape" mc:Ignorable="w14 w15 w16se w16cid w16 w16cex w16sdtdh wp14">
   <w:footnote w:type="separator" w:id="-1">
     <w:p>
       <w:r>
@@ -9937,7 +10997,7 @@
 </file>
 
 <file path=word/numbering.xml><?xml version="1.0" encoding="utf-8"?>
-<w:numbering xmlns:wpc="http://schemas.microsoft.com/office/word/2010/wordprocessingCanvas" xmlns:cx="http://schemas.microsoft.com/office/drawing/2014/chartex" xmlns:cx1="http://schemas.microsoft.com/office/drawing/2015/9/8/chartex" xmlns:cx2="http://schemas.microsoft.com/office/drawing/2015/10/21/chartex" xmlns:cx3="http://schemas.microsoft.com/office/drawing/2016/5/9/chartex" xmlns:cx4="http://schemas.microsoft.com/office/drawing/2016/5/10/chartex" xmlns:cx5="http://schemas.microsoft.com/office/drawing/2016/5/11/chartex" xmlns:cx6="http://schemas.microsoft.com/office/drawing/2016/5/12/chartex" xmlns:cx7="http://schemas.microsoft.com/office/drawing/2016/5/13/chartex" xmlns:cx8="http://schemas.microsoft.com/office/drawing/2016/5/14/chartex" xmlns:mc="http://schemas.openxmlformats.org/markup-compatibility/2006" xmlns:aink="http://schemas.microsoft.com/office/drawing/2016/ink" xmlns:am3d="http://schemas.microsoft.com/office/drawing/2017/model3d" xmlns:o="urn:schemas-microsoft-com:office:office" xmlns:r="http://schemas.openxmlformats.org/officeDocument/2006/relationships" xmlns:m="http://schemas.openxmlformats.org/officeDocument/2006/math" xmlns:v="urn:schemas-microsoft-com:vml" xmlns:wp14="http://schemas.microsoft.com/office/word/2010/wordprocessingDrawing" xmlns:wp="http://schemas.openxmlformats.org/drawingml/2006/wordprocessingDrawing" xmlns:w10="urn:schemas-microsoft-com:office:word" xmlns:w="http://schemas.openxmlformats.org/wordprocessingml/2006/main" xmlns:w14="http://schemas.microsoft.com/office/word/2010/wordml" xmlns:w15="http://schemas.microsoft.com/office/word/2012/wordml" xmlns:w16cex="http://schemas.microsoft.com/office/word/2018/wordml/cex" xmlns:w16cid="http://schemas.microsoft.com/office/word/2016/wordml/cid" xmlns:w16="http://schemas.microsoft.com/office/word/2018/wordml" xmlns:w16se="http://schemas.microsoft.com/office/word/2015/wordml/symex" xmlns:wpg="http://schemas.microsoft.com/office/word/2010/wordprocessingGroup" xmlns:wpi="http://schemas.microsoft.com/office/word/2010/wordprocessingInk" xmlns:wne="http://schemas.microsoft.com/office/word/2006/wordml" xmlns:wps="http://schemas.microsoft.com/office/word/2010/wordprocessingShape" mc:Ignorable="w14 w15 w16se w16cid w16 w16cex wp14">
+<w:numbering xmlns:wpc="http://schemas.microsoft.com/office/word/2010/wordprocessingCanvas" xmlns:cx="http://schemas.microsoft.com/office/drawing/2014/chartex" xmlns:cx1="http://schemas.microsoft.com/office/drawing/2015/9/8/chartex" xmlns:cx2="http://schemas.microsoft.com/office/drawing/2015/10/21/chartex" xmlns:cx3="http://schemas.microsoft.com/office/drawing/2016/5/9/chartex" xmlns:cx4="http://schemas.microsoft.com/office/drawing/2016/5/10/chartex" xmlns:cx5="http://schemas.microsoft.com/office/drawing/2016/5/11/chartex" xmlns:cx6="http://schemas.microsoft.com/office/drawing/2016/5/12/chartex" xmlns:cx7="http://schemas.microsoft.com/office/drawing/2016/5/13/chartex" xmlns:cx8="http://schemas.microsoft.com/office/drawing/2016/5/14/chartex" xmlns:mc="http://schemas.openxmlformats.org/markup-compatibility/2006" xmlns:aink="http://schemas.microsoft.com/office/drawing/2016/ink" xmlns:am3d="http://schemas.microsoft.com/office/drawing/2017/model3d" xmlns:o="urn:schemas-microsoft-com:office:office" xmlns:r="http://schemas.openxmlformats.org/officeDocument/2006/relationships" xmlns:m="http://schemas.openxmlformats.org/officeDocument/2006/math" xmlns:v="urn:schemas-microsoft-com:vml" xmlns:wp14="http://schemas.microsoft.com/office/word/2010/wordprocessingDrawing" xmlns:wp="http://schemas.openxmlformats.org/drawingml/2006/wordprocessingDrawing" xmlns:w10="urn:schemas-microsoft-com:office:word" xmlns:w="http://schemas.openxmlformats.org/wordprocessingml/2006/main" xmlns:w14="http://schemas.microsoft.com/office/word/2010/wordml" xmlns:w15="http://schemas.microsoft.com/office/word/2012/wordml" xmlns:w16cex="http://schemas.microsoft.com/office/word/2018/wordml/cex" xmlns:w16cid="http://schemas.microsoft.com/office/word/2016/wordml/cid" xmlns:w16="http://schemas.microsoft.com/office/word/2018/wordml" xmlns:w16sdtdh="http://schemas.microsoft.com/office/word/2020/wordml/sdtdatahash" xmlns:w16se="http://schemas.microsoft.com/office/word/2015/wordml/symex" xmlns:wpg="http://schemas.microsoft.com/office/word/2010/wordprocessingGroup" xmlns:wpi="http://schemas.microsoft.com/office/word/2010/wordprocessingInk" xmlns:wne="http://schemas.microsoft.com/office/word/2006/wordml" xmlns:wps="http://schemas.microsoft.com/office/word/2010/wordprocessingShape" mc:Ignorable="w14 w15 w16se w16cid w16 w16cex w16sdtdh wp14">
   <w:abstractNum w:abstractNumId="0" w15:restartNumberingAfterBreak="0">
     <w:nsid w:val="FFFFFF89"/>
     <w:multiLevelType w:val="singleLevel"/>
@@ -10180,7 +11240,7 @@
 </file>
 
 <file path=word/styles.xml><?xml version="1.0" encoding="utf-8"?>
-<w:styles xmlns:mc="http://schemas.openxmlformats.org/markup-compatibility/2006" xmlns:r="http://schemas.openxmlformats.org/officeDocument/2006/relationships" xmlns:w="http://schemas.openxmlformats.org/wordprocessingml/2006/main" xmlns:w14="http://schemas.microsoft.com/office/word/2010/wordml" xmlns:w15="http://schemas.microsoft.com/office/word/2012/wordml" xmlns:w16cex="http://schemas.microsoft.com/office/word/2018/wordml/cex" xmlns:w16cid="http://schemas.microsoft.com/office/word/2016/wordml/cid" xmlns:w16="http://schemas.microsoft.com/office/word/2018/wordml" xmlns:w16se="http://schemas.microsoft.com/office/word/2015/wordml/symex" mc:Ignorable="w14 w15 w16se w16cid w16 w16cex">
+<w:styles xmlns:mc="http://schemas.openxmlformats.org/markup-compatibility/2006" xmlns:r="http://schemas.openxmlformats.org/officeDocument/2006/relationships" xmlns:w="http://schemas.openxmlformats.org/wordprocessingml/2006/main" xmlns:w14="http://schemas.microsoft.com/office/word/2010/wordml" xmlns:w15="http://schemas.microsoft.com/office/word/2012/wordml" xmlns:w16cex="http://schemas.microsoft.com/office/word/2018/wordml/cex" xmlns:w16cid="http://schemas.microsoft.com/office/word/2016/wordml/cid" xmlns:w16="http://schemas.microsoft.com/office/word/2018/wordml" xmlns:w16sdtdh="http://schemas.microsoft.com/office/word/2020/wordml/sdtdatahash" xmlns:w16se="http://schemas.microsoft.com/office/word/2015/wordml/symex" mc:Ignorable="w14 w15 w16se w16cid w16 w16cex w16sdtdh">
   <w:docDefaults>
     <w:rPrDefault>
       <w:rPr>

</xml_diff>

<commit_message>
M2: Report-update + Presentation part 1
</commit_message>
<xml_diff>
--- a/Milestone2/M2_Report.docx
+++ b/Milestone2/M2_Report.docx
@@ -128,7 +128,7 @@
                 <w:noProof/>
               </w:rPr>
               <w:drawing>
-                <wp:anchor distT="0" distB="0" distL="114300" distR="114300" simplePos="0" relativeHeight="251658240" behindDoc="0" locked="0" layoutInCell="1" allowOverlap="1" wp14:anchorId="1AD2D579" wp14:editId="2554378F">
+                <wp:anchor distT="0" distB="0" distL="114300" distR="114300" simplePos="0" relativeHeight="251657216" behindDoc="0" locked="0" layoutInCell="1" allowOverlap="1" wp14:anchorId="1AD2D579" wp14:editId="43156537">
                   <wp:simplePos x="0" y="0"/>
                   <wp:positionH relativeFrom="column">
                     <wp:posOffset>12252</wp:posOffset>
@@ -835,7 +835,7 @@
           <w:szCs w:val="20"/>
         </w:rPr>
         <w:drawing>
-          <wp:inline distT="0" distB="0" distL="0" distR="0" wp14:anchorId="2F498227" wp14:editId="7001F150">
+          <wp:inline distT="0" distB="0" distL="0" distR="0" wp14:anchorId="2F498227" wp14:editId="26D8CA9F">
             <wp:extent cx="6302095" cy="4000500"/>
             <wp:effectExtent l="0" t="0" r="3810" b="0"/>
             <wp:docPr id="2" name="Grafik 2"/>
@@ -986,7 +986,7 @@
           <w:szCs w:val="20"/>
         </w:rPr>
         <w:drawing>
-          <wp:inline distT="0" distB="0" distL="0" distR="0" wp14:anchorId="1B3BF22B" wp14:editId="03476B97">
+          <wp:inline distT="0" distB="0" distL="0" distR="0" wp14:anchorId="1B3BF22B" wp14:editId="65E1EEDB">
             <wp:extent cx="6122035" cy="3516630"/>
             <wp:effectExtent l="0" t="0" r="0" b="7620"/>
             <wp:docPr id="6" name="Grafik 6"/>
@@ -2877,7 +2877,7 @@
           <w:noProof/>
         </w:rPr>
         <w:drawing>
-          <wp:inline distT="0" distB="0" distL="0" distR="0" wp14:anchorId="4FA620E8" wp14:editId="2CE680D6">
+          <wp:inline distT="0" distB="0" distL="0" distR="0" wp14:anchorId="4FA620E8" wp14:editId="27953122">
             <wp:extent cx="6114415" cy="3725545"/>
             <wp:effectExtent l="0" t="0" r="635" b="8255"/>
             <wp:docPr id="8" name="Grafik 8"/>
@@ -3095,7 +3095,7 @@
         </w:rPr>
         <w:lastRenderedPageBreak/>
         <w:drawing>
-          <wp:inline distT="0" distB="0" distL="0" distR="0" wp14:anchorId="5B026ECD" wp14:editId="0B6BBDDF">
+          <wp:inline distT="0" distB="0" distL="0" distR="0" wp14:anchorId="5B026ECD" wp14:editId="218ABC92">
             <wp:extent cx="6114415" cy="5534025"/>
             <wp:effectExtent l="0" t="0" r="635" b="9525"/>
             <wp:docPr id="5" name="Grafik 5"/>
@@ -3512,7 +3512,7 @@
           <w:szCs w:val="22"/>
         </w:rPr>
         <w:drawing>
-          <wp:inline distT="0" distB="0" distL="0" distR="0" wp14:anchorId="01118CB9" wp14:editId="267150EF">
+          <wp:inline distT="0" distB="0" distL="0" distR="0" wp14:anchorId="01118CB9" wp14:editId="6270F0FF">
             <wp:extent cx="6114415" cy="5513695"/>
             <wp:effectExtent l="0" t="0" r="635" b="0"/>
             <wp:docPr id="3" name="Grafik 3"/>
@@ -3739,7 +3739,7 @@
           <w:szCs w:val="22"/>
         </w:rPr>
         <w:drawing>
-          <wp:inline distT="0" distB="0" distL="0" distR="0" wp14:anchorId="387C3299" wp14:editId="4F4C23F2">
+          <wp:inline distT="0" distB="0" distL="0" distR="0" wp14:anchorId="387C3299" wp14:editId="21DA5D2D">
             <wp:extent cx="6114415" cy="5343099"/>
             <wp:effectExtent l="0" t="0" r="635" b="0"/>
             <wp:docPr id="10" name="Grafik 10"/>
@@ -4044,7 +4044,7 @@
           <w:szCs w:val="20"/>
         </w:rPr>
         <w:drawing>
-          <wp:inline distT="0" distB="0" distL="0" distR="0" wp14:anchorId="69078C03" wp14:editId="6369F893">
+          <wp:inline distT="0" distB="0" distL="0" distR="0" wp14:anchorId="69078C03" wp14:editId="51354876">
             <wp:extent cx="6120765" cy="5247565"/>
             <wp:effectExtent l="0" t="0" r="0" b="0"/>
             <wp:docPr id="11" name="Grafik 11"/>
@@ -4179,7 +4179,7 @@
           <w:noProof/>
         </w:rPr>
         <w:drawing>
-          <wp:inline distT="0" distB="0" distL="0" distR="0" wp14:anchorId="4244B7F7" wp14:editId="6277F63B">
+          <wp:inline distT="0" distB="0" distL="0" distR="0" wp14:anchorId="4244B7F7" wp14:editId="0429AACA">
             <wp:extent cx="6122035" cy="5372100"/>
             <wp:effectExtent l="0" t="0" r="0" b="0"/>
             <wp:docPr id="9" name="Picture 9" descr="Diagram&#10;&#10;Description automatically generated"/>
@@ -6475,7 +6475,7 @@
           <w:noProof/>
         </w:rPr>
         <w:drawing>
-          <wp:inline distT="0" distB="0" distL="0" distR="0" wp14:anchorId="47E7536D" wp14:editId="5A96AF29">
+          <wp:inline distT="0" distB="0" distL="0" distR="0" wp14:anchorId="47E7536D" wp14:editId="4D89CBA4">
             <wp:extent cx="6122035" cy="4220845"/>
             <wp:effectExtent l="0" t="0" r="0" b="8255"/>
             <wp:docPr id="4" name="Grafik 4"/>
@@ -7860,7 +7860,7 @@
         </w:rPr>
         <w:lastRenderedPageBreak/>
         <w:drawing>
-          <wp:anchor distT="0" distB="0" distL="114300" distR="114300" simplePos="0" relativeHeight="251660288" behindDoc="0" locked="0" layoutInCell="1" allowOverlap="1" wp14:anchorId="49D9132C" wp14:editId="73B84302">
+          <wp:anchor distT="0" distB="0" distL="114300" distR="114300" simplePos="0" relativeHeight="251659264" behindDoc="0" locked="0" layoutInCell="1" allowOverlap="1" wp14:anchorId="49D9132C" wp14:editId="3A563EA0">
             <wp:simplePos x="0" y="0"/>
             <wp:positionH relativeFrom="column">
               <wp:posOffset>-24714</wp:posOffset>
@@ -8418,7 +8418,31 @@
           <w:sz w:val="22"/>
           <w:szCs w:val="22"/>
         </w:rPr>
-        <w:t>Step 5: Airline accepts and signs contract</w:t>
+        <w:t xml:space="preserve">Step 5: Airline accepts and signs </w:t>
+      </w:r>
+      <w:r>
+        <w:rPr>
+          <w:rFonts w:ascii="Arial" w:hAnsi="Arial" w:cs="Arial"/>
+          <w:sz w:val="22"/>
+          <w:szCs w:val="22"/>
+        </w:rPr>
+        <w:t xml:space="preserve">the </w:t>
+      </w:r>
+      <w:r>
+        <w:rPr>
+          <w:rFonts w:ascii="Arial" w:hAnsi="Arial" w:cs="Arial"/>
+          <w:sz w:val="22"/>
+          <w:szCs w:val="22"/>
+        </w:rPr>
+        <w:t>contract</w:t>
+      </w:r>
+      <w:r>
+        <w:rPr>
+          <w:rFonts w:ascii="Arial" w:hAnsi="Arial" w:cs="Arial"/>
+          <w:sz w:val="22"/>
+          <w:szCs w:val="22"/>
+        </w:rPr>
+        <w:t xml:space="preserve"> if they are happy with it</w:t>
       </w:r>
     </w:p>
     <w:p>
@@ -8449,6 +8473,126 @@
       <w:r>
         <w:rPr>
           <w:rFonts w:ascii="Arial" w:hAnsi="Arial" w:cs="Arial"/>
+          <w:noProof/>
+          <w:sz w:val="22"/>
+          <w:szCs w:val="22"/>
+        </w:rPr>
+        <mc:AlternateContent>
+          <mc:Choice Requires="wpg">
+            <w:drawing>
+              <wp:anchor distT="0" distB="0" distL="114300" distR="114300" simplePos="0" relativeHeight="251680768" behindDoc="0" locked="0" layoutInCell="1" allowOverlap="1" wp14:anchorId="1ED060C9" wp14:editId="0E0DB632">
+                <wp:simplePos x="0" y="0"/>
+                <wp:positionH relativeFrom="column">
+                  <wp:posOffset>-423</wp:posOffset>
+                </wp:positionH>
+                <wp:positionV relativeFrom="paragraph">
+                  <wp:posOffset>255058</wp:posOffset>
+                </wp:positionV>
+                <wp:extent cx="6122035" cy="7516495"/>
+                <wp:effectExtent l="0" t="0" r="0" b="8255"/>
+                <wp:wrapNone/>
+                <wp:docPr id="21" name="Gruppieren 21"/>
+                <wp:cNvGraphicFramePr/>
+                <a:graphic xmlns:a="http://schemas.openxmlformats.org/drawingml/2006/main">
+                  <a:graphicData uri="http://schemas.microsoft.com/office/word/2010/wordprocessingGroup">
+                    <wpg:wgp>
+                      <wpg:cNvGrpSpPr/>
+                      <wpg:grpSpPr>
+                        <a:xfrm>
+                          <a:off x="0" y="0"/>
+                          <a:ext cx="6122035" cy="7516495"/>
+                          <a:chOff x="0" y="0"/>
+                          <a:chExt cx="6122035" cy="7516495"/>
+                        </a:xfrm>
+                      </wpg:grpSpPr>
+                      <pic:pic xmlns:pic="http://schemas.openxmlformats.org/drawingml/2006/picture">
+                        <pic:nvPicPr>
+                          <pic:cNvPr id="12" name="Grafik 12"/>
+                          <pic:cNvPicPr>
+                            <a:picLocks noChangeAspect="1"/>
+                          </pic:cNvPicPr>
+                        </pic:nvPicPr>
+                        <pic:blipFill>
+                          <a:blip r:embed="rId18"/>
+                          <a:stretch>
+                            <a:fillRect/>
+                          </a:stretch>
+                        </pic:blipFill>
+                        <pic:spPr>
+                          <a:xfrm>
+                            <a:off x="0" y="0"/>
+                            <a:ext cx="6122035" cy="6186170"/>
+                          </a:xfrm>
+                          <a:prstGeom prst="rect">
+                            <a:avLst/>
+                          </a:prstGeom>
+                        </pic:spPr>
+                      </pic:pic>
+                      <pic:pic xmlns:pic="http://schemas.openxmlformats.org/drawingml/2006/picture">
+                        <pic:nvPicPr>
+                          <pic:cNvPr id="16" name="Grafik 16" descr="Ein Bild, das Text enthält.&#10;&#10;Automatisch generierte Beschreibung"/>
+                          <pic:cNvPicPr>
+                            <a:picLocks noChangeAspect="1"/>
+                          </pic:cNvPicPr>
+                        </pic:nvPicPr>
+                        <pic:blipFill>
+                          <a:blip r:embed="rId19"/>
+                          <a:stretch>
+                            <a:fillRect/>
+                          </a:stretch>
+                        </pic:blipFill>
+                        <pic:spPr>
+                          <a:xfrm>
+                            <a:off x="110066" y="5918200"/>
+                            <a:ext cx="5943600" cy="1598295"/>
+                          </a:xfrm>
+                          <a:prstGeom prst="rect">
+                            <a:avLst/>
+                          </a:prstGeom>
+                        </pic:spPr>
+                      </pic:pic>
+                    </wpg:wgp>
+                  </a:graphicData>
+                </a:graphic>
+              </wp:anchor>
+            </w:drawing>
+          </mc:Choice>
+          <mc:Fallback>
+            <w:pict>
+              <v:group w14:anchorId="5F7A5775" id="Gruppieren 21" o:spid="_x0000_s1026" style="position:absolute;margin-left:-.05pt;margin-top:20.1pt;width:482.05pt;height:591.85pt;z-index:251680768" coordsize="61220,75164" o:gfxdata="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">
+                <v:shapetype id="_x0000_t75" coordsize="21600,21600" o:spt="75" o:preferrelative="t" path="m@4@5l@4@11@9@11@9@5xe" filled="f" stroked="f">
+                  <v:stroke joinstyle="miter"/>
+                  <v:formulas>
+                    <v:f eqn="if lineDrawn pixelLineWidth 0"/>
+                    <v:f eqn="sum @0 1 0"/>
+                    <v:f eqn="sum 0 0 @1"/>
+                    <v:f eqn="prod @2 1 2"/>
+                    <v:f eqn="prod @3 21600 pixelWidth"/>
+                    <v:f eqn="prod @3 21600 pixelHeight"/>
+                    <v:f eqn="sum @0 0 1"/>
+                    <v:f eqn="prod @6 1 2"/>
+                    <v:f eqn="prod @7 21600 pixelWidth"/>
+                    <v:f eqn="sum @8 21600 0"/>
+                    <v:f eqn="prod @7 21600 pixelHeight"/>
+                    <v:f eqn="sum @10 21600 0"/>
+                  </v:formulas>
+                  <v:path o:extrusionok="f" gradientshapeok="t" o:connecttype="rect"/>
+                  <o:lock v:ext="edit" aspectratio="t"/>
+                </v:shapetype>
+                <v:shape id="Grafik 12" o:spid="_x0000_s1027" type="#_x0000_t75" style="position:absolute;width:61220;height:61861;visibility:visible;mso-wrap-style:square" o:gfxdata="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">
+                  <v:imagedata r:id="rId20" o:title=""/>
+                </v:shape>
+                <v:shape id="Grafik 16" o:spid="_x0000_s1028" type="#_x0000_t75" alt="Ein Bild, das Text enthält.&#10;&#10;Automatisch generierte Beschreibung" style="position:absolute;left:1100;top:59182;width:59436;height:15982;visibility:visible;mso-wrap-style:square" o:gfxdata="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">
+                  <v:imagedata r:id="rId21" o:title="Ein Bild, das Text enthält"/>
+                </v:shape>
+              </v:group>
+            </w:pict>
+          </mc:Fallback>
+        </mc:AlternateContent>
+      </w:r>
+      <w:r>
+        <w:rPr>
+          <w:rFonts w:ascii="Arial" w:hAnsi="Arial" w:cs="Arial"/>
           <w:sz w:val="22"/>
           <w:szCs w:val="22"/>
         </w:rPr>
@@ -8474,57 +8618,6 @@
           <w:szCs w:val="22"/>
         </w:rPr>
       </w:pPr>
-      <w:r>
-        <w:rPr>
-          <w:rFonts w:ascii="Arial" w:hAnsi="Arial" w:cs="Arial"/>
-          <w:b/>
-          <w:sz w:val="22"/>
-          <w:szCs w:val="22"/>
-        </w:rPr>
-        <w:drawing>
-          <wp:anchor distT="0" distB="0" distL="114300" distR="114300" simplePos="0" relativeHeight="251664384" behindDoc="0" locked="0" layoutInCell="1" allowOverlap="1" wp14:anchorId="43676163" wp14:editId="700FDF64">
-            <wp:simplePos x="0" y="0"/>
-            <wp:positionH relativeFrom="column">
-              <wp:posOffset>0</wp:posOffset>
-            </wp:positionH>
-            <wp:positionV relativeFrom="paragraph">
-              <wp:posOffset>158750</wp:posOffset>
-            </wp:positionV>
-            <wp:extent cx="6122035" cy="4746625"/>
-            <wp:effectExtent l="0" t="0" r="0" b="0"/>
-            <wp:wrapTopAndBottom/>
-            <wp:docPr id="14" name="Grafik 14"/>
-            <wp:cNvGraphicFramePr>
-              <a:graphicFrameLocks xmlns:a="http://schemas.openxmlformats.org/drawingml/2006/main" noChangeAspect="1"/>
-            </wp:cNvGraphicFramePr>
-            <a:graphic xmlns:a="http://schemas.openxmlformats.org/drawingml/2006/main">
-              <a:graphicData uri="http://schemas.openxmlformats.org/drawingml/2006/picture">
-                <pic:pic xmlns:pic="http://schemas.openxmlformats.org/drawingml/2006/picture">
-                  <pic:nvPicPr>
-                    <pic:cNvPr id="1" name=""/>
-                    <pic:cNvPicPr/>
-                  </pic:nvPicPr>
-                  <pic:blipFill>
-                    <a:blip r:embed="rId18"/>
-                    <a:stretch>
-                      <a:fillRect/>
-                    </a:stretch>
-                  </pic:blipFill>
-                  <pic:spPr>
-                    <a:xfrm>
-                      <a:off x="0" y="0"/>
-                      <a:ext cx="6122035" cy="4746625"/>
-                    </a:xfrm>
-                    <a:prstGeom prst="rect">
-                      <a:avLst/>
-                    </a:prstGeom>
-                  </pic:spPr>
-                </pic:pic>
-              </a:graphicData>
-            </a:graphic>
-          </wp:anchor>
-        </w:drawing>
-      </w:r>
       <w:r>
         <w:rPr>
           <w:rFonts w:ascii="Arial" w:hAnsi="Arial" w:cs="Arial"/>
@@ -8697,11 +8790,12 @@
       <w:r>
         <w:rPr>
           <w:rFonts w:ascii="Arial" w:hAnsi="Arial" w:cs="Arial"/>
+          <w:noProof/>
           <w:sz w:val="22"/>
           <w:szCs w:val="22"/>
         </w:rPr>
         <w:drawing>
-          <wp:anchor distT="0" distB="0" distL="114300" distR="114300" simplePos="0" relativeHeight="251666432" behindDoc="0" locked="0" layoutInCell="1" allowOverlap="1" wp14:anchorId="257735EA" wp14:editId="695C1AE9">
+          <wp:anchor distT="0" distB="0" distL="114300" distR="114300" simplePos="0" relativeHeight="251665408" behindDoc="0" locked="0" layoutInCell="1" allowOverlap="1" wp14:anchorId="257735EA" wp14:editId="29F3EF52">
             <wp:simplePos x="0" y="0"/>
             <wp:positionH relativeFrom="column">
               <wp:posOffset>0</wp:posOffset>
@@ -8724,7 +8818,7 @@
                     <pic:cNvPicPr/>
                   </pic:nvPicPr>
                   <pic:blipFill>
-                    <a:blip r:embed="rId19"/>
+                    <a:blip r:embed="rId22"/>
                     <a:stretch>
                       <a:fillRect/>
                     </a:stretch>
@@ -8913,11 +9007,12 @@
       <w:r>
         <w:rPr>
           <w:rFonts w:ascii="Arial" w:hAnsi="Arial" w:cs="Arial"/>
+          <w:noProof/>
           <w:sz w:val="22"/>
           <w:szCs w:val="22"/>
         </w:rPr>
         <w:drawing>
-          <wp:anchor distT="0" distB="0" distL="114300" distR="114300" simplePos="0" relativeHeight="251676672" behindDoc="0" locked="0" layoutInCell="1" allowOverlap="1" wp14:anchorId="53EAABA6" wp14:editId="54A44599">
+          <wp:anchor distT="0" distB="0" distL="114300" distR="114300" simplePos="0" relativeHeight="251675648" behindDoc="0" locked="0" layoutInCell="1" allowOverlap="1" wp14:anchorId="53EAABA6" wp14:editId="0E30D2F7">
             <wp:simplePos x="0" y="0"/>
             <wp:positionH relativeFrom="margin">
               <wp:align>center</wp:align>
@@ -8940,7 +9035,7 @@
                     <pic:cNvPicPr/>
                   </pic:nvPicPr>
                   <pic:blipFill>
-                    <a:blip r:embed="rId20"/>
+                    <a:blip r:embed="rId23"/>
                     <a:stretch>
                       <a:fillRect/>
                     </a:stretch>
@@ -9697,12 +9792,13 @@
       <w:r>
         <w:rPr>
           <w:rFonts w:ascii="Arial" w:hAnsi="Arial" w:cs="Arial"/>
+          <w:noProof/>
           <w:sz w:val="22"/>
           <w:szCs w:val="22"/>
         </w:rPr>
         <w:lastRenderedPageBreak/>
         <w:drawing>
-          <wp:anchor distT="0" distB="0" distL="114300" distR="114300" simplePos="0" relativeHeight="251670528" behindDoc="0" locked="0" layoutInCell="1" allowOverlap="1" wp14:anchorId="76A3F43D" wp14:editId="1F451209">
+          <wp:anchor distT="0" distB="0" distL="114300" distR="114300" simplePos="0" relativeHeight="251669504" behindDoc="0" locked="0" layoutInCell="1" allowOverlap="1" wp14:anchorId="76A3F43D" wp14:editId="021A0DB9">
             <wp:simplePos x="0" y="0"/>
             <wp:positionH relativeFrom="page">
               <wp:align>left</wp:align>
@@ -9725,7 +9821,7 @@
                     <pic:cNvPicPr/>
                   </pic:nvPicPr>
                   <pic:blipFill>
-                    <a:blip r:embed="rId21"/>
+                    <a:blip r:embed="rId24"/>
                     <a:stretch>
                       <a:fillRect/>
                     </a:stretch>
@@ -9762,9 +9858,10 @@
       <w:r>
         <w:rPr>
           <w:rFonts w:ascii="Arial" w:hAnsi="Arial" w:cs="Arial"/>
+          <w:noProof/>
         </w:rPr>
         <w:drawing>
-          <wp:anchor distT="0" distB="0" distL="114300" distR="114300" simplePos="0" relativeHeight="251674624" behindDoc="0" locked="0" layoutInCell="1" allowOverlap="1" wp14:anchorId="1F958F95" wp14:editId="0C8007B0">
+          <wp:anchor distT="0" distB="0" distL="114300" distR="114300" simplePos="0" relativeHeight="251673600" behindDoc="0" locked="0" layoutInCell="1" allowOverlap="1" wp14:anchorId="1F958F95" wp14:editId="3C8D2A54">
             <wp:simplePos x="0" y="0"/>
             <wp:positionH relativeFrom="margin">
               <wp:posOffset>3125691</wp:posOffset>
@@ -9787,7 +9884,7 @@
                     <pic:cNvPicPr/>
                   </pic:nvPicPr>
                   <pic:blipFill>
-                    <a:blip r:embed="rId22"/>
+                    <a:blip r:embed="rId25"/>
                     <a:stretch>
                       <a:fillRect/>
                     </a:stretch>
@@ -9816,9 +9913,10 @@
       <w:r>
         <w:rPr>
           <w:rFonts w:ascii="Arial" w:hAnsi="Arial" w:cs="Arial"/>
+          <w:noProof/>
         </w:rPr>
         <w:drawing>
-          <wp:anchor distT="0" distB="0" distL="114300" distR="114300" simplePos="0" relativeHeight="251672576" behindDoc="0" locked="0" layoutInCell="1" allowOverlap="1" wp14:anchorId="695DFC45" wp14:editId="6BE975DD">
+          <wp:anchor distT="0" distB="0" distL="114300" distR="114300" simplePos="0" relativeHeight="251671552" behindDoc="0" locked="0" layoutInCell="1" allowOverlap="1" wp14:anchorId="695DFC45" wp14:editId="0E9DB43C">
             <wp:simplePos x="0" y="0"/>
             <wp:positionH relativeFrom="margin">
               <wp:posOffset>25095</wp:posOffset>
@@ -9841,7 +9939,7 @@
                     <pic:cNvPicPr/>
                   </pic:nvPicPr>
                   <pic:blipFill>
-                    <a:blip r:embed="rId23"/>
+                    <a:blip r:embed="rId26"/>
                     <a:stretch>
                       <a:fillRect/>
                     </a:stretch>
@@ -9885,24 +9983,22 @@
       </w:pPr>
       <w:r>
         <w:rPr>
-          <w:rFonts w:ascii="Arial" w:hAnsi="Arial" w:cs="Arial"/>
-          <w:sz w:val="22"/>
-          <w:szCs w:val="22"/>
+          <w:noProof/>
         </w:rPr>
         <w:lastRenderedPageBreak/>
         <w:drawing>
-          <wp:anchor distT="0" distB="0" distL="114300" distR="114300" simplePos="0" relativeHeight="251662336" behindDoc="0" locked="0" layoutInCell="1" allowOverlap="1" wp14:anchorId="09C3712B" wp14:editId="29D93C37">
+          <wp:anchor distT="0" distB="0" distL="114300" distR="114300" simplePos="0" relativeHeight="251682816" behindDoc="0" locked="0" layoutInCell="1" allowOverlap="1" wp14:anchorId="45D226AC" wp14:editId="2EF712FB">
             <wp:simplePos x="0" y="0"/>
             <wp:positionH relativeFrom="column">
               <wp:posOffset>0</wp:posOffset>
             </wp:positionH>
             <wp:positionV relativeFrom="paragraph">
-              <wp:posOffset>158750</wp:posOffset>
+              <wp:posOffset>158115</wp:posOffset>
             </wp:positionV>
-            <wp:extent cx="6122035" cy="5510530"/>
-            <wp:effectExtent l="0" t="0" r="0" b="0"/>
+            <wp:extent cx="6122035" cy="5387340"/>
+            <wp:effectExtent l="0" t="0" r="0" b="3810"/>
             <wp:wrapTopAndBottom/>
-            <wp:docPr id="13" name="Grafik 13"/>
+            <wp:docPr id="22" name="Grafik 22" descr="Ein Bild, das Tisch enthält.&#10;&#10;Automatisch generierte Beschreibung"/>
             <wp:cNvGraphicFramePr>
               <a:graphicFrameLocks xmlns:a="http://schemas.openxmlformats.org/drawingml/2006/main" noChangeAspect="1"/>
             </wp:cNvGraphicFramePr>
@@ -9910,11 +10006,11 @@
               <a:graphicData uri="http://schemas.openxmlformats.org/drawingml/2006/picture">
                 <pic:pic xmlns:pic="http://schemas.openxmlformats.org/drawingml/2006/picture">
                   <pic:nvPicPr>
-                    <pic:cNvPr id="1" name=""/>
+                    <pic:cNvPr id="22" name="Grafik 22" descr="Ein Bild, das Tisch enthält.&#10;&#10;Automatisch generierte Beschreibung"/>
                     <pic:cNvPicPr/>
                   </pic:nvPicPr>
                   <pic:blipFill>
-                    <a:blip r:embed="rId24"/>
+                    <a:blip r:embed="rId27"/>
                     <a:stretch>
                       <a:fillRect/>
                     </a:stretch>
@@ -9922,7 +10018,7 @@
                   <pic:spPr>
                     <a:xfrm>
                       <a:off x="0" y="0"/>
-                      <a:ext cx="6122035" cy="5510530"/>
+                      <a:ext cx="6122035" cy="5387340"/>
                     </a:xfrm>
                     <a:prstGeom prst="rect">
                       <a:avLst/>
@@ -9986,15 +10082,7 @@
           <w:sz w:val="22"/>
           <w:szCs w:val="22"/>
         </w:rPr>
-        <w:t xml:space="preserve">The FME is the main class of this management because it contains all the functionalities. The </w:t>
-      </w:r>
-      <w:r>
-        <w:rPr>
-          <w:rFonts w:ascii="Arial" w:hAnsi="Arial" w:cs="Arial"/>
-          <w:sz w:val="22"/>
-          <w:szCs w:val="22"/>
-        </w:rPr>
-        <w:t xml:space="preserve">FME contains the flights from the airlines, the different </w:t>
+        <w:t xml:space="preserve">The FME is the main class of this management because it contains all the functionalities. The FME contains the flights from the airlines, the different </w:t>
       </w:r>
       <w:r>
         <w:rPr>

</xml_diff>

<commit_message>
renamed system-level diagram titles, report system-level
</commit_message>
<xml_diff>
--- a/Milestone2/M2_Report.docx
+++ b/Milestone2/M2_Report.docx
@@ -455,8 +455,19 @@
                 <w:szCs w:val="20"/>
                 <w:lang w:val="de-AT"/>
               </w:rPr>
-              <w:t>Stefan Haslhofer</w:t>
+              <w:t xml:space="preserve">Stefan </w:t>
             </w:r>
+            <w:proofErr w:type="spellStart"/>
+            <w:r>
+              <w:rPr>
+                <w:rFonts w:ascii="Arial" w:hAnsi="Arial" w:cs="Arial"/>
+                <w:sz w:val="20"/>
+                <w:szCs w:val="20"/>
+                <w:lang w:val="de-AT"/>
+              </w:rPr>
+              <w:t>Haslhofer</w:t>
+            </w:r>
+            <w:proofErr w:type="spellEnd"/>
           </w:p>
           <w:p>
             <w:pPr>
@@ -572,8 +583,19 @@
                 <w:szCs w:val="20"/>
                 <w:lang w:val="de-AT"/>
               </w:rPr>
-              <w:t>Kaan Baylan</w:t>
+              <w:t xml:space="preserve">Kaan </w:t>
             </w:r>
+            <w:proofErr w:type="spellStart"/>
+            <w:r>
+              <w:rPr>
+                <w:rFonts w:ascii="Arial" w:hAnsi="Arial" w:cs="Arial"/>
+                <w:sz w:val="20"/>
+                <w:szCs w:val="20"/>
+                <w:lang w:val="de-AT"/>
+              </w:rPr>
+              <w:t>Baylan</w:t>
+            </w:r>
+            <w:proofErr w:type="spellEnd"/>
           </w:p>
           <w:p>
             <w:pPr>
@@ -755,7 +777,7 @@
     </w:p>
     <w:p>
       <w:pPr>
-        <w:pStyle w:val="Heading2"/>
+        <w:pStyle w:val="berschrift2"/>
         <w:rPr>
           <w:rFonts w:ascii="Arial" w:hAnsi="Arial" w:cs="Arial"/>
         </w:rPr>
@@ -795,7 +817,7 @@
     </w:p>
     <w:p>
       <w:pPr>
-        <w:pStyle w:val="Heading3"/>
+        <w:pStyle w:val="berschrift3"/>
         <w:rPr>
           <w:rFonts w:ascii="Arial" w:hAnsi="Arial" w:cs="Arial"/>
         </w:rPr>
@@ -930,15 +952,15 @@
     </w:p>
     <w:p>
       <w:pPr>
-        <w:pStyle w:val="Heading3"/>
-        <w:rPr>
-          <w:rFonts w:ascii="Arial" w:hAnsi="Arial" w:cs="Arial"/>
-        </w:rPr>
-      </w:pPr>
-    </w:p>
-    <w:p>
-      <w:pPr>
-        <w:pStyle w:val="Heading3"/>
+        <w:pStyle w:val="berschrift3"/>
+        <w:rPr>
+          <w:rFonts w:ascii="Arial" w:hAnsi="Arial" w:cs="Arial"/>
+        </w:rPr>
+      </w:pPr>
+    </w:p>
+    <w:p>
+      <w:pPr>
+        <w:pStyle w:val="berschrift3"/>
         <w:rPr>
           <w:rFonts w:ascii="Arial" w:hAnsi="Arial" w:cs="Arial"/>
         </w:rPr>
@@ -1396,20 +1418,105 @@
     <w:p>
       <w:pPr>
         <w:pStyle w:val="Standard1"/>
-        <w:rPr>
-          <w:rFonts w:ascii="Arial" w:hAnsi="Arial" w:cs="Arial"/>
-          <w:b/>
-          <w:sz w:val="22"/>
-          <w:szCs w:val="22"/>
-        </w:rPr>
-      </w:pPr>
-      <w:r>
-        <w:rPr>
-          <w:rFonts w:ascii="Arial" w:hAnsi="Arial" w:cs="Arial"/>
-          <w:b/>
-          <w:sz w:val="22"/>
-          <w:szCs w:val="22"/>
-        </w:rPr>
+        <w:jc w:val="center"/>
+        <w:rPr>
+          <w:rFonts w:ascii="Arial" w:hAnsi="Arial" w:cs="Arial"/>
+          <w:sz w:val="22"/>
+          <w:szCs w:val="22"/>
+        </w:rPr>
+      </w:pPr>
+      <w:r>
+        <w:rPr>
+          <w:rFonts w:ascii="Arial" w:hAnsi="Arial" w:cs="Arial"/>
+          <w:sz w:val="22"/>
+          <w:szCs w:val="22"/>
+        </w:rPr>
+        <w:lastRenderedPageBreak/>
+        <w:drawing>
+          <wp:inline distT="0" distB="0" distL="0" distR="0" wp14:anchorId="3FDE1619" wp14:editId="1C1D1CE3">
+            <wp:extent cx="6122035" cy="4365625"/>
+            <wp:effectExtent l="0" t="0" r="0" b="0"/>
+            <wp:docPr id="27" name="Grafik 27"/>
+            <wp:cNvGraphicFramePr>
+              <a:graphicFrameLocks xmlns:a="http://schemas.openxmlformats.org/drawingml/2006/main" noChangeAspect="1"/>
+            </wp:cNvGraphicFramePr>
+            <a:graphic xmlns:a="http://schemas.openxmlformats.org/drawingml/2006/main">
+              <a:graphicData uri="http://schemas.openxmlformats.org/drawingml/2006/picture">
+                <pic:pic xmlns:pic="http://schemas.openxmlformats.org/drawingml/2006/picture">
+                  <pic:nvPicPr>
+                    <pic:cNvPr id="1" name=""/>
+                    <pic:cNvPicPr/>
+                  </pic:nvPicPr>
+                  <pic:blipFill>
+                    <a:blip r:embed="rId10"/>
+                    <a:stretch>
+                      <a:fillRect/>
+                    </a:stretch>
+                  </pic:blipFill>
+                  <pic:spPr>
+                    <a:xfrm>
+                      <a:off x="0" y="0"/>
+                      <a:ext cx="6122035" cy="4365625"/>
+                    </a:xfrm>
+                    <a:prstGeom prst="rect">
+                      <a:avLst/>
+                    </a:prstGeom>
+                  </pic:spPr>
+                </pic:pic>
+              </a:graphicData>
+            </a:graphic>
+          </wp:inline>
+        </w:drawing>
+      </w:r>
+    </w:p>
+    <w:p>
+      <w:pPr>
+        <w:pStyle w:val="Standard1"/>
+        <w:rPr>
+          <w:rFonts w:ascii="Arial" w:hAnsi="Arial" w:cs="Arial"/>
+          <w:sz w:val="22"/>
+          <w:szCs w:val="22"/>
+        </w:rPr>
+      </w:pPr>
+    </w:p>
+    <w:p>
+      <w:pPr>
+        <w:suppressAutoHyphens w:val="0"/>
+        <w:rPr>
+          <w:rFonts w:ascii="Arial" w:hAnsi="Arial" w:cs="Arial"/>
+          <w:b/>
+          <w:sz w:val="22"/>
+          <w:szCs w:val="22"/>
+        </w:rPr>
+      </w:pPr>
+      <w:r>
+        <w:rPr>
+          <w:rFonts w:ascii="Arial" w:hAnsi="Arial" w:cs="Arial"/>
+          <w:b/>
+          <w:sz w:val="22"/>
+          <w:szCs w:val="22"/>
+        </w:rPr>
+        <w:br w:type="page"/>
+      </w:r>
+    </w:p>
+    <w:p>
+      <w:pPr>
+        <w:suppressAutoHyphens w:val="0"/>
+        <w:rPr>
+          <w:rFonts w:ascii="Arial" w:hAnsi="Arial" w:cs="Arial"/>
+          <w:b/>
+          <w:sz w:val="22"/>
+          <w:szCs w:val="22"/>
+        </w:rPr>
+      </w:pPr>
+      <w:r>
+        <w:rPr>
+          <w:rFonts w:ascii="Arial" w:hAnsi="Arial" w:cs="Arial"/>
+          <w:b/>
+          <w:sz w:val="22"/>
+          <w:szCs w:val="22"/>
+        </w:rPr>
+        <w:lastRenderedPageBreak/>
         <w:t>Coordinate routes</w:t>
       </w:r>
     </w:p>
@@ -1518,8 +1625,319 @@
           <w:sz w:val="22"/>
           <w:szCs w:val="22"/>
         </w:rPr>
+        <w:t>Step 6: Landside Management assigns driver</w:t>
+      </w:r>
+    </w:p>
+    <w:p>
+      <w:pPr>
+        <w:pStyle w:val="Standard1"/>
+        <w:rPr>
+          <w:rFonts w:ascii="Arial" w:hAnsi="Arial" w:cs="Arial"/>
+          <w:sz w:val="22"/>
+          <w:szCs w:val="22"/>
+        </w:rPr>
+      </w:pPr>
+      <w:r>
+        <w:rPr>
+          <w:rFonts w:ascii="Arial" w:hAnsi="Arial" w:cs="Arial"/>
+          <w:sz w:val="22"/>
+          <w:szCs w:val="22"/>
+        </w:rPr>
+        <w:t>Step 7: Landside Management executes requested service</w:t>
+      </w:r>
+    </w:p>
+    <w:p>
+      <w:pPr>
+        <w:pStyle w:val="Standard1"/>
+        <w:rPr>
+          <w:rFonts w:ascii="Arial" w:hAnsi="Arial" w:cs="Arial"/>
+          <w:sz w:val="22"/>
+          <w:szCs w:val="22"/>
+        </w:rPr>
+      </w:pPr>
+    </w:p>
+    <w:p>
+      <w:pPr>
+        <w:pStyle w:val="Standard1"/>
+        <w:rPr>
+          <w:rFonts w:ascii="Arial" w:hAnsi="Arial" w:cs="Arial"/>
+          <w:sz w:val="22"/>
+          <w:szCs w:val="22"/>
+        </w:rPr>
+      </w:pPr>
+      <w:r>
+        <w:rPr>
+          <w:rFonts w:ascii="Arial" w:hAnsi="Arial" w:cs="Arial"/>
+          <w:noProof/>
+          <w:sz w:val="22"/>
+          <w:szCs w:val="22"/>
+        </w:rPr>
+        <w:drawing>
+          <wp:inline distT="0" distB="0" distL="0" distR="0" wp14:anchorId="45E94789" wp14:editId="06C83503">
+            <wp:extent cx="6122035" cy="4488180"/>
+            <wp:effectExtent l="0" t="0" r="0" b="7620"/>
+            <wp:docPr id="32" name="Grafik 32"/>
+            <wp:cNvGraphicFramePr>
+              <a:graphicFrameLocks xmlns:a="http://schemas.openxmlformats.org/drawingml/2006/main" noChangeAspect="1"/>
+            </wp:cNvGraphicFramePr>
+            <a:graphic xmlns:a="http://schemas.openxmlformats.org/drawingml/2006/main">
+              <a:graphicData uri="http://schemas.openxmlformats.org/drawingml/2006/picture">
+                <pic:pic xmlns:pic="http://schemas.openxmlformats.org/drawingml/2006/picture">
+                  <pic:nvPicPr>
+                    <pic:cNvPr id="1" name=""/>
+                    <pic:cNvPicPr/>
+                  </pic:nvPicPr>
+                  <pic:blipFill>
+                    <a:blip r:embed="rId11"/>
+                    <a:stretch>
+                      <a:fillRect/>
+                    </a:stretch>
+                  </pic:blipFill>
+                  <pic:spPr>
+                    <a:xfrm>
+                      <a:off x="0" y="0"/>
+                      <a:ext cx="6122035" cy="4488180"/>
+                    </a:xfrm>
+                    <a:prstGeom prst="rect">
+                      <a:avLst/>
+                    </a:prstGeom>
+                  </pic:spPr>
+                </pic:pic>
+              </a:graphicData>
+            </a:graphic>
+          </wp:inline>
+        </w:drawing>
+      </w:r>
+    </w:p>
+    <w:p>
+      <w:pPr>
+        <w:pStyle w:val="Standard1"/>
+        <w:rPr>
+          <w:rFonts w:ascii="Arial" w:hAnsi="Arial" w:cs="Arial"/>
+          <w:sz w:val="22"/>
+          <w:szCs w:val="22"/>
+        </w:rPr>
+      </w:pPr>
+    </w:p>
+    <w:p>
+      <w:pPr>
+        <w:pStyle w:val="Standard1"/>
+        <w:rPr>
+          <w:rFonts w:ascii="Arial" w:hAnsi="Arial" w:cs="Arial"/>
+          <w:b/>
+          <w:sz w:val="22"/>
+          <w:szCs w:val="22"/>
+        </w:rPr>
+      </w:pPr>
+    </w:p>
+    <w:p>
+      <w:pPr>
+        <w:pStyle w:val="Standard1"/>
+        <w:rPr>
+          <w:rFonts w:ascii="Arial" w:hAnsi="Arial" w:cs="Arial"/>
+          <w:b/>
+          <w:sz w:val="22"/>
+          <w:szCs w:val="22"/>
+        </w:rPr>
+      </w:pPr>
+      <w:r>
+        <w:rPr>
+          <w:rFonts w:ascii="Arial" w:hAnsi="Arial" w:cs="Arial"/>
+          <w:b/>
+          <w:sz w:val="22"/>
+          <w:szCs w:val="22"/>
+        </w:rPr>
+        <w:t>Manage employees</w:t>
+      </w:r>
+    </w:p>
+    <w:p>
+      <w:pPr>
+        <w:pStyle w:val="Standard1"/>
+        <w:rPr>
+          <w:rFonts w:ascii="Arial" w:hAnsi="Arial" w:cs="Arial"/>
+          <w:sz w:val="22"/>
+          <w:szCs w:val="22"/>
+        </w:rPr>
+      </w:pPr>
+      <w:r>
+        <w:rPr>
+          <w:rFonts w:ascii="Arial" w:hAnsi="Arial" w:cs="Arial"/>
+          <w:sz w:val="22"/>
+          <w:szCs w:val="22"/>
+        </w:rPr>
+        <w:t>Step 1: Landside-, Airside and Terminal Management report desired amount of employees to Financial Management</w:t>
+      </w:r>
+    </w:p>
+    <w:p>
+      <w:pPr>
+        <w:pStyle w:val="Standard1"/>
+        <w:rPr>
+          <w:rFonts w:ascii="Arial" w:hAnsi="Arial" w:cs="Arial"/>
+          <w:sz w:val="22"/>
+          <w:szCs w:val="22"/>
+        </w:rPr>
+      </w:pPr>
+      <w:r>
+        <w:rPr>
+          <w:rFonts w:ascii="Arial" w:hAnsi="Arial" w:cs="Arial"/>
+          <w:sz w:val="22"/>
+          <w:szCs w:val="22"/>
+        </w:rPr>
+        <w:t>Step 2: Financial Management searches for suitable employees according to knowledge and abilities</w:t>
+      </w:r>
+    </w:p>
+    <w:p>
+      <w:pPr>
+        <w:pStyle w:val="Standard1"/>
+        <w:rPr>
+          <w:rFonts w:ascii="Arial" w:hAnsi="Arial" w:cs="Arial"/>
+          <w:sz w:val="22"/>
+          <w:szCs w:val="22"/>
+        </w:rPr>
+      </w:pPr>
+      <w:r>
+        <w:rPr>
+          <w:rFonts w:ascii="Arial" w:hAnsi="Arial" w:cs="Arial"/>
+          <w:sz w:val="22"/>
+          <w:szCs w:val="22"/>
+        </w:rPr>
+        <w:t>Step 3: Financial Management assigns employees to Landside, Airside and Terminal Management</w:t>
+      </w:r>
+    </w:p>
+    <w:p>
+      <w:pPr>
+        <w:pStyle w:val="Standard1"/>
+        <w:rPr>
+          <w:rFonts w:ascii="Arial" w:hAnsi="Arial" w:cs="Arial"/>
+          <w:sz w:val="22"/>
+          <w:szCs w:val="22"/>
+        </w:rPr>
+      </w:pPr>
+      <w:r>
+        <w:rPr>
+          <w:rFonts w:ascii="Arial" w:hAnsi="Arial" w:cs="Arial"/>
+          <w:sz w:val="22"/>
+          <w:szCs w:val="22"/>
+        </w:rPr>
+        <w:t>Step 4: Landside, Airside and Terminal Management report working hours of employees to Financial Management</w:t>
+      </w:r>
+    </w:p>
+    <w:p>
+      <w:pPr>
+        <w:pStyle w:val="Standard1"/>
+        <w:rPr>
+          <w:rFonts w:ascii="Arial" w:hAnsi="Arial" w:cs="Arial"/>
+          <w:sz w:val="22"/>
+          <w:szCs w:val="22"/>
+        </w:rPr>
+      </w:pPr>
+      <w:r>
+        <w:rPr>
+          <w:rFonts w:ascii="Arial" w:hAnsi="Arial" w:cs="Arial"/>
+          <w:sz w:val="22"/>
+          <w:szCs w:val="22"/>
+        </w:rPr>
+        <w:t>Step 5: Landside, Airside and Terminal Management report absences to Financial Management</w:t>
+      </w:r>
+    </w:p>
+    <w:p>
+      <w:pPr>
+        <w:pStyle w:val="Standard1"/>
+        <w:rPr>
+          <w:rFonts w:ascii="Arial" w:hAnsi="Arial" w:cs="Arial"/>
+          <w:sz w:val="22"/>
+          <w:szCs w:val="22"/>
+        </w:rPr>
+      </w:pPr>
+      <w:r>
+        <w:rPr>
+          <w:rFonts w:ascii="Arial" w:hAnsi="Arial" w:cs="Arial"/>
+          <w:sz w:val="22"/>
+          <w:szCs w:val="22"/>
+        </w:rPr>
+        <w:t>Step 6: Financial Management pays salaries to employees</w:t>
+      </w:r>
+    </w:p>
+    <w:p>
+      <w:pPr>
+        <w:pStyle w:val="Standard1"/>
+        <w:rPr>
+          <w:rFonts w:ascii="Arial" w:hAnsi="Arial" w:cs="Arial"/>
+          <w:sz w:val="22"/>
+          <w:szCs w:val="22"/>
+        </w:rPr>
+      </w:pPr>
+      <w:r>
+        <w:rPr>
+          <w:rFonts w:ascii="Arial" w:hAnsi="Arial" w:cs="Arial"/>
+          <w:sz w:val="22"/>
+          <w:szCs w:val="22"/>
+        </w:rPr>
+        <w:t>Step 7: Financial Management regulates hours of labor according to working hours</w:t>
+      </w:r>
+    </w:p>
+    <w:p>
+      <w:pPr>
+        <w:pStyle w:val="Standard1"/>
+        <w:rPr>
+          <w:rFonts w:ascii="Arial" w:hAnsi="Arial" w:cs="Arial"/>
+          <w:sz w:val="22"/>
+          <w:szCs w:val="22"/>
+        </w:rPr>
+      </w:pPr>
+    </w:p>
+    <w:p>
+      <w:pPr>
+        <w:pStyle w:val="Standard1"/>
+        <w:jc w:val="center"/>
+        <w:rPr>
+          <w:rFonts w:ascii="Arial" w:hAnsi="Arial" w:cs="Arial"/>
+          <w:sz w:val="22"/>
+          <w:szCs w:val="22"/>
+        </w:rPr>
+      </w:pPr>
+      <w:r>
+        <w:rPr>
+          <w:rFonts w:ascii="Arial" w:hAnsi="Arial" w:cs="Arial"/>
+          <w:sz w:val="22"/>
+          <w:szCs w:val="22"/>
+        </w:rPr>
         <w:lastRenderedPageBreak/>
-        <w:t>Step 6: Landside Management assigns driver</w:t>
+        <w:drawing>
+          <wp:inline distT="0" distB="0" distL="0" distR="0" wp14:anchorId="05C8C5D9" wp14:editId="7A065A53">
+            <wp:extent cx="6122035" cy="4654550"/>
+            <wp:effectExtent l="0" t="0" r="0" b="0"/>
+            <wp:docPr id="35" name="Grafik 35"/>
+            <wp:cNvGraphicFramePr>
+              <a:graphicFrameLocks xmlns:a="http://schemas.openxmlformats.org/drawingml/2006/main" noChangeAspect="1"/>
+            </wp:cNvGraphicFramePr>
+            <a:graphic xmlns:a="http://schemas.openxmlformats.org/drawingml/2006/main">
+              <a:graphicData uri="http://schemas.openxmlformats.org/drawingml/2006/picture">
+                <pic:pic xmlns:pic="http://schemas.openxmlformats.org/drawingml/2006/picture">
+                  <pic:nvPicPr>
+                    <pic:cNvPr id="1" name=""/>
+                    <pic:cNvPicPr/>
+                  </pic:nvPicPr>
+                  <pic:blipFill>
+                    <a:blip r:embed="rId12"/>
+                    <a:stretch>
+                      <a:fillRect/>
+                    </a:stretch>
+                  </pic:blipFill>
+                  <pic:spPr>
+                    <a:xfrm>
+                      <a:off x="0" y="0"/>
+                      <a:ext cx="6122035" cy="4654550"/>
+                    </a:xfrm>
+                    <a:prstGeom prst="rect">
+                      <a:avLst/>
+                    </a:prstGeom>
+                  </pic:spPr>
+                </pic:pic>
+              </a:graphicData>
+            </a:graphic>
+          </wp:inline>
+        </w:drawing>
       </w:r>
     </w:p>
     <w:p>
@@ -1531,20 +1949,13 @@
           <w:szCs w:val="22"/>
         </w:rPr>
       </w:pPr>
-      <w:r>
-        <w:rPr>
-          <w:rFonts w:ascii="Arial" w:hAnsi="Arial" w:cs="Arial"/>
-          <w:sz w:val="22"/>
-          <w:szCs w:val="22"/>
-        </w:rPr>
-        <w:t>Step 7: Landside Management executes requested service</w:t>
-      </w:r>
     </w:p>
     <w:p>
       <w:pPr>
         <w:pStyle w:val="Standard1"/>
         <w:rPr>
           <w:rFonts w:ascii="Arial" w:hAnsi="Arial" w:cs="Arial"/>
+          <w:b/>
           <w:sz w:val="22"/>
           <w:szCs w:val="22"/>
         </w:rPr>
@@ -1567,7 +1978,7 @@
           <w:sz w:val="22"/>
           <w:szCs w:val="22"/>
         </w:rPr>
-        <w:t>Manage employees</w:t>
+        <w:t>Manage landside employees</w:t>
       </w:r>
     </w:p>
     <w:p>
@@ -1585,7 +1996,7 @@
           <w:sz w:val="22"/>
           <w:szCs w:val="22"/>
         </w:rPr>
-        <w:t>Step 1: Landside-, Airside and Terminal Management report desired amount of employees to Financial Management</w:t>
+        <w:t>Step 1: Landside Management requests security clothing for its employees from Financial Management</w:t>
       </w:r>
     </w:p>
     <w:p>
@@ -1603,7 +2014,7 @@
           <w:sz w:val="22"/>
           <w:szCs w:val="22"/>
         </w:rPr>
-        <w:t>Step 2: Financial Management searches for suitable employees according to knowledge and abilities</w:t>
+        <w:t>Step 2: Financial Management buys requested clothing from an external vendor</w:t>
       </w:r>
     </w:p>
     <w:p>
@@ -1621,7 +2032,41 @@
           <w:sz w:val="22"/>
           <w:szCs w:val="22"/>
         </w:rPr>
-        <w:t>Step 3: Financial Management assigns employees to Landside, Airside and Terminal Management</w:t>
+        <w:t>Step 3: Landside Man</w:t>
+      </w:r>
+      <w:r>
+        <w:rPr>
+          <w:rFonts w:ascii="Arial" w:hAnsi="Arial" w:cs="Arial"/>
+          <w:sz w:val="22"/>
+          <w:szCs w:val="22"/>
+        </w:rPr>
+        <w:t>a</w:t>
+      </w:r>
+      <w:r>
+        <w:rPr>
+          <w:rFonts w:ascii="Arial" w:hAnsi="Arial" w:cs="Arial"/>
+          <w:sz w:val="22"/>
+          <w:szCs w:val="22"/>
+        </w:rPr>
+        <w:t xml:space="preserve">gement requests driving </w:t>
+      </w:r>
+      <w:proofErr w:type="spellStart"/>
+      <w:r>
+        <w:rPr>
+          <w:rFonts w:ascii="Arial" w:hAnsi="Arial" w:cs="Arial"/>
+          <w:sz w:val="22"/>
+          <w:szCs w:val="22"/>
+        </w:rPr>
+        <w:t>licence</w:t>
+      </w:r>
+      <w:proofErr w:type="spellEnd"/>
+      <w:r>
+        <w:rPr>
+          <w:rFonts w:ascii="Arial" w:hAnsi="Arial" w:cs="Arial"/>
+          <w:sz w:val="22"/>
+          <w:szCs w:val="22"/>
+        </w:rPr>
+        <w:t xml:space="preserve"> courses for the drivers for being able to drive the vehicles</w:t>
       </w:r>
     </w:p>
     <w:p>
@@ -1639,7 +2084,7 @@
           <w:sz w:val="22"/>
           <w:szCs w:val="22"/>
         </w:rPr>
-        <w:t>Step 4: Landside, Airside and Terminal Management report working hours of employees to Financial Management</w:t>
+        <w:t>Step 4: Financial Management books driving instructor and coordinates appointments</w:t>
       </w:r>
     </w:p>
     <w:p>
@@ -1657,7 +2102,7 @@
           <w:sz w:val="22"/>
           <w:szCs w:val="22"/>
         </w:rPr>
-        <w:t>Step 5: Landside, Airside and Terminal Management report absences to Financial Management</w:t>
+        <w:t>Step 5: Financial Management supervises attendance of employees at appointments</w:t>
       </w:r>
     </w:p>
     <w:p>
@@ -1675,7 +2120,25 @@
           <w:sz w:val="22"/>
           <w:szCs w:val="22"/>
         </w:rPr>
-        <w:t>Step 6: Financial Management pays salaries to employees</w:t>
+        <w:t xml:space="preserve">Step 6: Financial Management pays for course and requests driving </w:t>
+      </w:r>
+      <w:proofErr w:type="spellStart"/>
+      <w:r>
+        <w:rPr>
+          <w:rFonts w:ascii="Arial" w:hAnsi="Arial" w:cs="Arial"/>
+          <w:sz w:val="22"/>
+          <w:szCs w:val="22"/>
+        </w:rPr>
+        <w:t>licence</w:t>
+      </w:r>
+      <w:proofErr w:type="spellEnd"/>
+      <w:r>
+        <w:rPr>
+          <w:rFonts w:ascii="Arial" w:hAnsi="Arial" w:cs="Arial"/>
+          <w:sz w:val="22"/>
+          <w:szCs w:val="22"/>
+        </w:rPr>
+        <w:t xml:space="preserve"> for Landside Management employees</w:t>
       </w:r>
     </w:p>
     <w:p>
@@ -1687,50 +2150,345 @@
           <w:szCs w:val="22"/>
         </w:rPr>
       </w:pPr>
-      <w:r>
-        <w:rPr>
-          <w:rFonts w:ascii="Arial" w:hAnsi="Arial" w:cs="Arial"/>
-          <w:sz w:val="22"/>
-          <w:szCs w:val="22"/>
-        </w:rPr>
-        <w:t>Step 7: Financial Management regulates hours of labor according to working hours</w:t>
-      </w:r>
     </w:p>
     <w:p>
       <w:pPr>
         <w:pStyle w:val="Standard1"/>
-        <w:rPr>
-          <w:rFonts w:ascii="Arial" w:hAnsi="Arial" w:cs="Arial"/>
-          <w:sz w:val="22"/>
-          <w:szCs w:val="22"/>
-        </w:rPr>
-      </w:pPr>
+        <w:jc w:val="center"/>
+        <w:rPr>
+          <w:rFonts w:ascii="Arial" w:hAnsi="Arial" w:cs="Arial"/>
+          <w:sz w:val="22"/>
+          <w:szCs w:val="22"/>
+        </w:rPr>
+      </w:pPr>
+      <w:r>
+        <w:rPr>
+          <w:rFonts w:ascii="Arial" w:hAnsi="Arial" w:cs="Arial"/>
+          <w:sz w:val="22"/>
+          <w:szCs w:val="22"/>
+        </w:rPr>
+        <w:lastRenderedPageBreak/>
+        <w:drawing>
+          <wp:inline distT="0" distB="0" distL="0" distR="0" wp14:anchorId="6D1A1A0A" wp14:editId="7BC03A51">
+            <wp:extent cx="6122035" cy="3656330"/>
+            <wp:effectExtent l="0" t="0" r="0" b="1270"/>
+            <wp:docPr id="37" name="Grafik 37"/>
+            <wp:cNvGraphicFramePr>
+              <a:graphicFrameLocks xmlns:a="http://schemas.openxmlformats.org/drawingml/2006/main" noChangeAspect="1"/>
+            </wp:cNvGraphicFramePr>
+            <a:graphic xmlns:a="http://schemas.openxmlformats.org/drawingml/2006/main">
+              <a:graphicData uri="http://schemas.openxmlformats.org/drawingml/2006/picture">
+                <pic:pic xmlns:pic="http://schemas.openxmlformats.org/drawingml/2006/picture">
+                  <pic:nvPicPr>
+                    <pic:cNvPr id="1" name=""/>
+                    <pic:cNvPicPr/>
+                  </pic:nvPicPr>
+                  <pic:blipFill>
+                    <a:blip r:embed="rId13"/>
+                    <a:stretch>
+                      <a:fillRect/>
+                    </a:stretch>
+                  </pic:blipFill>
+                  <pic:spPr>
+                    <a:xfrm>
+                      <a:off x="0" y="0"/>
+                      <a:ext cx="6122035" cy="3656330"/>
+                    </a:xfrm>
+                    <a:prstGeom prst="rect">
+                      <a:avLst/>
+                    </a:prstGeom>
+                  </pic:spPr>
+                </pic:pic>
+              </a:graphicData>
+            </a:graphic>
+          </wp:inline>
+        </w:drawing>
+      </w:r>
     </w:p>
     <w:p>
       <w:pPr>
         <w:pStyle w:val="Standard1"/>
         <w:rPr>
           <w:rFonts w:ascii="Arial" w:hAnsi="Arial" w:cs="Arial"/>
-          <w:b/>
-          <w:sz w:val="22"/>
-          <w:szCs w:val="22"/>
-        </w:rPr>
-      </w:pPr>
-      <w:r>
-        <w:rPr>
-          <w:rFonts w:ascii="Arial" w:hAnsi="Arial" w:cs="Arial"/>
-          <w:b/>
-          <w:sz w:val="22"/>
-          <w:szCs w:val="22"/>
-        </w:rPr>
-        <w:t>Manage landside employees</w:t>
-      </w:r>
+          <w:sz w:val="22"/>
+          <w:szCs w:val="22"/>
+        </w:rPr>
+      </w:pPr>
     </w:p>
     <w:p>
       <w:pPr>
         <w:pStyle w:val="Standard1"/>
         <w:rPr>
           <w:rFonts w:ascii="Arial" w:hAnsi="Arial" w:cs="Arial"/>
+          <w:b/>
+          <w:sz w:val="22"/>
+          <w:szCs w:val="22"/>
+        </w:rPr>
+      </w:pPr>
+      <w:r>
+        <w:rPr>
+          <w:rFonts w:ascii="Arial" w:hAnsi="Arial" w:cs="Arial"/>
+          <w:b/>
+          <w:sz w:val="22"/>
+          <w:szCs w:val="22"/>
+        </w:rPr>
+        <w:t>Manage terminal employees</w:t>
+      </w:r>
+    </w:p>
+    <w:p>
+      <w:pPr>
+        <w:pStyle w:val="Standard1"/>
+        <w:rPr>
+          <w:rFonts w:ascii="Arial" w:hAnsi="Arial" w:cs="Arial"/>
+          <w:sz w:val="22"/>
+          <w:szCs w:val="22"/>
+        </w:rPr>
+      </w:pPr>
+      <w:r>
+        <w:rPr>
+          <w:rFonts w:ascii="Arial" w:hAnsi="Arial" w:cs="Arial"/>
+          <w:sz w:val="22"/>
+          <w:szCs w:val="22"/>
+        </w:rPr>
+        <w:t>Step 1: Terminal Management requests adequate clothing for employees from Financial Management</w:t>
+      </w:r>
+    </w:p>
+    <w:p>
+      <w:pPr>
+        <w:pStyle w:val="Standard1"/>
+        <w:rPr>
+          <w:rFonts w:ascii="Arial" w:hAnsi="Arial" w:cs="Arial"/>
+          <w:sz w:val="22"/>
+          <w:szCs w:val="22"/>
+        </w:rPr>
+      </w:pPr>
+      <w:r>
+        <w:rPr>
+          <w:rFonts w:ascii="Arial" w:hAnsi="Arial" w:cs="Arial"/>
+          <w:sz w:val="22"/>
+          <w:szCs w:val="22"/>
+        </w:rPr>
+        <w:t>Step 2: Financial Management buys requested clothing from an external vendor</w:t>
+      </w:r>
+    </w:p>
+    <w:p>
+      <w:pPr>
+        <w:pStyle w:val="Standard1"/>
+        <w:rPr>
+          <w:rFonts w:ascii="Arial" w:hAnsi="Arial" w:cs="Arial"/>
+          <w:sz w:val="22"/>
+          <w:szCs w:val="22"/>
+        </w:rPr>
+      </w:pPr>
+      <w:r>
+        <w:rPr>
+          <w:rFonts w:ascii="Arial" w:hAnsi="Arial" w:cs="Arial"/>
+          <w:sz w:val="22"/>
+          <w:szCs w:val="22"/>
+        </w:rPr>
+        <w:t>Step 3: Terminal Management requests computers with access to flight information and passenger data in order to do work</w:t>
+      </w:r>
+    </w:p>
+    <w:p>
+      <w:pPr>
+        <w:pStyle w:val="Standard1"/>
+        <w:rPr>
+          <w:rFonts w:ascii="Arial" w:hAnsi="Arial" w:cs="Arial"/>
+          <w:sz w:val="22"/>
+          <w:szCs w:val="22"/>
+        </w:rPr>
+      </w:pPr>
+      <w:r>
+        <w:rPr>
+          <w:rFonts w:ascii="Arial" w:hAnsi="Arial" w:cs="Arial"/>
+          <w:sz w:val="22"/>
+          <w:szCs w:val="22"/>
+        </w:rPr>
+        <w:t>Step 4: Terminal Management requests security utils (meta</w:t>
+      </w:r>
+      <w:r>
+        <w:rPr>
+          <w:rFonts w:ascii="Arial" w:hAnsi="Arial" w:cs="Arial"/>
+          <w:sz w:val="22"/>
+          <w:szCs w:val="22"/>
+        </w:rPr>
+        <w:t>l</w:t>
+      </w:r>
+      <w:r>
+        <w:rPr>
+          <w:rFonts w:ascii="Arial" w:hAnsi="Arial" w:cs="Arial"/>
+          <w:sz w:val="22"/>
+          <w:szCs w:val="22"/>
+        </w:rPr>
+        <w:t xml:space="preserve"> detector, scanner, ...) from Financial Management</w:t>
+      </w:r>
+    </w:p>
+    <w:p>
+      <w:pPr>
+        <w:pStyle w:val="Standard1"/>
+        <w:rPr>
+          <w:rFonts w:ascii="Arial" w:hAnsi="Arial" w:cs="Arial"/>
+          <w:sz w:val="22"/>
+          <w:szCs w:val="22"/>
+        </w:rPr>
+      </w:pPr>
+      <w:r>
+        <w:rPr>
+          <w:rFonts w:ascii="Arial" w:hAnsi="Arial" w:cs="Arial"/>
+          <w:sz w:val="22"/>
+          <w:szCs w:val="22"/>
+        </w:rPr>
+        <w:t>Step 5: Terminal Management requests big screens for display flight information from Financial Management</w:t>
+      </w:r>
+    </w:p>
+    <w:p>
+      <w:pPr>
+        <w:pStyle w:val="Standard1"/>
+        <w:rPr>
+          <w:rFonts w:ascii="Arial" w:hAnsi="Arial" w:cs="Arial"/>
+          <w:sz w:val="22"/>
+          <w:szCs w:val="22"/>
+        </w:rPr>
+      </w:pPr>
+      <w:r>
+        <w:rPr>
+          <w:rFonts w:ascii="Arial" w:hAnsi="Arial" w:cs="Arial"/>
+          <w:sz w:val="22"/>
+          <w:szCs w:val="22"/>
+        </w:rPr>
+        <w:t>Step 6: Financial Management provides requested utils and buys the from an external vendor if needed</w:t>
+      </w:r>
+    </w:p>
+    <w:p>
+      <w:pPr>
+        <w:pStyle w:val="Standard1"/>
+        <w:rPr>
+          <w:rFonts w:ascii="Arial" w:hAnsi="Arial" w:cs="Arial"/>
+          <w:sz w:val="22"/>
+          <w:szCs w:val="22"/>
+        </w:rPr>
+      </w:pPr>
+    </w:p>
+    <w:p>
+      <w:pPr>
+        <w:suppressAutoHyphens w:val="0"/>
+        <w:rPr>
+          <w:rFonts w:ascii="Arial" w:hAnsi="Arial" w:cs="Arial"/>
+          <w:sz w:val="22"/>
+          <w:szCs w:val="22"/>
+        </w:rPr>
+      </w:pPr>
+      <w:r>
+        <w:rPr>
+          <w:rFonts w:ascii="Arial" w:hAnsi="Arial" w:cs="Arial"/>
+          <w:sz w:val="22"/>
+          <w:szCs w:val="22"/>
+        </w:rPr>
+        <w:drawing>
+          <wp:inline distT="0" distB="0" distL="0" distR="0" wp14:anchorId="0C6BB55F" wp14:editId="1B19A7D9">
+            <wp:extent cx="5850466" cy="2576609"/>
+            <wp:effectExtent l="0" t="0" r="0" b="0"/>
+            <wp:docPr id="38" name="Grafik 38"/>
+            <wp:cNvGraphicFramePr>
+              <a:graphicFrameLocks xmlns:a="http://schemas.openxmlformats.org/drawingml/2006/main" noChangeAspect="1"/>
+            </wp:cNvGraphicFramePr>
+            <a:graphic xmlns:a="http://schemas.openxmlformats.org/drawingml/2006/main">
+              <a:graphicData uri="http://schemas.openxmlformats.org/drawingml/2006/picture">
+                <pic:pic xmlns:pic="http://schemas.openxmlformats.org/drawingml/2006/picture">
+                  <pic:nvPicPr>
+                    <pic:cNvPr id="1" name=""/>
+                    <pic:cNvPicPr/>
+                  </pic:nvPicPr>
+                  <pic:blipFill>
+                    <a:blip r:embed="rId14"/>
+                    <a:stretch>
+                      <a:fillRect/>
+                    </a:stretch>
+                  </pic:blipFill>
+                  <pic:spPr>
+                    <a:xfrm>
+                      <a:off x="0" y="0"/>
+                      <a:ext cx="5881751" cy="2590387"/>
+                    </a:xfrm>
+                    <a:prstGeom prst="rect">
+                      <a:avLst/>
+                    </a:prstGeom>
+                  </pic:spPr>
+                </pic:pic>
+              </a:graphicData>
+            </a:graphic>
+          </wp:inline>
+        </w:drawing>
+      </w:r>
+    </w:p>
+    <w:p>
+      <w:pPr>
+        <w:pStyle w:val="Standard1"/>
+        <w:rPr>
+          <w:rFonts w:ascii="Arial" w:hAnsi="Arial" w:cs="Arial"/>
+          <w:sz w:val="22"/>
+          <w:szCs w:val="22"/>
+        </w:rPr>
+      </w:pPr>
+    </w:p>
+    <w:p>
+      <w:pPr>
+        <w:pStyle w:val="Standard1"/>
+        <w:rPr>
+          <w:rFonts w:ascii="Arial" w:hAnsi="Arial" w:cs="Arial"/>
+          <w:sz w:val="22"/>
+          <w:szCs w:val="22"/>
+        </w:rPr>
+      </w:pPr>
+    </w:p>
+    <w:p>
+      <w:pPr>
+        <w:pStyle w:val="Standard1"/>
+        <w:rPr>
+          <w:rFonts w:ascii="Arial" w:hAnsi="Arial" w:cs="Arial"/>
+          <w:b/>
+          <w:sz w:val="22"/>
+          <w:szCs w:val="22"/>
+        </w:rPr>
+      </w:pPr>
+    </w:p>
+    <w:p>
+      <w:pPr>
+        <w:pStyle w:val="Standard1"/>
+        <w:rPr>
+          <w:rFonts w:ascii="Arial" w:hAnsi="Arial" w:cs="Arial"/>
+          <w:b/>
+          <w:sz w:val="22"/>
+          <w:szCs w:val="22"/>
+        </w:rPr>
+      </w:pPr>
+    </w:p>
+    <w:p>
+      <w:pPr>
+        <w:pStyle w:val="Standard1"/>
+        <w:rPr>
+          <w:rFonts w:ascii="Arial" w:hAnsi="Arial" w:cs="Arial"/>
+          <w:b/>
+          <w:sz w:val="22"/>
+          <w:szCs w:val="22"/>
+        </w:rPr>
+      </w:pPr>
+      <w:r>
+        <w:rPr>
+          <w:rFonts w:ascii="Arial" w:hAnsi="Arial" w:cs="Arial"/>
+          <w:b/>
+          <w:sz w:val="22"/>
+          <w:szCs w:val="22"/>
+        </w:rPr>
+        <w:lastRenderedPageBreak/>
+        <w:t>Manage airside employees</w:t>
+      </w:r>
+    </w:p>
+    <w:p>
+      <w:pPr>
+        <w:pStyle w:val="Standard1"/>
+        <w:rPr>
+          <w:rFonts w:ascii="Arial" w:hAnsi="Arial" w:cs="Arial"/>
           <w:sz w:val="22"/>
           <w:szCs w:val="22"/>
         </w:rPr>
@@ -1777,23 +2535,7 @@
           <w:sz w:val="22"/>
           <w:szCs w:val="22"/>
         </w:rPr>
-        <w:t>Step 3: Landside Man</w:t>
-      </w:r>
-      <w:r>
-        <w:rPr>
-          <w:rFonts w:ascii="Arial" w:hAnsi="Arial" w:cs="Arial"/>
-          <w:sz w:val="22"/>
-          <w:szCs w:val="22"/>
-        </w:rPr>
-        <w:t>a</w:t>
-      </w:r>
-      <w:r>
-        <w:rPr>
-          <w:rFonts w:ascii="Arial" w:hAnsi="Arial" w:cs="Arial"/>
-          <w:sz w:val="22"/>
-          <w:szCs w:val="22"/>
-        </w:rPr>
-        <w:t>gement requests driving licence courses for the drivers for being able to drive the vehicles</w:t>
+        <w:t>Step 3: Airside Management requests courses for air traffic controllers, tower personnel, etc. from Financial Management in order to ensure operability</w:t>
       </w:r>
     </w:p>
     <w:p>
@@ -1811,7 +2553,7 @@
           <w:sz w:val="22"/>
           <w:szCs w:val="22"/>
         </w:rPr>
-        <w:t>Step 4: Financial Management books driving instructor and coordinates appointments</w:t>
+        <w:t>Step 4: Financial Management books instructors and coordinates appointments</w:t>
       </w:r>
     </w:p>
     <w:p>
@@ -1847,7 +2589,25 @@
           <w:sz w:val="22"/>
           <w:szCs w:val="22"/>
         </w:rPr>
-        <w:t>Step 6: Financial Management pays for course and requests driving licence for Landside Management employees</w:t>
+        <w:t xml:space="preserve">Step 6: Financial Management pays for course and requests driving </w:t>
+      </w:r>
+      <w:proofErr w:type="spellStart"/>
+      <w:r>
+        <w:rPr>
+          <w:rFonts w:ascii="Arial" w:hAnsi="Arial" w:cs="Arial"/>
+          <w:sz w:val="22"/>
+          <w:szCs w:val="22"/>
+        </w:rPr>
+        <w:t>licence</w:t>
+      </w:r>
+      <w:proofErr w:type="spellEnd"/>
+      <w:r>
+        <w:rPr>
+          <w:rFonts w:ascii="Arial" w:hAnsi="Arial" w:cs="Arial"/>
+          <w:sz w:val="22"/>
+          <w:szCs w:val="22"/>
+        </w:rPr>
+        <w:t xml:space="preserve"> for Airside Management employees</w:t>
       </w:r>
     </w:p>
     <w:p>
@@ -1865,19 +2625,69 @@
         <w:pStyle w:val="Standard1"/>
         <w:rPr>
           <w:rFonts w:ascii="Arial" w:hAnsi="Arial" w:cs="Arial"/>
-          <w:b/>
-          <w:sz w:val="22"/>
-          <w:szCs w:val="22"/>
-        </w:rPr>
-      </w:pPr>
-      <w:r>
-        <w:rPr>
-          <w:rFonts w:ascii="Arial" w:hAnsi="Arial" w:cs="Arial"/>
-          <w:b/>
-          <w:sz w:val="22"/>
-          <w:szCs w:val="22"/>
-        </w:rPr>
-        <w:t>Manage terminal employees</w:t>
+          <w:sz w:val="22"/>
+          <w:szCs w:val="22"/>
+        </w:rPr>
+      </w:pPr>
+      <w:r>
+        <w:rPr>
+          <w:rFonts w:ascii="Arial" w:hAnsi="Arial" w:cs="Arial"/>
+          <w:sz w:val="22"/>
+          <w:szCs w:val="22"/>
+        </w:rPr>
+        <w:drawing>
+          <wp:inline distT="0" distB="0" distL="0" distR="0" wp14:anchorId="4CD98F34" wp14:editId="012D57FD">
+            <wp:extent cx="6122035" cy="3415030"/>
+            <wp:effectExtent l="0" t="0" r="0" b="0"/>
+            <wp:docPr id="39" name="Grafik 39"/>
+            <wp:cNvGraphicFramePr>
+              <a:graphicFrameLocks xmlns:a="http://schemas.openxmlformats.org/drawingml/2006/main" noChangeAspect="1"/>
+            </wp:cNvGraphicFramePr>
+            <a:graphic xmlns:a="http://schemas.openxmlformats.org/drawingml/2006/main">
+              <a:graphicData uri="http://schemas.openxmlformats.org/drawingml/2006/picture">
+                <pic:pic xmlns:pic="http://schemas.openxmlformats.org/drawingml/2006/picture">
+                  <pic:nvPicPr>
+                    <pic:cNvPr id="1" name=""/>
+                    <pic:cNvPicPr/>
+                  </pic:nvPicPr>
+                  <pic:blipFill>
+                    <a:blip r:embed="rId15"/>
+                    <a:stretch>
+                      <a:fillRect/>
+                    </a:stretch>
+                  </pic:blipFill>
+                  <pic:spPr>
+                    <a:xfrm>
+                      <a:off x="0" y="0"/>
+                      <a:ext cx="6122035" cy="3415030"/>
+                    </a:xfrm>
+                    <a:prstGeom prst="rect">
+                      <a:avLst/>
+                    </a:prstGeom>
+                  </pic:spPr>
+                </pic:pic>
+              </a:graphicData>
+            </a:graphic>
+          </wp:inline>
+        </w:drawing>
+      </w:r>
+    </w:p>
+    <w:p>
+      <w:pPr>
+        <w:suppressAutoHyphens w:val="0"/>
+        <w:rPr>
+          <w:rFonts w:ascii="Arial" w:hAnsi="Arial" w:cs="Arial"/>
+          <w:sz w:val="22"/>
+          <w:szCs w:val="22"/>
+        </w:rPr>
+      </w:pPr>
+      <w:r>
+        <w:rPr>
+          <w:rFonts w:ascii="Arial" w:hAnsi="Arial" w:cs="Arial"/>
+          <w:sz w:val="22"/>
+          <w:szCs w:val="22"/>
+        </w:rPr>
+        <w:br w:type="page"/>
       </w:r>
     </w:p>
     <w:p>
@@ -1885,17 +2695,20 @@
         <w:pStyle w:val="Standard1"/>
         <w:rPr>
           <w:rFonts w:ascii="Arial" w:hAnsi="Arial" w:cs="Arial"/>
-          <w:sz w:val="22"/>
-          <w:szCs w:val="22"/>
-        </w:rPr>
-      </w:pPr>
-      <w:r>
-        <w:rPr>
-          <w:rFonts w:ascii="Arial" w:hAnsi="Arial" w:cs="Arial"/>
-          <w:sz w:val="22"/>
-          <w:szCs w:val="22"/>
-        </w:rPr>
-        <w:t>Step 1: Terminal Management requests adequate clothing for employees from Financial Management</w:t>
+          <w:b/>
+          <w:sz w:val="22"/>
+          <w:szCs w:val="22"/>
+        </w:rPr>
+      </w:pPr>
+      <w:r>
+        <w:rPr>
+          <w:rFonts w:ascii="Arial" w:hAnsi="Arial" w:cs="Arial"/>
+          <w:b/>
+          <w:sz w:val="22"/>
+          <w:szCs w:val="22"/>
+        </w:rPr>
+        <w:lastRenderedPageBreak/>
+        <w:t>Provide gate and transport information</w:t>
       </w:r>
     </w:p>
     <w:p>
@@ -1913,7 +2726,23 @@
           <w:sz w:val="22"/>
           <w:szCs w:val="22"/>
         </w:rPr>
-        <w:t>Step 2: Financial Management buys requested clothing from an external vendor</w:t>
+        <w:t xml:space="preserve">Step 1: Terminal </w:t>
+      </w:r>
+      <w:r>
+        <w:rPr>
+          <w:rFonts w:ascii="Arial" w:hAnsi="Arial" w:cs="Arial"/>
+          <w:sz w:val="22"/>
+          <w:szCs w:val="22"/>
+        </w:rPr>
+        <w:t>M</w:t>
+      </w:r>
+      <w:r>
+        <w:rPr>
+          <w:rFonts w:ascii="Arial" w:hAnsi="Arial" w:cs="Arial"/>
+          <w:sz w:val="22"/>
+          <w:szCs w:val="22"/>
+        </w:rPr>
+        <w:t>anagement requests passenger/cargo transport from Landside Management</w:t>
       </w:r>
     </w:p>
     <w:p>
@@ -1931,7 +2760,7 @@
           <w:sz w:val="22"/>
           <w:szCs w:val="22"/>
         </w:rPr>
-        <w:t>Step 3: Terminal Management requests computers with access to flight information and passenger data in order to do work</w:t>
+        <w:t>Step 2: Landside Management requests gate and transport information from Terminal Management</w:t>
       </w:r>
     </w:p>
     <w:p>
@@ -1949,23 +2778,23 @@
           <w:sz w:val="22"/>
           <w:szCs w:val="22"/>
         </w:rPr>
-        <w:t>Step 4: Terminal Management requests security utils (meta</w:t>
-      </w:r>
-      <w:r>
-        <w:rPr>
-          <w:rFonts w:ascii="Arial" w:hAnsi="Arial" w:cs="Arial"/>
-          <w:sz w:val="22"/>
-          <w:szCs w:val="22"/>
-        </w:rPr>
-        <w:t>l</w:t>
-      </w:r>
-      <w:r>
-        <w:rPr>
-          <w:rFonts w:ascii="Arial" w:hAnsi="Arial" w:cs="Arial"/>
-          <w:sz w:val="22"/>
-          <w:szCs w:val="22"/>
-        </w:rPr>
-        <w:t xml:space="preserve"> detector, scanner, ...) from Financial Management</w:t>
+        <w:t xml:space="preserve">Step 3: Terminal </w:t>
+      </w:r>
+      <w:r>
+        <w:rPr>
+          <w:rFonts w:ascii="Arial" w:hAnsi="Arial" w:cs="Arial"/>
+          <w:sz w:val="22"/>
+          <w:szCs w:val="22"/>
+        </w:rPr>
+        <w:t>M</w:t>
+      </w:r>
+      <w:r>
+        <w:rPr>
+          <w:rFonts w:ascii="Arial" w:hAnsi="Arial" w:cs="Arial"/>
+          <w:sz w:val="22"/>
+          <w:szCs w:val="22"/>
+        </w:rPr>
+        <w:t>anagement assigns gate</w:t>
       </w:r>
     </w:p>
     <w:p>
@@ -1983,7 +2812,23 @@
           <w:sz w:val="22"/>
           <w:szCs w:val="22"/>
         </w:rPr>
-        <w:t>Step 5: Terminal Management requests big screens for display flight information from Financial Management</w:t>
+        <w:t xml:space="preserve">Step 4: Terminal </w:t>
+      </w:r>
+      <w:r>
+        <w:rPr>
+          <w:rFonts w:ascii="Arial" w:hAnsi="Arial" w:cs="Arial"/>
+          <w:sz w:val="22"/>
+          <w:szCs w:val="22"/>
+        </w:rPr>
+        <w:t>M</w:t>
+      </w:r>
+      <w:r>
+        <w:rPr>
+          <w:rFonts w:ascii="Arial" w:hAnsi="Arial" w:cs="Arial"/>
+          <w:sz w:val="22"/>
+          <w:szCs w:val="22"/>
+        </w:rPr>
+        <w:t>anagement forwards baggage to transportation units</w:t>
       </w:r>
     </w:p>
     <w:p>
@@ -2001,7 +2846,23 @@
           <w:sz w:val="22"/>
           <w:szCs w:val="22"/>
         </w:rPr>
-        <w:t>Step 6: Financial Management provides requested utils and buys the from an external vendor if needed</w:t>
+        <w:t xml:space="preserve">Step 5: Terminal </w:t>
+      </w:r>
+      <w:r>
+        <w:rPr>
+          <w:rFonts w:ascii="Arial" w:hAnsi="Arial" w:cs="Arial"/>
+          <w:sz w:val="22"/>
+          <w:szCs w:val="22"/>
+        </w:rPr>
+        <w:t>M</w:t>
+      </w:r>
+      <w:r>
+        <w:rPr>
+          <w:rFonts w:ascii="Arial" w:hAnsi="Arial" w:cs="Arial"/>
+          <w:sz w:val="22"/>
+          <w:szCs w:val="22"/>
+        </w:rPr>
+        <w:t>anagement and Airside management coordinate flight details to ensure that baggage gets delivered correctly and on time</w:t>
       </w:r>
     </w:p>
     <w:p>
@@ -2013,26 +2874,24 @@
           <w:szCs w:val="22"/>
         </w:rPr>
       </w:pPr>
+      <w:r>
+        <w:rPr>
+          <w:rFonts w:ascii="Arial" w:hAnsi="Arial" w:cs="Arial"/>
+          <w:sz w:val="22"/>
+          <w:szCs w:val="22"/>
+        </w:rPr>
+        <w:t>Step 6: Landside Management transports baggage and passengers to the airplane</w:t>
+      </w:r>
     </w:p>
     <w:p>
       <w:pPr>
         <w:pStyle w:val="Standard1"/>
         <w:rPr>
           <w:rFonts w:ascii="Arial" w:hAnsi="Arial" w:cs="Arial"/>
-          <w:b/>
-          <w:sz w:val="22"/>
-          <w:szCs w:val="22"/>
-        </w:rPr>
-      </w:pPr>
-      <w:r>
-        <w:rPr>
-          <w:rFonts w:ascii="Arial" w:hAnsi="Arial" w:cs="Arial"/>
-          <w:b/>
-          <w:sz w:val="22"/>
-          <w:szCs w:val="22"/>
-        </w:rPr>
-        <w:t>Manage airside employees</w:t>
-      </w:r>
+          <w:sz w:val="22"/>
+          <w:szCs w:val="22"/>
+        </w:rPr>
+      </w:pPr>
     </w:p>
     <w:p>
       <w:pPr>
@@ -2046,10 +2905,45 @@
       <w:r>
         <w:rPr>
           <w:rFonts w:ascii="Arial" w:hAnsi="Arial" w:cs="Arial"/>
-          <w:sz w:val="22"/>
-          <w:szCs w:val="22"/>
-        </w:rPr>
-        <w:t>Step 1: Landside Management requests security clothing for its employees from Financial Management</w:t>
+          <w:noProof/>
+          <w:sz w:val="22"/>
+          <w:szCs w:val="22"/>
+        </w:rPr>
+        <w:drawing>
+          <wp:inline distT="0" distB="0" distL="0" distR="0" wp14:anchorId="2A50CECE" wp14:editId="6AB8389E">
+            <wp:extent cx="6122035" cy="3797935"/>
+            <wp:effectExtent l="0" t="0" r="0" b="0"/>
+            <wp:docPr id="40" name="Grafik 40"/>
+            <wp:cNvGraphicFramePr>
+              <a:graphicFrameLocks xmlns:a="http://schemas.openxmlformats.org/drawingml/2006/main" noChangeAspect="1"/>
+            </wp:cNvGraphicFramePr>
+            <a:graphic xmlns:a="http://schemas.openxmlformats.org/drawingml/2006/main">
+              <a:graphicData uri="http://schemas.openxmlformats.org/drawingml/2006/picture">
+                <pic:pic xmlns:pic="http://schemas.openxmlformats.org/drawingml/2006/picture">
+                  <pic:nvPicPr>
+                    <pic:cNvPr id="1" name=""/>
+                    <pic:cNvPicPr/>
+                  </pic:nvPicPr>
+                  <pic:blipFill>
+                    <a:blip r:embed="rId16"/>
+                    <a:stretch>
+                      <a:fillRect/>
+                    </a:stretch>
+                  </pic:blipFill>
+                  <pic:spPr>
+                    <a:xfrm>
+                      <a:off x="0" y="0"/>
+                      <a:ext cx="6122035" cy="3797935"/>
+                    </a:xfrm>
+                    <a:prstGeom prst="rect">
+                      <a:avLst/>
+                    </a:prstGeom>
+                  </pic:spPr>
+                </pic:pic>
+              </a:graphicData>
+            </a:graphic>
+          </wp:inline>
+        </w:drawing>
       </w:r>
     </w:p>
     <w:p>
@@ -2061,14 +2955,6 @@
           <w:szCs w:val="22"/>
         </w:rPr>
       </w:pPr>
-      <w:r>
-        <w:rPr>
-          <w:rFonts w:ascii="Arial" w:hAnsi="Arial" w:cs="Arial"/>
-          <w:sz w:val="22"/>
-          <w:szCs w:val="22"/>
-        </w:rPr>
-        <w:t>Step 2: Financial Management buys requested clothing from an external vendor</w:t>
-      </w:r>
     </w:p>
     <w:p>
       <w:pPr>
@@ -2079,13 +2965,25 @@
           <w:szCs w:val="22"/>
         </w:rPr>
       </w:pPr>
-      <w:r>
-        <w:rPr>
-          <w:rFonts w:ascii="Arial" w:hAnsi="Arial" w:cs="Arial"/>
-          <w:sz w:val="22"/>
-          <w:szCs w:val="22"/>
-        </w:rPr>
-        <w:t>Step 3: Airside Management requests courses for air traffic controllers, tower personnel, etc. from Financial Management in order to ensure operability</w:t>
+    </w:p>
+    <w:p>
+      <w:pPr>
+        <w:suppressAutoHyphens w:val="0"/>
+        <w:rPr>
+          <w:rFonts w:ascii="Arial" w:hAnsi="Arial" w:cs="Arial"/>
+          <w:b/>
+          <w:sz w:val="22"/>
+          <w:szCs w:val="22"/>
+        </w:rPr>
+      </w:pPr>
+      <w:r>
+        <w:rPr>
+          <w:rFonts w:ascii="Arial" w:hAnsi="Arial" w:cs="Arial"/>
+          <w:b/>
+          <w:sz w:val="22"/>
+          <w:szCs w:val="22"/>
+        </w:rPr>
+        <w:br w:type="page"/>
       </w:r>
     </w:p>
     <w:p>
@@ -2093,17 +2991,20 @@
         <w:pStyle w:val="Standard1"/>
         <w:rPr>
           <w:rFonts w:ascii="Arial" w:hAnsi="Arial" w:cs="Arial"/>
-          <w:sz w:val="22"/>
-          <w:szCs w:val="22"/>
-        </w:rPr>
-      </w:pPr>
-      <w:r>
-        <w:rPr>
-          <w:rFonts w:ascii="Arial" w:hAnsi="Arial" w:cs="Arial"/>
-          <w:sz w:val="22"/>
-          <w:szCs w:val="22"/>
-        </w:rPr>
-        <w:t>Step 4: Financial Management books instructors and coordinates appointments</w:t>
+          <w:b/>
+          <w:sz w:val="22"/>
+          <w:szCs w:val="22"/>
+        </w:rPr>
+      </w:pPr>
+      <w:r>
+        <w:rPr>
+          <w:rFonts w:ascii="Arial" w:hAnsi="Arial" w:cs="Arial"/>
+          <w:b/>
+          <w:sz w:val="22"/>
+          <w:szCs w:val="22"/>
+        </w:rPr>
+        <w:lastRenderedPageBreak/>
+        <w:t>Provide flight information</w:t>
       </w:r>
     </w:p>
     <w:p>
@@ -2121,7 +3022,7 @@
           <w:sz w:val="22"/>
           <w:szCs w:val="22"/>
         </w:rPr>
-        <w:t>Step 5: Financial Management supervises attendance of employees at appointments</w:t>
+        <w:t>Step 1: Airside Management requests flight information from Terminal management (scheduled departure/arrival)</w:t>
       </w:r>
     </w:p>
     <w:p>
@@ -2139,7 +3040,7 @@
           <w:sz w:val="22"/>
           <w:szCs w:val="22"/>
         </w:rPr>
-        <w:t>Step 6: Financial Management pays for course and requests driving licence for Airside Management employees</w:t>
+        <w:t>Step 2: Terminal Management adjusts departure/landing time according to check-in status of passengers</w:t>
       </w:r>
     </w:p>
     <w:p>
@@ -2151,25 +3052,31 @@
           <w:szCs w:val="22"/>
         </w:rPr>
       </w:pPr>
+      <w:r>
+        <w:rPr>
+          <w:rFonts w:ascii="Arial" w:hAnsi="Arial" w:cs="Arial"/>
+          <w:sz w:val="22"/>
+          <w:szCs w:val="22"/>
+        </w:rPr>
+        <w:t>Step 3: Airside Management provides actual departure/landing time (possible delays)</w:t>
+      </w:r>
     </w:p>
     <w:p>
       <w:pPr>
         <w:pStyle w:val="Standard1"/>
         <w:rPr>
           <w:rFonts w:ascii="Arial" w:hAnsi="Arial" w:cs="Arial"/>
-          <w:b/>
-          <w:sz w:val="22"/>
-          <w:szCs w:val="22"/>
-        </w:rPr>
-      </w:pPr>
-      <w:r>
-        <w:rPr>
-          <w:rFonts w:ascii="Arial" w:hAnsi="Arial" w:cs="Arial"/>
-          <w:b/>
-          <w:sz w:val="22"/>
-          <w:szCs w:val="22"/>
-        </w:rPr>
-        <w:t>Provide gate and transport information</w:t>
+          <w:sz w:val="22"/>
+          <w:szCs w:val="22"/>
+        </w:rPr>
+      </w:pPr>
+      <w:r>
+        <w:rPr>
+          <w:rFonts w:ascii="Arial" w:hAnsi="Arial" w:cs="Arial"/>
+          <w:sz w:val="22"/>
+          <w:szCs w:val="22"/>
+        </w:rPr>
+        <w:t>Step 4: Terminal Management displays possibly changed flight information to passengers</w:t>
       </w:r>
     </w:p>
     <w:p>
@@ -2187,23 +3094,7 @@
           <w:sz w:val="22"/>
           <w:szCs w:val="22"/>
         </w:rPr>
-        <w:t xml:space="preserve">Step 1: Terminal </w:t>
-      </w:r>
-      <w:r>
-        <w:rPr>
-          <w:rFonts w:ascii="Arial" w:hAnsi="Arial" w:cs="Arial"/>
-          <w:sz w:val="22"/>
-          <w:szCs w:val="22"/>
-        </w:rPr>
-        <w:t>M</w:t>
-      </w:r>
-      <w:r>
-        <w:rPr>
-          <w:rFonts w:ascii="Arial" w:hAnsi="Arial" w:cs="Arial"/>
-          <w:sz w:val="22"/>
-          <w:szCs w:val="22"/>
-        </w:rPr>
-        <w:t>anagement requests passenger/cargo transport from Landside Management</w:t>
+        <w:t>Step 5: Terminal Management coordinates baggage and passenger transportation according to aircraft status</w:t>
       </w:r>
     </w:p>
     <w:p>
@@ -2215,14 +3106,6 @@
           <w:szCs w:val="22"/>
         </w:rPr>
       </w:pPr>
-      <w:r>
-        <w:rPr>
-          <w:rFonts w:ascii="Arial" w:hAnsi="Arial" w:cs="Arial"/>
-          <w:sz w:val="22"/>
-          <w:szCs w:val="22"/>
-        </w:rPr>
-        <w:t>Step 2: Landside Management requests gate and transport information from Terminal Management</w:t>
-      </w:r>
     </w:p>
     <w:p>
       <w:pPr>
@@ -2236,26 +3119,45 @@
       <w:r>
         <w:rPr>
           <w:rFonts w:ascii="Arial" w:hAnsi="Arial" w:cs="Arial"/>
-          <w:sz w:val="22"/>
-          <w:szCs w:val="22"/>
-        </w:rPr>
-        <w:t xml:space="preserve">Step 3: Terminal </w:t>
-      </w:r>
-      <w:r>
-        <w:rPr>
-          <w:rFonts w:ascii="Arial" w:hAnsi="Arial" w:cs="Arial"/>
-          <w:sz w:val="22"/>
-          <w:szCs w:val="22"/>
-        </w:rPr>
-        <w:t>M</w:t>
-      </w:r>
-      <w:r>
-        <w:rPr>
-          <w:rFonts w:ascii="Arial" w:hAnsi="Arial" w:cs="Arial"/>
-          <w:sz w:val="22"/>
-          <w:szCs w:val="22"/>
-        </w:rPr>
-        <w:t>anagement assigns gate</w:t>
+          <w:noProof/>
+          <w:sz w:val="22"/>
+          <w:szCs w:val="22"/>
+        </w:rPr>
+        <w:drawing>
+          <wp:inline distT="0" distB="0" distL="0" distR="0" wp14:anchorId="117005B4" wp14:editId="1C0F7E29">
+            <wp:extent cx="6122035" cy="4137660"/>
+            <wp:effectExtent l="0" t="0" r="0" b="0"/>
+            <wp:docPr id="41" name="Grafik 41"/>
+            <wp:cNvGraphicFramePr>
+              <a:graphicFrameLocks xmlns:a="http://schemas.openxmlformats.org/drawingml/2006/main" noChangeAspect="1"/>
+            </wp:cNvGraphicFramePr>
+            <a:graphic xmlns:a="http://schemas.openxmlformats.org/drawingml/2006/main">
+              <a:graphicData uri="http://schemas.openxmlformats.org/drawingml/2006/picture">
+                <pic:pic xmlns:pic="http://schemas.openxmlformats.org/drawingml/2006/picture">
+                  <pic:nvPicPr>
+                    <pic:cNvPr id="1" name=""/>
+                    <pic:cNvPicPr/>
+                  </pic:nvPicPr>
+                  <pic:blipFill>
+                    <a:blip r:embed="rId17"/>
+                    <a:stretch>
+                      <a:fillRect/>
+                    </a:stretch>
+                  </pic:blipFill>
+                  <pic:spPr>
+                    <a:xfrm>
+                      <a:off x="0" y="0"/>
+                      <a:ext cx="6122035" cy="4137660"/>
+                    </a:xfrm>
+                    <a:prstGeom prst="rect">
+                      <a:avLst/>
+                    </a:prstGeom>
+                  </pic:spPr>
+                </pic:pic>
+              </a:graphicData>
+            </a:graphic>
+          </wp:inline>
+        </w:drawing>
       </w:r>
     </w:p>
     <w:p>
@@ -2267,29 +3169,27 @@
           <w:szCs w:val="22"/>
         </w:rPr>
       </w:pPr>
-      <w:r>
-        <w:rPr>
-          <w:rFonts w:ascii="Arial" w:hAnsi="Arial" w:cs="Arial"/>
-          <w:sz w:val="22"/>
-          <w:szCs w:val="22"/>
-        </w:rPr>
-        <w:t xml:space="preserve">Step 4: Terminal </w:t>
-      </w:r>
-      <w:r>
-        <w:rPr>
-          <w:rFonts w:ascii="Arial" w:hAnsi="Arial" w:cs="Arial"/>
-          <w:sz w:val="22"/>
-          <w:szCs w:val="22"/>
-        </w:rPr>
-        <w:t>M</w:t>
-      </w:r>
-      <w:r>
-        <w:rPr>
-          <w:rFonts w:ascii="Arial" w:hAnsi="Arial" w:cs="Arial"/>
-          <w:sz w:val="22"/>
-          <w:szCs w:val="22"/>
-        </w:rPr>
-        <w:t>anagement forwards baggage to transportation units</w:t>
+    </w:p>
+    <w:p>
+      <w:pPr>
+        <w:suppressAutoHyphens w:val="0"/>
+        <w:rPr>
+          <w:rFonts w:ascii="Arial" w:hAnsi="Arial" w:cs="Arial"/>
+          <w:b/>
+          <w:bCs/>
+          <w:sz w:val="22"/>
+          <w:szCs w:val="22"/>
+        </w:rPr>
+      </w:pPr>
+      <w:r>
+        <w:rPr>
+          <w:rFonts w:ascii="Arial" w:hAnsi="Arial" w:cs="Arial"/>
+          <w:b/>
+          <w:bCs/>
+          <w:sz w:val="22"/>
+          <w:szCs w:val="22"/>
+        </w:rPr>
+        <w:br w:type="page"/>
       </w:r>
     </w:p>
     <w:p>
@@ -2297,33 +3197,22 @@
         <w:pStyle w:val="Standard1"/>
         <w:rPr>
           <w:rFonts w:ascii="Arial" w:hAnsi="Arial" w:cs="Arial"/>
-          <w:sz w:val="22"/>
-          <w:szCs w:val="22"/>
-        </w:rPr>
-      </w:pPr>
-      <w:r>
-        <w:rPr>
-          <w:rFonts w:ascii="Arial" w:hAnsi="Arial" w:cs="Arial"/>
-          <w:sz w:val="22"/>
-          <w:szCs w:val="22"/>
-        </w:rPr>
-        <w:t xml:space="preserve">Step 5: Terminal </w:t>
-      </w:r>
-      <w:r>
-        <w:rPr>
-          <w:rFonts w:ascii="Arial" w:hAnsi="Arial" w:cs="Arial"/>
-          <w:sz w:val="22"/>
-          <w:szCs w:val="22"/>
-        </w:rPr>
-        <w:t>M</w:t>
-      </w:r>
-      <w:r>
-        <w:rPr>
-          <w:rFonts w:ascii="Arial" w:hAnsi="Arial" w:cs="Arial"/>
-          <w:sz w:val="22"/>
-          <w:szCs w:val="22"/>
-        </w:rPr>
-        <w:t>anagement and Airside management coordinate flight details to ensure that baggage gets delivered correctly and on time</w:t>
+          <w:b/>
+          <w:bCs/>
+          <w:sz w:val="22"/>
+          <w:szCs w:val="22"/>
+        </w:rPr>
+      </w:pPr>
+      <w:r>
+        <w:rPr>
+          <w:rFonts w:ascii="Arial" w:hAnsi="Arial" w:cs="Arial"/>
+          <w:b/>
+          <w:bCs/>
+          <w:sz w:val="22"/>
+          <w:szCs w:val="22"/>
+        </w:rPr>
+        <w:lastRenderedPageBreak/>
+        <w:t>Update ticket information / pricing</w:t>
       </w:r>
     </w:p>
     <w:p>
@@ -2341,8 +3230,7 @@
           <w:sz w:val="22"/>
           <w:szCs w:val="22"/>
         </w:rPr>
-        <w:lastRenderedPageBreak/>
-        <w:t>Step 6: Landside Management transports baggage and passengers to the airplane</w:t>
+        <w:t>Step 1: Terminal Management reports check-in status of flights to Financial Management</w:t>
       </w:r>
     </w:p>
     <w:p>
@@ -2354,25 +3242,31 @@
           <w:szCs w:val="22"/>
         </w:rPr>
       </w:pPr>
+      <w:r>
+        <w:rPr>
+          <w:rFonts w:ascii="Arial" w:hAnsi="Arial" w:cs="Arial"/>
+          <w:sz w:val="22"/>
+          <w:szCs w:val="22"/>
+        </w:rPr>
+        <w:t>Step 2: Terminal Management reports payments (too heavy baggage, better seat category, ...) to Financial Management</w:t>
+      </w:r>
     </w:p>
     <w:p>
       <w:pPr>
         <w:pStyle w:val="Standard1"/>
         <w:rPr>
           <w:rFonts w:ascii="Arial" w:hAnsi="Arial" w:cs="Arial"/>
-          <w:b/>
-          <w:sz w:val="22"/>
-          <w:szCs w:val="22"/>
-        </w:rPr>
-      </w:pPr>
-      <w:r>
-        <w:rPr>
-          <w:rFonts w:ascii="Arial" w:hAnsi="Arial" w:cs="Arial"/>
-          <w:b/>
-          <w:sz w:val="22"/>
-          <w:szCs w:val="22"/>
-        </w:rPr>
-        <w:t>Provide flight information</w:t>
+          <w:sz w:val="22"/>
+          <w:szCs w:val="22"/>
+        </w:rPr>
+      </w:pPr>
+      <w:r>
+        <w:rPr>
+          <w:rFonts w:ascii="Arial" w:hAnsi="Arial" w:cs="Arial"/>
+          <w:sz w:val="22"/>
+          <w:szCs w:val="22"/>
+        </w:rPr>
+        <w:t>Step 3: Financial Management updates ticket prices, departure times and flight states</w:t>
       </w:r>
     </w:p>
     <w:p>
@@ -2390,7 +3284,7 @@
           <w:sz w:val="22"/>
           <w:szCs w:val="22"/>
         </w:rPr>
-        <w:t>Step 1: Airside Management requests flight information from Terminal management (scheduled departure/arrival)</w:t>
+        <w:t>Step 4: Terminal Management displays updated data on flight information system</w:t>
       </w:r>
     </w:p>
     <w:p>
@@ -2408,7 +3302,23 @@
           <w:sz w:val="22"/>
           <w:szCs w:val="22"/>
         </w:rPr>
-        <w:t>Step 2: Terminal Management adjusts departure/landing time according to check-in status of passengers</w:t>
+        <w:t xml:space="preserve">Step 5: Financial Management executes payments depending on the payment method (excluding cash since that is </w:t>
+      </w:r>
+      <w:r>
+        <w:rPr>
+          <w:rFonts w:ascii="Arial" w:hAnsi="Arial" w:cs="Arial"/>
+          <w:sz w:val="22"/>
+          <w:szCs w:val="22"/>
+        </w:rPr>
+        <w:t>paid</w:t>
+      </w:r>
+      <w:r>
+        <w:rPr>
+          <w:rFonts w:ascii="Arial" w:hAnsi="Arial" w:cs="Arial"/>
+          <w:sz w:val="22"/>
+          <w:szCs w:val="22"/>
+        </w:rPr>
+        <w:t xml:space="preserve"> immediately)</w:t>
       </w:r>
     </w:p>
     <w:p>
@@ -2420,210 +3330,138 @@
           <w:szCs w:val="22"/>
         </w:rPr>
       </w:pPr>
-      <w:r>
-        <w:rPr>
-          <w:rFonts w:ascii="Arial" w:hAnsi="Arial" w:cs="Arial"/>
-          <w:sz w:val="22"/>
-          <w:szCs w:val="22"/>
-        </w:rPr>
-        <w:t>Step 3: Airside Management provides actual departure/landing time (possible delays)</w:t>
-      </w:r>
     </w:p>
     <w:p>
       <w:pPr>
         <w:pStyle w:val="Standard1"/>
-        <w:rPr>
-          <w:rFonts w:ascii="Arial" w:hAnsi="Arial" w:cs="Arial"/>
-          <w:sz w:val="22"/>
-          <w:szCs w:val="22"/>
-        </w:rPr>
-      </w:pPr>
-      <w:r>
-        <w:rPr>
-          <w:rFonts w:ascii="Arial" w:hAnsi="Arial" w:cs="Arial"/>
-          <w:sz w:val="22"/>
-          <w:szCs w:val="22"/>
-        </w:rPr>
-        <w:t>Step 4: Terminal Management displays possibly changed flight information to passengers</w:t>
-      </w:r>
-    </w:p>
-    <w:p>
-      <w:pPr>
-        <w:pStyle w:val="Standard1"/>
-        <w:rPr>
-          <w:rFonts w:ascii="Arial" w:hAnsi="Arial" w:cs="Arial"/>
-          <w:sz w:val="22"/>
-          <w:szCs w:val="22"/>
-        </w:rPr>
-      </w:pPr>
-      <w:r>
-        <w:rPr>
-          <w:rFonts w:ascii="Arial" w:hAnsi="Arial" w:cs="Arial"/>
-          <w:sz w:val="22"/>
-          <w:szCs w:val="22"/>
-        </w:rPr>
-        <w:t>Step 5: Terminal Management coordinates baggage and passenger transportation according to aircraft status</w:t>
-      </w:r>
-    </w:p>
-    <w:p>
-      <w:pPr>
-        <w:pStyle w:val="Standard1"/>
-        <w:rPr>
-          <w:rFonts w:ascii="Arial" w:hAnsi="Arial" w:cs="Arial"/>
-          <w:sz w:val="22"/>
-          <w:szCs w:val="22"/>
-        </w:rPr>
-      </w:pPr>
-    </w:p>
-    <w:p>
-      <w:pPr>
-        <w:pStyle w:val="Standard1"/>
-        <w:rPr>
-          <w:rFonts w:ascii="Arial" w:hAnsi="Arial" w:cs="Arial"/>
-          <w:b/>
-          <w:bCs/>
-          <w:sz w:val="22"/>
-          <w:szCs w:val="22"/>
-        </w:rPr>
-      </w:pPr>
-      <w:r>
-        <w:rPr>
-          <w:rFonts w:ascii="Arial" w:hAnsi="Arial" w:cs="Arial"/>
-          <w:b/>
-          <w:bCs/>
-          <w:sz w:val="22"/>
-          <w:szCs w:val="22"/>
-        </w:rPr>
-        <w:t>Update ticket information / pricing</w:t>
-      </w:r>
-    </w:p>
-    <w:p>
-      <w:pPr>
-        <w:pStyle w:val="Standard1"/>
-        <w:rPr>
-          <w:rFonts w:ascii="Arial" w:hAnsi="Arial" w:cs="Arial"/>
-          <w:sz w:val="22"/>
-          <w:szCs w:val="22"/>
-        </w:rPr>
-      </w:pPr>
-      <w:r>
-        <w:rPr>
-          <w:rFonts w:ascii="Arial" w:hAnsi="Arial" w:cs="Arial"/>
-          <w:sz w:val="22"/>
-          <w:szCs w:val="22"/>
-        </w:rPr>
-        <w:t>Step 1: Terminal Management reports check-in status of flights to Financial Management</w:t>
-      </w:r>
-    </w:p>
-    <w:p>
-      <w:pPr>
-        <w:pStyle w:val="Standard1"/>
-        <w:rPr>
-          <w:rFonts w:ascii="Arial" w:hAnsi="Arial" w:cs="Arial"/>
-          <w:sz w:val="22"/>
-          <w:szCs w:val="22"/>
-        </w:rPr>
-      </w:pPr>
-      <w:r>
-        <w:rPr>
-          <w:rFonts w:ascii="Arial" w:hAnsi="Arial" w:cs="Arial"/>
-          <w:sz w:val="22"/>
-          <w:szCs w:val="22"/>
-        </w:rPr>
-        <w:t>Step 2: Terminal Management reports payments (too heavy baggage, better seat category, ...) to Financial Management</w:t>
-      </w:r>
-    </w:p>
-    <w:p>
-      <w:pPr>
-        <w:pStyle w:val="Standard1"/>
-        <w:rPr>
-          <w:rFonts w:ascii="Arial" w:hAnsi="Arial" w:cs="Arial"/>
-          <w:sz w:val="22"/>
-          <w:szCs w:val="22"/>
-        </w:rPr>
-      </w:pPr>
-      <w:r>
-        <w:rPr>
-          <w:rFonts w:ascii="Arial" w:hAnsi="Arial" w:cs="Arial"/>
-          <w:sz w:val="22"/>
-          <w:szCs w:val="22"/>
-        </w:rPr>
-        <w:t>Step 3: Financial Management updates ticket prices, departure times and flight states</w:t>
-      </w:r>
-    </w:p>
-    <w:p>
-      <w:pPr>
-        <w:pStyle w:val="Standard1"/>
-        <w:rPr>
-          <w:rFonts w:ascii="Arial" w:hAnsi="Arial" w:cs="Arial"/>
-          <w:sz w:val="22"/>
-          <w:szCs w:val="22"/>
-        </w:rPr>
-      </w:pPr>
-      <w:r>
-        <w:rPr>
-          <w:rFonts w:ascii="Arial" w:hAnsi="Arial" w:cs="Arial"/>
-          <w:sz w:val="22"/>
-          <w:szCs w:val="22"/>
-        </w:rPr>
-        <w:t>Step 4: Terminal Management displays updated data on flight information system</w:t>
-      </w:r>
-    </w:p>
-    <w:p>
-      <w:pPr>
-        <w:pStyle w:val="Standard1"/>
-        <w:rPr>
-          <w:rFonts w:ascii="Arial" w:hAnsi="Arial" w:cs="Arial"/>
-          <w:sz w:val="22"/>
-          <w:szCs w:val="22"/>
-        </w:rPr>
-      </w:pPr>
-      <w:r>
-        <w:rPr>
-          <w:rFonts w:ascii="Arial" w:hAnsi="Arial" w:cs="Arial"/>
-          <w:sz w:val="22"/>
-          <w:szCs w:val="22"/>
-        </w:rPr>
-        <w:t xml:space="preserve">Step 5: Financial Management executes payments depending on the payment method (excluding cash since that is </w:t>
-      </w:r>
-      <w:r>
-        <w:rPr>
-          <w:rFonts w:ascii="Arial" w:hAnsi="Arial" w:cs="Arial"/>
-          <w:sz w:val="22"/>
-          <w:szCs w:val="22"/>
-        </w:rPr>
-        <w:t>paid</w:t>
-      </w:r>
-      <w:r>
-        <w:rPr>
-          <w:rFonts w:ascii="Arial" w:hAnsi="Arial" w:cs="Arial"/>
-          <w:sz w:val="22"/>
-          <w:szCs w:val="22"/>
-        </w:rPr>
-        <w:t xml:space="preserve"> immediately)</w:t>
-      </w:r>
-    </w:p>
-    <w:p>
-      <w:pPr>
-        <w:suppressAutoHyphens w:val="0"/>
-        <w:rPr>
-          <w:rFonts w:ascii="Arial" w:hAnsi="Arial" w:cs="Arial"/>
+        <w:jc w:val="center"/>
+        <w:rPr>
+          <w:rFonts w:ascii="Arial" w:hAnsi="Arial" w:cs="Arial"/>
+          <w:sz w:val="22"/>
+          <w:szCs w:val="22"/>
+        </w:rPr>
+      </w:pPr>
+      <w:r>
+        <w:rPr>
+          <w:rFonts w:ascii="Arial" w:hAnsi="Arial" w:cs="Arial"/>
+          <w:noProof/>
           <w:sz w:val="20"/>
           <w:szCs w:val="20"/>
         </w:rPr>
-      </w:pPr>
-      <w:r>
-        <w:rPr>
-          <w:rFonts w:ascii="Arial" w:hAnsi="Arial" w:cs="Arial"/>
+        <w:drawing>
+          <wp:inline distT="0" distB="0" distL="0" distR="0" wp14:anchorId="2A2D67E0" wp14:editId="78D6C755">
+            <wp:extent cx="6122035" cy="5426710"/>
+            <wp:effectExtent l="0" t="0" r="0" b="2540"/>
+            <wp:docPr id="42" name="Grafik 42"/>
+            <wp:cNvGraphicFramePr>
+              <a:graphicFrameLocks xmlns:a="http://schemas.openxmlformats.org/drawingml/2006/main" noChangeAspect="1"/>
+            </wp:cNvGraphicFramePr>
+            <a:graphic xmlns:a="http://schemas.openxmlformats.org/drawingml/2006/main">
+              <a:graphicData uri="http://schemas.openxmlformats.org/drawingml/2006/picture">
+                <pic:pic xmlns:pic="http://schemas.openxmlformats.org/drawingml/2006/picture">
+                  <pic:nvPicPr>
+                    <pic:cNvPr id="1" name=""/>
+                    <pic:cNvPicPr/>
+                  </pic:nvPicPr>
+                  <pic:blipFill>
+                    <a:blip r:embed="rId18"/>
+                    <a:stretch>
+                      <a:fillRect/>
+                    </a:stretch>
+                  </pic:blipFill>
+                  <pic:spPr>
+                    <a:xfrm>
+                      <a:off x="0" y="0"/>
+                      <a:ext cx="6122035" cy="5426710"/>
+                    </a:xfrm>
+                    <a:prstGeom prst="rect">
+                      <a:avLst/>
+                    </a:prstGeom>
+                  </pic:spPr>
+                </pic:pic>
+              </a:graphicData>
+            </a:graphic>
+          </wp:inline>
+        </w:drawing>
+      </w:r>
+    </w:p>
+    <w:p>
+      <w:pPr>
+        <w:pStyle w:val="Standard1"/>
+        <w:rPr>
+          <w:rFonts w:ascii="Arial" w:hAnsi="Arial" w:cs="Arial"/>
+          <w:sz w:val="22"/>
+          <w:szCs w:val="22"/>
+        </w:rPr>
+      </w:pPr>
+    </w:p>
+    <w:p>
+      <w:pPr>
+        <w:pStyle w:val="Standard1"/>
+        <w:rPr>
+          <w:rFonts w:ascii="Arial" w:hAnsi="Arial" w:cs="Arial"/>
+          <w:sz w:val="22"/>
+          <w:szCs w:val="22"/>
+        </w:rPr>
+      </w:pPr>
+      <w:r>
+        <w:rPr>
+          <w:rFonts w:ascii="Arial" w:hAnsi="Arial" w:cs="Arial"/>
+          <w:noProof/>
           <w:sz w:val="20"/>
           <w:szCs w:val="20"/>
         </w:rPr>
-        <w:br w:type="page"/>
-      </w:r>
-    </w:p>
-    <w:p>
-      <w:pPr>
-        <w:pStyle w:val="Heading4"/>
+        <w:lastRenderedPageBreak/>
+        <w:drawing>
+          <wp:inline distT="0" distB="0" distL="0" distR="0" wp14:anchorId="05BC1DC3" wp14:editId="48B2AA0F">
+            <wp:extent cx="6122035" cy="3972560"/>
+            <wp:effectExtent l="0" t="0" r="0" b="8890"/>
+            <wp:docPr id="43" name="Grafik 43"/>
+            <wp:cNvGraphicFramePr>
+              <a:graphicFrameLocks xmlns:a="http://schemas.openxmlformats.org/drawingml/2006/main" noChangeAspect="1"/>
+            </wp:cNvGraphicFramePr>
+            <a:graphic xmlns:a="http://schemas.openxmlformats.org/drawingml/2006/main">
+              <a:graphicData uri="http://schemas.openxmlformats.org/drawingml/2006/picture">
+                <pic:pic xmlns:pic="http://schemas.openxmlformats.org/drawingml/2006/picture">
+                  <pic:nvPicPr>
+                    <pic:cNvPr id="1" name=""/>
+                    <pic:cNvPicPr/>
+                  </pic:nvPicPr>
+                  <pic:blipFill>
+                    <a:blip r:embed="rId19"/>
+                    <a:stretch>
+                      <a:fillRect/>
+                    </a:stretch>
+                  </pic:blipFill>
+                  <pic:spPr>
+                    <a:xfrm>
+                      <a:off x="0" y="0"/>
+                      <a:ext cx="6122035" cy="3972560"/>
+                    </a:xfrm>
+                    <a:prstGeom prst="rect">
+                      <a:avLst/>
+                    </a:prstGeom>
+                  </pic:spPr>
+                </pic:pic>
+              </a:graphicData>
+            </a:graphic>
+          </wp:inline>
+        </w:drawing>
+      </w:r>
+    </w:p>
+    <w:p>
+      <w:pPr>
+        <w:suppressAutoHyphens w:val="0"/>
+        <w:rPr>
+          <w:rFonts w:ascii="Arial" w:hAnsi="Arial" w:cs="Arial"/>
+          <w:sz w:val="20"/>
+          <w:szCs w:val="20"/>
+        </w:rPr>
+      </w:pPr>
+    </w:p>
+    <w:p>
+      <w:pPr>
+        <w:pStyle w:val="berschrift4"/>
         <w:rPr>
           <w:rFonts w:ascii="Arial" w:hAnsi="Arial" w:cs="Arial"/>
           <w:i w:val="0"/>
@@ -2638,7 +3476,6 @@
           <w:iCs w:val="0"/>
           <w:color w:val="auto"/>
         </w:rPr>
-        <w:lastRenderedPageBreak/>
         <w:t>2.1 Sub-system 1</w:t>
       </w:r>
       <w:r>
@@ -2677,6 +3514,7 @@
         </w:rPr>
         <w:t xml:space="preserve"> </w:t>
       </w:r>
+      <w:proofErr w:type="spellStart"/>
       <w:r>
         <w:rPr>
           <w:rFonts w:ascii="Arial" w:eastAsia="Noto Sans CJK SC" w:hAnsi="Arial" w:cs="Arial"/>
@@ -2690,6 +3528,7 @@
         </w:rPr>
         <w:t>Reichhardt</w:t>
       </w:r>
+      <w:proofErr w:type="spellEnd"/>
       <w:r>
         <w:rPr>
           <w:rFonts w:ascii="Arial" w:hAnsi="Arial" w:cs="Arial"/>
@@ -2753,7 +3592,7 @@
                     </pic:cNvPicPr>
                   </pic:nvPicPr>
                   <pic:blipFill>
-                    <a:blip r:embed="rId10">
+                    <a:blip r:embed="rId20">
                       <a:extLst>
                         <a:ext uri="{28A0092B-C50C-407E-A947-70E740481C1C}">
                           <a14:useLocalDpi xmlns:a14="http://schemas.microsoft.com/office/drawing/2010/main" val="0"/>
@@ -2832,6 +3671,7 @@
           <w:sz w:val="22"/>
           <w:szCs w:val="22"/>
         </w:rPr>
+        <w:lastRenderedPageBreak/>
         <w:t xml:space="preserve">On the aircraft the cabin crew manages customer request, safety </w:t>
       </w:r>
       <w:r>
@@ -2971,7 +3811,7 @@
                     </pic:cNvPicPr>
                   </pic:nvPicPr>
                   <pic:blipFill>
-                    <a:blip r:embed="rId11">
+                    <a:blip r:embed="rId21">
                       <a:extLst>
                         <a:ext uri="{28A0092B-C50C-407E-A947-70E740481C1C}">
                           <a14:useLocalDpi xmlns:a14="http://schemas.microsoft.com/office/drawing/2010/main" val="0"/>
@@ -3082,7 +3922,6 @@
           <w:bCs/>
           <w:sz w:val="22"/>
           <w:szCs w:val="22"/>
-          <w:u w:val="single"/>
         </w:rPr>
       </w:pPr>
       <w:r>
@@ -3092,41 +3931,8 @@
           <w:bCs/>
           <w:sz w:val="22"/>
           <w:szCs w:val="22"/>
-          <w:u w:val="single"/>
         </w:rPr>
         <w:lastRenderedPageBreak/>
-        <w:t>Sequence diagrams:</w:t>
-      </w:r>
-    </w:p>
-    <w:p>
-      <w:pPr>
-        <w:rPr>
-          <w:rFonts w:ascii="Arial" w:hAnsi="Arial" w:cs="Arial"/>
-          <w:b/>
-          <w:bCs/>
-          <w:sz w:val="22"/>
-          <w:szCs w:val="22"/>
-        </w:rPr>
-      </w:pPr>
-    </w:p>
-    <w:p>
-      <w:pPr>
-        <w:rPr>
-          <w:rFonts w:ascii="Arial" w:hAnsi="Arial" w:cs="Arial"/>
-          <w:b/>
-          <w:bCs/>
-          <w:sz w:val="22"/>
-          <w:szCs w:val="22"/>
-        </w:rPr>
-      </w:pPr>
-      <w:r>
-        <w:rPr>
-          <w:rFonts w:ascii="Arial" w:hAnsi="Arial" w:cs="Arial"/>
-          <w:b/>
-          <w:bCs/>
-          <w:sz w:val="22"/>
-          <w:szCs w:val="22"/>
-        </w:rPr>
         <w:t>Land aircraft</w:t>
       </w:r>
     </w:p>
@@ -3370,7 +4176,7 @@
                     </pic:cNvPicPr>
                   </pic:nvPicPr>
                   <pic:blipFill rotWithShape="1">
-                    <a:blip r:embed="rId12">
+                    <a:blip r:embed="rId22">
                       <a:extLst>
                         <a:ext uri="{28A0092B-C50C-407E-A947-70E740481C1C}">
                           <a14:useLocalDpi xmlns:a14="http://schemas.microsoft.com/office/drawing/2010/main" val="0"/>
@@ -3597,7 +4403,7 @@
                     </pic:cNvPicPr>
                   </pic:nvPicPr>
                   <pic:blipFill rotWithShape="1">
-                    <a:blip r:embed="rId13">
+                    <a:blip r:embed="rId23">
                       <a:extLst>
                         <a:ext uri="{28A0092B-C50C-407E-A947-70E740481C1C}">
                           <a14:useLocalDpi xmlns:a14="http://schemas.microsoft.com/office/drawing/2010/main" val="0"/>
@@ -3902,7 +4708,7 @@
                     </pic:cNvPicPr>
                   </pic:nvPicPr>
                   <pic:blipFill rotWithShape="1">
-                    <a:blip r:embed="rId14">
+                    <a:blip r:embed="rId24">
                       <a:extLst>
                         <a:ext uri="{28A0092B-C50C-407E-A947-70E740481C1C}">
                           <a14:useLocalDpi xmlns:a14="http://schemas.microsoft.com/office/drawing/2010/main" val="0"/>
@@ -3973,6 +4779,7 @@
         </w:rPr>
         <w:t xml:space="preserve">Stefan </w:t>
       </w:r>
+      <w:proofErr w:type="spellStart"/>
       <w:r>
         <w:rPr>
           <w:rFonts w:ascii="Arial" w:hAnsi="Arial" w:cs="Arial"/>
@@ -3981,6 +4788,7 @@
         </w:rPr>
         <w:t>Haslhofer</w:t>
       </w:r>
+      <w:proofErr w:type="spellEnd"/>
       <w:r>
         <w:rPr>
           <w:rFonts w:ascii="Arial" w:hAnsi="Arial" w:cs="Arial"/>
@@ -3990,7 +4798,7 @@
     </w:p>
     <w:p>
       <w:pPr>
-        <w:pStyle w:val="Heading4"/>
+        <w:pStyle w:val="berschrift4"/>
         <w:rPr>
           <w:rFonts w:ascii="Arial" w:eastAsia="Noto Serif CJK SC" w:hAnsi="Arial" w:cs="Arial"/>
           <w:i w:val="0"/>
@@ -4033,7 +4841,7 @@
                     <pic:cNvPicPr/>
                   </pic:nvPicPr>
                   <pic:blipFill>
-                    <a:blip r:embed="rId15"/>
+                    <a:blip r:embed="rId25"/>
                     <a:stretch>
                       <a:fillRect/>
                     </a:stretch>
@@ -4446,7 +5254,7 @@
                     <pic:cNvPicPr/>
                   </pic:nvPicPr>
                   <pic:blipFill>
-                    <a:blip r:embed="rId16"/>
+                    <a:blip r:embed="rId26"/>
                     <a:stretch>
                       <a:fillRect/>
                     </a:stretch>
@@ -4701,7 +5509,7 @@
                     <pic:cNvPicPr/>
                   </pic:nvPicPr>
                   <pic:blipFill>
-                    <a:blip r:embed="rId17"/>
+                    <a:blip r:embed="rId27"/>
                     <a:stretch>
                       <a:fillRect/>
                     </a:stretch>
@@ -4979,7 +5787,7 @@
                     <pic:cNvPicPr/>
                   </pic:nvPicPr>
                   <pic:blipFill>
-                    <a:blip r:embed="rId18"/>
+                    <a:blip r:embed="rId28"/>
                     <a:stretch>
                       <a:fillRect/>
                     </a:stretch>
@@ -5246,7 +6054,7 @@
                     <pic:cNvPicPr/>
                   </pic:nvPicPr>
                   <pic:blipFill>
-                    <a:blip r:embed="rId19"/>
+                    <a:blip r:embed="rId29"/>
                     <a:stretch>
                       <a:fillRect/>
                     </a:stretch>
@@ -5482,7 +6290,7 @@
                     <pic:cNvPicPr/>
                   </pic:nvPicPr>
                   <pic:blipFill>
-                    <a:blip r:embed="rId20"/>
+                    <a:blip r:embed="rId30"/>
                     <a:stretch>
                       <a:fillRect/>
                     </a:stretch>
@@ -5657,7 +6465,7 @@
                     <pic:cNvPicPr/>
                   </pic:nvPicPr>
                   <pic:blipFill>
-                    <a:blip r:embed="rId21"/>
+                    <a:blip r:embed="rId31"/>
                     <a:stretch>
                       <a:fillRect/>
                     </a:stretch>
@@ -5958,7 +6766,7 @@
                     <pic:cNvPicPr/>
                   </pic:nvPicPr>
                   <pic:blipFill>
-                    <a:blip r:embed="rId22"/>
+                    <a:blip r:embed="rId32"/>
                     <a:stretch>
                       <a:fillRect/>
                     </a:stretch>
@@ -6106,7 +6914,7 @@
                     <pic:cNvPicPr/>
                   </pic:nvPicPr>
                   <pic:blipFill>
-                    <a:blip r:embed="rId23"/>
+                    <a:blip r:embed="rId33"/>
                     <a:stretch>
                       <a:fillRect/>
                     </a:stretch>
@@ -6339,7 +7147,7 @@
                     <pic:cNvPicPr/>
                   </pic:nvPicPr>
                   <pic:blipFill>
-                    <a:blip r:embed="rId24"/>
+                    <a:blip r:embed="rId34"/>
                     <a:stretch>
                       <a:fillRect/>
                     </a:stretch>
@@ -6569,6 +7377,7 @@
       <w:r>
         <w:rPr>
           <w:rFonts w:ascii="Arial" w:hAnsi="Arial" w:cs="Arial"/>
+          <w:noProof/>
           <w:sz w:val="22"/>
           <w:szCs w:val="22"/>
         </w:rPr>
@@ -6588,7 +7397,7 @@
                     <pic:cNvPicPr/>
                   </pic:nvPicPr>
                   <pic:blipFill>
-                    <a:blip r:embed="rId25"/>
+                    <a:blip r:embed="rId35"/>
                     <a:stretch>
                       <a:fillRect/>
                     </a:stretch>
@@ -6878,7 +7687,7 @@
                     <pic:cNvPicPr/>
                   </pic:nvPicPr>
                   <pic:blipFill>
-                    <a:blip r:embed="rId26"/>
+                    <a:blip r:embed="rId36"/>
                     <a:stretch>
                       <a:fillRect/>
                     </a:stretch>
@@ -7164,7 +7973,7 @@
                     <pic:cNvPicPr/>
                   </pic:nvPicPr>
                   <pic:blipFill>
-                    <a:blip r:embed="rId27"/>
+                    <a:blip r:embed="rId37"/>
                     <a:stretch>
                       <a:fillRect/>
                     </a:stretch>
@@ -7199,6 +8008,9 @@
         <w:jc w:val="center"/>
       </w:pPr>
       <w:r>
+        <w:rPr>
+          <w:noProof/>
+        </w:rPr>
         <w:lastRenderedPageBreak/>
         <w:drawing>
           <wp:inline distT="0" distB="0" distL="0" distR="0" wp14:anchorId="31DF3F9F" wp14:editId="44FC5CB2">
@@ -7216,7 +8028,7 @@
                     <pic:cNvPicPr/>
                   </pic:nvPicPr>
                   <pic:blipFill>
-                    <a:blip r:embed="rId28"/>
+                    <a:blip r:embed="rId38"/>
                     <a:stretch>
                       <a:fillRect/>
                     </a:stretch>
@@ -7291,7 +8103,7 @@
     </w:p>
     <w:p>
       <w:pPr>
-        <w:pStyle w:val="Heading4"/>
+        <w:pStyle w:val="berschrift4"/>
         <w:rPr>
           <w:rFonts w:ascii="Arial" w:hAnsi="Arial" w:cs="Arial"/>
           <w:i w:val="0"/>
@@ -7384,7 +8196,7 @@
                     <pic:cNvPicPr/>
                   </pic:nvPicPr>
                   <pic:blipFill>
-                    <a:blip r:embed="rId29"/>
+                    <a:blip r:embed="rId39"/>
                     <a:stretch>
                       <a:fillRect/>
                     </a:stretch>
@@ -8702,7 +9514,7 @@
     </w:p>
     <w:p>
       <w:pPr>
-        <w:pStyle w:val="Heading4"/>
+        <w:pStyle w:val="berschrift4"/>
         <w:rPr>
           <w:rFonts w:ascii="Arial" w:hAnsi="Arial" w:cs="Arial"/>
           <w:i w:val="0"/>
@@ -8741,7 +9553,7 @@
                     <pic:cNvPicPr/>
                   </pic:nvPicPr>
                   <pic:blipFill>
-                    <a:blip r:embed="rId30"/>
+                    <a:blip r:embed="rId40"/>
                     <a:stretch>
                       <a:fillRect/>
                     </a:stretch>
@@ -8811,6 +9623,7 @@
         </w:rPr>
         <w:t xml:space="preserve"> - [</w:t>
       </w:r>
+      <w:proofErr w:type="spellStart"/>
       <w:r>
         <w:rPr>
           <w:rFonts w:ascii="Arial" w:hAnsi="Arial" w:cs="Arial"/>
@@ -8819,8 +9632,20 @@
           <w:color w:val="auto"/>
           <w:lang w:val="en-GB"/>
         </w:rPr>
-        <w:t xml:space="preserve">Kaan </w:t>
-      </w:r>
+        <w:t>Kaan</w:t>
+      </w:r>
+      <w:proofErr w:type="spellEnd"/>
+      <w:r>
+        <w:rPr>
+          <w:rFonts w:ascii="Arial" w:hAnsi="Arial" w:cs="Arial"/>
+          <w:i w:val="0"/>
+          <w:iCs w:val="0"/>
+          <w:color w:val="auto"/>
+          <w:lang w:val="en-GB"/>
+        </w:rPr>
+        <w:t xml:space="preserve"> </w:t>
+      </w:r>
+      <w:proofErr w:type="spellStart"/>
       <w:r>
         <w:rPr>
           <w:rFonts w:ascii="Arial" w:hAnsi="Arial" w:cs="Arial"/>
@@ -8833,6 +9658,7 @@
         </w:rPr>
         <w:t>Baylan</w:t>
       </w:r>
+      <w:proofErr w:type="spellEnd"/>
       <w:r>
         <w:rPr>
           <w:rFonts w:ascii="Arial" w:hAnsi="Arial" w:cs="Arial"/>
@@ -9133,6 +9959,7 @@
         <w:lastRenderedPageBreak/>
         <w:t xml:space="preserve">Book </w:t>
       </w:r>
+      <w:proofErr w:type="spellStart"/>
       <w:r>
         <w:rPr>
           <w:rFonts w:ascii="Arial" w:hAnsi="Arial" w:cs="Arial"/>
@@ -9142,6 +9969,7 @@
         </w:rPr>
         <w:t>facilites</w:t>
       </w:r>
+      <w:proofErr w:type="spellEnd"/>
       <w:r>
         <w:rPr>
           <w:rFonts w:ascii="Arial" w:hAnsi="Arial" w:cs="Arial"/>
@@ -9369,7 +10197,7 @@
                           </pic:cNvPicPr>
                         </pic:nvPicPr>
                         <pic:blipFill>
-                          <a:blip r:embed="rId31"/>
+                          <a:blip r:embed="rId41"/>
                           <a:stretch>
                             <a:fillRect/>
                           </a:stretch>
@@ -9392,7 +10220,7 @@
                           </pic:cNvPicPr>
                         </pic:nvPicPr>
                         <pic:blipFill>
-                          <a:blip r:embed="rId32"/>
+                          <a:blip r:embed="rId42"/>
                           <a:stretch>
                             <a:fillRect/>
                           </a:stretch>
@@ -9436,10 +10264,10 @@
                   <o:lock v:ext="edit" aspectratio="t"/>
                 </v:shapetype>
                 <v:shape id="Grafik 12" o:spid="_x0000_s1027" type="#_x0000_t75" style="position:absolute;width:61220;height:61861;visibility:visible;mso-wrap-style:square" o:gfxdata="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">
-                  <v:imagedata r:id="rId33" o:title=""/>
+                  <v:imagedata r:id="rId43" o:title=""/>
                 </v:shape>
                 <v:shape id="Grafik 16" o:spid="_x0000_s1028" type="#_x0000_t75" alt="Ein Bild, das Text enthält.&#10;&#10;Automatisch generierte Beschreibung" style="position:absolute;left:1100;top:59182;width:59436;height:15982;visibility:visible;mso-wrap-style:square" o:gfxdata="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">
-                  <v:imagedata r:id="rId34" o:title="Ein Bild, das Text enthält"/>
+                  <v:imagedata r:id="rId44" o:title="Ein Bild, das Text enthält"/>
                 </v:shape>
               </v:group>
             </w:pict>
@@ -9503,6 +10331,7 @@
         <w:lastRenderedPageBreak/>
         <w:t xml:space="preserve">Update </w:t>
       </w:r>
+      <w:proofErr w:type="spellStart"/>
       <w:r>
         <w:rPr>
           <w:rFonts w:ascii="Arial" w:hAnsi="Arial" w:cs="Arial"/>
@@ -9519,7 +10348,17 @@
           <w:sz w:val="22"/>
           <w:szCs w:val="22"/>
         </w:rPr>
-        <w:t>icketinfo:</w:t>
+        <w:t>icketinfo</w:t>
+      </w:r>
+      <w:proofErr w:type="spellEnd"/>
+      <w:r>
+        <w:rPr>
+          <w:rFonts w:ascii="Arial" w:hAnsi="Arial" w:cs="Arial"/>
+          <w:b/>
+          <w:sz w:val="22"/>
+          <w:szCs w:val="22"/>
+        </w:rPr>
+        <w:t>:</w:t>
       </w:r>
     </w:p>
     <w:p>
@@ -9663,7 +10502,7 @@
                     <pic:cNvPicPr/>
                   </pic:nvPicPr>
                   <pic:blipFill>
-                    <a:blip r:embed="rId35"/>
+                    <a:blip r:embed="rId45"/>
                     <a:stretch>
                       <a:fillRect/>
                     </a:stretch>
@@ -9880,7 +10719,7 @@
                     <pic:cNvPicPr/>
                   </pic:nvPicPr>
                   <pic:blipFill>
-                    <a:blip r:embed="rId36"/>
+                    <a:blip r:embed="rId46"/>
                     <a:stretch>
                       <a:fillRect/>
                     </a:stretch>
@@ -10666,7 +11505,7 @@
                     <pic:cNvPicPr/>
                   </pic:nvPicPr>
                   <pic:blipFill>
-                    <a:blip r:embed="rId37"/>
+                    <a:blip r:embed="rId47"/>
                     <a:stretch>
                       <a:fillRect/>
                     </a:stretch>
@@ -10729,7 +11568,7 @@
                     <pic:cNvPicPr/>
                   </pic:nvPicPr>
                   <pic:blipFill>
-                    <a:blip r:embed="rId38"/>
+                    <a:blip r:embed="rId48"/>
                     <a:stretch>
                       <a:fillRect/>
                     </a:stretch>
@@ -10784,7 +11623,7 @@
                     <pic:cNvPicPr/>
                   </pic:nvPicPr>
                   <pic:blipFill>
-                    <a:blip r:embed="rId39"/>
+                    <a:blip r:embed="rId49"/>
                     <a:stretch>
                       <a:fillRect/>
                     </a:stretch>
@@ -10855,7 +11694,7 @@
                     <pic:cNvPicPr/>
                   </pic:nvPicPr>
                   <pic:blipFill>
-                    <a:blip r:embed="rId40"/>
+                    <a:blip r:embed="rId50"/>
                     <a:stretch>
                       <a:fillRect/>
                     </a:stretch>
@@ -10881,7 +11720,25 @@
           <w:sz w:val="22"/>
           <w:szCs w:val="22"/>
         </w:rPr>
-        <w:t>This is the class diagram of the Financial Management. It contains the Actors of the Use-Case-Diagramm: Airline and FME. The Financial Management class is for the communication between the Subsystems. This class contains every FM Employee and through that it, contains everything, what is happening in this management.</w:t>
+        <w:t>This is the class diagram of the Financial Management. It contains the Actors of the Use-Case-</w:t>
+      </w:r>
+      <w:proofErr w:type="spellStart"/>
+      <w:r>
+        <w:rPr>
+          <w:rFonts w:ascii="Arial" w:hAnsi="Arial" w:cs="Arial"/>
+          <w:sz w:val="22"/>
+          <w:szCs w:val="22"/>
+        </w:rPr>
+        <w:t>Diagramm</w:t>
+      </w:r>
+      <w:proofErr w:type="spellEnd"/>
+      <w:r>
+        <w:rPr>
+          <w:rFonts w:ascii="Arial" w:hAnsi="Arial" w:cs="Arial"/>
+          <w:sz w:val="22"/>
+          <w:szCs w:val="22"/>
+        </w:rPr>
+        <w:t>: Airline and FME. The Financial Management class is for the communication between the Subsystems. This class contains every FM Employee and through that it, contains everything, what is happening in this management.</w:t>
       </w:r>
     </w:p>
     <w:p>
@@ -11113,7 +11970,25 @@
           <w:sz w:val="22"/>
           <w:szCs w:val="22"/>
         </w:rPr>
-        <w:t>The FlightInformation class is imported from</w:t>
+        <w:t xml:space="preserve">The </w:t>
+      </w:r>
+      <w:proofErr w:type="spellStart"/>
+      <w:r>
+        <w:rPr>
+          <w:rFonts w:ascii="Arial" w:hAnsi="Arial" w:cs="Arial"/>
+          <w:sz w:val="22"/>
+          <w:szCs w:val="22"/>
+        </w:rPr>
+        <w:t>FlightInformation</w:t>
+      </w:r>
+      <w:proofErr w:type="spellEnd"/>
+      <w:r>
+        <w:rPr>
+          <w:rFonts w:ascii="Arial" w:hAnsi="Arial" w:cs="Arial"/>
+          <w:sz w:val="22"/>
+          <w:szCs w:val="22"/>
+        </w:rPr>
+        <w:t xml:space="preserve"> class is imported from</w:t>
       </w:r>
       <w:r>
         <w:rPr>
@@ -11151,7 +12026,7 @@
     </w:p>
     <w:p>
       <w:pPr>
-        <w:pStyle w:val="Heading3"/>
+        <w:pStyle w:val="berschrift3"/>
         <w:rPr>
           <w:rFonts w:ascii="Arial" w:hAnsi="Arial" w:cs="Arial"/>
         </w:rPr>
@@ -11322,7 +12197,7 @@
     </w:p>
     <w:p>
       <w:pPr>
-        <w:pStyle w:val="Heading3"/>
+        <w:pStyle w:val="berschrift3"/>
         <w:rPr>
           <w:rFonts w:ascii="Arial" w:hAnsi="Arial" w:cs="Arial"/>
         </w:rPr>
@@ -11342,7 +12217,7 @@
     </w:p>
     <w:tbl>
       <w:tblPr>
-        <w:tblStyle w:val="TableGrid"/>
+        <w:tblStyle w:val="Tabellenraster"/>
         <w:tblW w:w="0" w:type="auto"/>
         <w:tblLook w:val="04A0" w:firstRow="1" w:lastRow="0" w:firstColumn="1" w:lastColumn="0" w:noHBand="0" w:noVBand="1"/>
       </w:tblPr>
@@ -11866,7 +12741,7 @@
     <w:lvl w:ilvl="0">
       <w:start w:val="1"/>
       <w:numFmt w:val="bullet"/>
-      <w:pStyle w:val="ListBullet"/>
+      <w:pStyle w:val="Aufzhlungszeichen"/>
       <w:lvlText w:val=""/>
       <w:lvlJc w:val="left"/>
       <w:pPr>
@@ -12497,14 +13372,14 @@
     <w:lsdException w:name="Unresolved Mention" w:semiHidden="1" w:unhideWhenUsed="1"/>
     <w:lsdException w:name="Smart Link" w:semiHidden="1" w:unhideWhenUsed="1"/>
   </w:latentStyles>
-  <w:style w:type="paragraph" w:default="1" w:styleId="Normal">
+  <w:style w:type="paragraph" w:default="1" w:styleId="Standard">
     <w:name w:val="Normal"/>
     <w:qFormat/>
     <w:pPr>
       <w:suppressAutoHyphens/>
     </w:pPr>
   </w:style>
-  <w:style w:type="paragraph" w:styleId="Heading1">
+  <w:style w:type="paragraph" w:styleId="berschrift1">
     <w:name w:val="heading 1"/>
     <w:basedOn w:val="Heading"/>
     <w:next w:val="Textbody"/>
@@ -12521,7 +13396,7 @@
       <w:szCs w:val="48"/>
     </w:rPr>
   </w:style>
-  <w:style w:type="paragraph" w:styleId="Heading2">
+  <w:style w:type="paragraph" w:styleId="berschrift2">
     <w:name w:val="heading 2"/>
     <w:basedOn w:val="Heading"/>
     <w:next w:val="Textbody"/>
@@ -12540,7 +13415,7 @@
       <w:szCs w:val="36"/>
     </w:rPr>
   </w:style>
-  <w:style w:type="paragraph" w:styleId="Heading3">
+  <w:style w:type="paragraph" w:styleId="berschrift3">
     <w:name w:val="heading 3"/>
     <w:basedOn w:val="Heading"/>
     <w:next w:val="Textbody"/>
@@ -12557,10 +13432,10 @@
       <w:bCs/>
     </w:rPr>
   </w:style>
-  <w:style w:type="paragraph" w:styleId="Heading4">
+  <w:style w:type="paragraph" w:styleId="berschrift4">
     <w:name w:val="heading 4"/>
-    <w:basedOn w:val="Normal"/>
-    <w:next w:val="Normal"/>
+    <w:basedOn w:val="Standard"/>
+    <w:next w:val="Standard"/>
     <w:uiPriority w:val="9"/>
     <w:unhideWhenUsed/>
     <w:qFormat/>
@@ -12578,7 +13453,7 @@
       <w:szCs w:val="21"/>
     </w:rPr>
   </w:style>
-  <w:style w:type="paragraph" w:styleId="Heading7">
+  <w:style w:type="paragraph" w:styleId="berschrift7">
     <w:name w:val="heading 7"/>
     <w:basedOn w:val="Heading"/>
     <w:next w:val="Textbody"/>
@@ -12591,13 +13466,13 @@
       <w:bCs/>
     </w:rPr>
   </w:style>
-  <w:style w:type="character" w:default="1" w:styleId="DefaultParagraphFont">
+  <w:style w:type="character" w:default="1" w:styleId="Absatz-Standardschriftart">
     <w:name w:val="Default Paragraph Font"/>
     <w:uiPriority w:val="1"/>
     <w:semiHidden/>
     <w:unhideWhenUsed/>
   </w:style>
-  <w:style w:type="table" w:default="1" w:styleId="TableNormal">
+  <w:style w:type="table" w:default="1" w:styleId="NormaleTabelle">
     <w:name w:val="Normal Table"/>
     <w:uiPriority w:val="99"/>
     <w:semiHidden/>
@@ -12612,7 +13487,7 @@
       </w:tblCellMar>
     </w:tblPr>
   </w:style>
-  <w:style w:type="numbering" w:default="1" w:styleId="NoList">
+  <w:style w:type="numbering" w:default="1" w:styleId="KeineListe">
     <w:name w:val="No List"/>
     <w:uiPriority w:val="99"/>
     <w:semiHidden/>
@@ -12645,11 +13520,11 @@
       <w:spacing w:after="140" w:line="276" w:lineRule="auto"/>
     </w:pPr>
   </w:style>
-  <w:style w:type="paragraph" w:styleId="List">
+  <w:style w:type="paragraph" w:styleId="Liste">
     <w:name w:val="List"/>
     <w:basedOn w:val="Textbody"/>
   </w:style>
-  <w:style w:type="paragraph" w:styleId="Caption">
+  <w:style w:type="paragraph" w:styleId="Beschriftung">
     <w:name w:val="caption"/>
     <w:basedOn w:val="Standard1"/>
     <w:pPr>
@@ -12710,7 +13585,7 @@
   </w:style>
   <w:style w:type="paragraph" w:customStyle="1" w:styleId="Text">
     <w:name w:val="Text"/>
-    <w:basedOn w:val="Caption"/>
+    <w:basedOn w:val="Beschriftung"/>
   </w:style>
   <w:style w:type="paragraph" w:customStyle="1" w:styleId="TitleA4">
     <w:name w:val="Title A4"/>
@@ -13349,7 +14224,7 @@
       <w:rFonts w:eastAsia="Mangal" w:cs="Mangal"/>
     </w:rPr>
   </w:style>
-  <w:style w:type="paragraph" w:styleId="Title">
+  <w:style w:type="paragraph" w:styleId="Titel">
     <w:name w:val="Title"/>
     <w:basedOn w:val="Default"/>
     <w:uiPriority w:val="10"/>
@@ -14092,7 +14967,7 @@
   </w:style>
   <w:style w:type="character" w:customStyle="1" w:styleId="Heading4Char">
     <w:name w:val="Heading 4 Char"/>
-    <w:basedOn w:val="DefaultParagraphFont"/>
+    <w:basedOn w:val="Absatz-Standardschriftart"/>
     <w:rPr>
       <w:rFonts w:ascii="Calibri Light" w:eastAsia="Times New Roman" w:hAnsi="Calibri Light" w:cs="Mangal"/>
       <w:i/>
@@ -14101,9 +14976,9 @@
       <w:szCs w:val="21"/>
     </w:rPr>
   </w:style>
-  <w:style w:type="table" w:styleId="TableGrid">
+  <w:style w:type="table" w:styleId="Tabellenraster">
     <w:name w:val="Table Grid"/>
-    <w:basedOn w:val="TableNormal"/>
+    <w:basedOn w:val="NormaleTabelle"/>
     <w:uiPriority w:val="39"/>
     <w:rsid w:val="009C68F5"/>
     <w:tblPr>
@@ -14117,9 +14992,9 @@
       </w:tblBorders>
     </w:tblPr>
   </w:style>
-  <w:style w:type="paragraph" w:styleId="ListBullet">
+  <w:style w:type="paragraph" w:styleId="Aufzhlungszeichen">
     <w:name w:val="List Bullet"/>
-    <w:basedOn w:val="Normal"/>
+    <w:basedOn w:val="Standard"/>
     <w:uiPriority w:val="99"/>
     <w:unhideWhenUsed/>
     <w:rsid w:val="003C30E4"/>

</xml_diff>

<commit_message>
OS: update Class Diagramm
</commit_message>
<xml_diff>
--- a/Milestone2/M2_Report.docx
+++ b/Milestone2/M2_Report.docx
@@ -583,19 +583,8 @@
                 <w:szCs w:val="20"/>
                 <w:lang w:val="de-AT"/>
               </w:rPr>
-              <w:t xml:space="preserve">Kaan </w:t>
+              <w:t>Kaan Baylan</w:t>
             </w:r>
-            <w:proofErr w:type="spellStart"/>
-            <w:r>
-              <w:rPr>
-                <w:rFonts w:ascii="Arial" w:hAnsi="Arial" w:cs="Arial"/>
-                <w:sz w:val="20"/>
-                <w:szCs w:val="20"/>
-                <w:lang w:val="de-AT"/>
-              </w:rPr>
-              <w:t>Baylan</w:t>
-            </w:r>
-            <w:proofErr w:type="spellEnd"/>
           </w:p>
           <w:p>
             <w:pPr>
@@ -1080,6 +1069,7 @@
         </w:rPr>
         <w:t xml:space="preserve">gathering information about the flights from the airlines, calculating the ticket prices, booking facilities for airlines, assigning employees to the respective </w:t>
       </w:r>
+      <w:proofErr w:type="gramStart"/>
       <w:r>
         <w:rPr>
           <w:rFonts w:ascii="Arial" w:hAnsi="Arial" w:cs="Arial"/>
@@ -1088,6 +1078,7 @@
         </w:rPr>
         <w:t>management</w:t>
       </w:r>
+      <w:proofErr w:type="gramEnd"/>
       <w:r>
         <w:rPr>
           <w:rFonts w:ascii="Arial" w:hAnsi="Arial" w:cs="Arial"/>
@@ -1250,7 +1241,25 @@
           <w:sz w:val="22"/>
           <w:szCs w:val="22"/>
         </w:rPr>
-        <w:t>Terminal Management is responsible for checking in passengers, handling all baggage related tasks, performing security checks and also displaying flight information</w:t>
+        <w:t xml:space="preserve">Terminal Management is responsible for checking in passengers, handling all baggage related tasks, performing security </w:t>
+      </w:r>
+      <w:proofErr w:type="gramStart"/>
+      <w:r>
+        <w:rPr>
+          <w:rFonts w:ascii="Arial" w:hAnsi="Arial" w:cs="Arial"/>
+          <w:sz w:val="22"/>
+          <w:szCs w:val="22"/>
+        </w:rPr>
+        <w:t>checks</w:t>
+      </w:r>
+      <w:proofErr w:type="gramEnd"/>
+      <w:r>
+        <w:rPr>
+          <w:rFonts w:ascii="Arial" w:hAnsi="Arial" w:cs="Arial"/>
+          <w:sz w:val="22"/>
+          <w:szCs w:val="22"/>
+        </w:rPr>
+        <w:t xml:space="preserve"> and also displaying flight information</w:t>
       </w:r>
       <w:r>
         <w:rPr>
@@ -1778,7 +1787,25 @@
           <w:sz w:val="22"/>
           <w:szCs w:val="22"/>
         </w:rPr>
-        <w:t>Step 1: Landside-, Airside and Terminal Management report desired amount of employees to Financial Management</w:t>
+        <w:t xml:space="preserve">Step 1: Landside-, Airside and Terminal Management report desired </w:t>
+      </w:r>
+      <w:proofErr w:type="gramStart"/>
+      <w:r>
+        <w:rPr>
+          <w:rFonts w:ascii="Arial" w:hAnsi="Arial" w:cs="Arial"/>
+          <w:sz w:val="22"/>
+          <w:szCs w:val="22"/>
+        </w:rPr>
+        <w:t>amount</w:t>
+      </w:r>
+      <w:proofErr w:type="gramEnd"/>
+      <w:r>
+        <w:rPr>
+          <w:rFonts w:ascii="Arial" w:hAnsi="Arial" w:cs="Arial"/>
+          <w:sz w:val="22"/>
+          <w:szCs w:val="22"/>
+        </w:rPr>
+        <w:t xml:space="preserve"> of employees to Financial Management</w:t>
       </w:r>
     </w:p>
     <w:p>
@@ -2301,7 +2328,25 @@
           <w:sz w:val="22"/>
           <w:szCs w:val="22"/>
         </w:rPr>
-        <w:t>Step 3: Terminal Management requests computers with access to flight information and passenger data in order to do work</w:t>
+        <w:t xml:space="preserve">Step 3: Terminal Management requests computers with access to flight information and passenger data </w:t>
+      </w:r>
+      <w:proofErr w:type="gramStart"/>
+      <w:r>
+        <w:rPr>
+          <w:rFonts w:ascii="Arial" w:hAnsi="Arial" w:cs="Arial"/>
+          <w:sz w:val="22"/>
+          <w:szCs w:val="22"/>
+        </w:rPr>
+        <w:t>in order to</w:t>
+      </w:r>
+      <w:proofErr w:type="gramEnd"/>
+      <w:r>
+        <w:rPr>
+          <w:rFonts w:ascii="Arial" w:hAnsi="Arial" w:cs="Arial"/>
+          <w:sz w:val="22"/>
+          <w:szCs w:val="22"/>
+        </w:rPr>
+        <w:t xml:space="preserve"> do work</w:t>
       </w:r>
     </w:p>
     <w:p>
@@ -2551,7 +2596,25 @@
           <w:sz w:val="22"/>
           <w:szCs w:val="22"/>
         </w:rPr>
-        <w:t>Step 3: Airside Management requests courses for air traffic controllers, tower personnel, etc. from Financial Management in order to ensure operability</w:t>
+        <w:t xml:space="preserve">Step 3: Airside Management requests courses for air traffic controllers, tower personnel, etc. from Financial Management </w:t>
+      </w:r>
+      <w:proofErr w:type="gramStart"/>
+      <w:r>
+        <w:rPr>
+          <w:rFonts w:ascii="Arial" w:hAnsi="Arial" w:cs="Arial"/>
+          <w:sz w:val="22"/>
+          <w:szCs w:val="22"/>
+        </w:rPr>
+        <w:t>in order to</w:t>
+      </w:r>
+      <w:proofErr w:type="gramEnd"/>
+      <w:r>
+        <w:rPr>
+          <w:rFonts w:ascii="Arial" w:hAnsi="Arial" w:cs="Arial"/>
+          <w:sz w:val="22"/>
+          <w:szCs w:val="22"/>
+        </w:rPr>
+        <w:t xml:space="preserve"> ensure operability</w:t>
       </w:r>
     </w:p>
     <w:p>
@@ -3424,16 +3487,23 @@
       <w:r>
         <w:rPr>
           <w:rFonts w:ascii="Arial" w:hAnsi="Arial" w:cs="Arial"/>
-          <w:noProof/>
-          <w:sz w:val="20"/>
-          <w:szCs w:val="20"/>
+          <w:sz w:val="22"/>
+          <w:szCs w:val="22"/>
         </w:rPr>
         <w:lastRenderedPageBreak/>
         <w:drawing>
-          <wp:inline distT="0" distB="0" distL="0" distR="0" wp14:anchorId="05BC1DC3" wp14:editId="48B2AA0F">
-            <wp:extent cx="6122035" cy="3972560"/>
-            <wp:effectExtent l="0" t="0" r="0" b="8890"/>
-            <wp:docPr id="43" name="Grafik 43"/>
+          <wp:anchor distT="0" distB="0" distL="114300" distR="114300" simplePos="0" relativeHeight="251684864" behindDoc="0" locked="0" layoutInCell="1" allowOverlap="1" wp14:anchorId="40D7666D" wp14:editId="59FC53A2">
+            <wp:simplePos x="0" y="0"/>
+            <wp:positionH relativeFrom="column">
+              <wp:posOffset>0</wp:posOffset>
+            </wp:positionH>
+            <wp:positionV relativeFrom="paragraph">
+              <wp:posOffset>180848</wp:posOffset>
+            </wp:positionV>
+            <wp:extent cx="6122035" cy="3528695"/>
+            <wp:effectExtent l="0" t="0" r="0" b="0"/>
+            <wp:wrapTopAndBottom/>
+            <wp:docPr id="32" name="Grafik 32"/>
             <wp:cNvGraphicFramePr>
               <a:graphicFrameLocks xmlns:a="http://schemas.openxmlformats.org/drawingml/2006/main" noChangeAspect="1"/>
             </wp:cNvGraphicFramePr>
@@ -3453,7 +3523,7 @@
                   <pic:spPr>
                     <a:xfrm>
                       <a:off x="0" y="0"/>
-                      <a:ext cx="6122035" cy="3972560"/>
+                      <a:ext cx="6122035" cy="3528695"/>
                     </a:xfrm>
                     <a:prstGeom prst="rect">
                       <a:avLst/>
@@ -3462,7 +3532,7 @@
                 </pic:pic>
               </a:graphicData>
             </a:graphic>
-          </wp:inline>
+          </wp:anchor>
         </w:drawing>
       </w:r>
     </w:p>
@@ -4009,7 +4079,25 @@
           <w:sz w:val="22"/>
           <w:szCs w:val="22"/>
         </w:rPr>
-        <w:t>Step 10: Cabin crew departs the passengers row-wise</w:t>
+        <w:t xml:space="preserve">Step 10: Cabin crew departs the </w:t>
+      </w:r>
+      <w:proofErr w:type="gramStart"/>
+      <w:r>
+        <w:rPr>
+          <w:rFonts w:ascii="Arial" w:hAnsi="Arial" w:cs="Arial"/>
+          <w:sz w:val="22"/>
+          <w:szCs w:val="22"/>
+        </w:rPr>
+        <w:t>passengers</w:t>
+      </w:r>
+      <w:proofErr w:type="gramEnd"/>
+      <w:r>
+        <w:rPr>
+          <w:rFonts w:ascii="Arial" w:hAnsi="Arial" w:cs="Arial"/>
+          <w:sz w:val="22"/>
+          <w:szCs w:val="22"/>
+        </w:rPr>
+        <w:t xml:space="preserve"> row-wise</w:t>
       </w:r>
     </w:p>
     <w:p>
@@ -4850,7 +4938,25 @@
           <w:sz w:val="22"/>
           <w:szCs w:val="22"/>
         </w:rPr>
-        <w:t>management is responsible for the assignments of land vehicles to planes or gates. It provides the necessary information such that a land vehicle driver is able to head for the correct destination at the correct time.</w:t>
+        <w:t xml:space="preserve">management is responsible for the assignments of land vehicles to planes or gates. It provides the necessary information such that a land vehicle driver </w:t>
+      </w:r>
+      <w:proofErr w:type="gramStart"/>
+      <w:r>
+        <w:rPr>
+          <w:rFonts w:ascii="Arial" w:hAnsi="Arial" w:cs="Arial"/>
+          <w:sz w:val="22"/>
+          <w:szCs w:val="22"/>
+        </w:rPr>
+        <w:t>is able to</w:t>
+      </w:r>
+      <w:proofErr w:type="gramEnd"/>
+      <w:r>
+        <w:rPr>
+          <w:rFonts w:ascii="Arial" w:hAnsi="Arial" w:cs="Arial"/>
+          <w:sz w:val="22"/>
+          <w:szCs w:val="22"/>
+        </w:rPr>
+        <w:t xml:space="preserve"> head for the correct destination at the correct time.</w:t>
       </w:r>
     </w:p>
     <w:p>
@@ -6309,6 +6415,7 @@
           <w:szCs w:val="22"/>
         </w:rPr>
       </w:pPr>
+      <w:proofErr w:type="gramStart"/>
       <w:r>
         <w:rPr>
           <w:rFonts w:ascii="Arial" w:hAnsi="Arial" w:cs="Arial"/>
@@ -6318,7 +6425,18 @@
           <w:szCs w:val="22"/>
         </w:rPr>
         <w:lastRenderedPageBreak/>
-        <w:t>Request refuel status</w:t>
+        <w:t>Request</w:t>
+      </w:r>
+      <w:proofErr w:type="gramEnd"/>
+      <w:r>
+        <w:rPr>
+          <w:rFonts w:ascii="Arial" w:hAnsi="Arial" w:cs="Arial"/>
+          <w:b/>
+          <w:bCs/>
+          <w:sz w:val="22"/>
+          <w:szCs w:val="22"/>
+        </w:rPr>
+        <w:t xml:space="preserve"> refuel status</w:t>
       </w:r>
     </w:p>
     <w:p>
@@ -7010,7 +7128,25 @@
           <w:sz w:val="22"/>
           <w:szCs w:val="22"/>
         </w:rPr>
-        <w:t>Step 4: maintenance vehicle driver check tire pressure</w:t>
+        <w:t xml:space="preserve">Step 4: maintenance vehicle driver </w:t>
+      </w:r>
+      <w:proofErr w:type="gramStart"/>
+      <w:r>
+        <w:rPr>
+          <w:rFonts w:ascii="Arial" w:hAnsi="Arial" w:cs="Arial"/>
+          <w:sz w:val="22"/>
+          <w:szCs w:val="22"/>
+        </w:rPr>
+        <w:t>check</w:t>
+      </w:r>
+      <w:proofErr w:type="gramEnd"/>
+      <w:r>
+        <w:rPr>
+          <w:rFonts w:ascii="Arial" w:hAnsi="Arial" w:cs="Arial"/>
+          <w:sz w:val="22"/>
+          <w:szCs w:val="22"/>
+        </w:rPr>
+        <w:t xml:space="preserve"> tire pressure</w:t>
       </w:r>
     </w:p>
     <w:p>
@@ -8014,6 +8150,7 @@
           <w:szCs w:val="22"/>
         </w:rPr>
       </w:pPr>
+      <w:proofErr w:type="gramStart"/>
       <w:r>
         <w:rPr>
           <w:rFonts w:ascii="Arial" w:hAnsi="Arial" w:cs="Arial"/>
@@ -8021,15 +8158,60 @@
           <w:szCs w:val="22"/>
         </w:rPr>
         <w:lastRenderedPageBreak/>
-        <w:t>In order to ma</w:t>
-      </w:r>
-      <w:r>
-        <w:rPr>
-          <w:rFonts w:ascii="Arial" w:hAnsi="Arial" w:cs="Arial"/>
-          <w:sz w:val="22"/>
-          <w:szCs w:val="22"/>
-        </w:rPr>
-        <w:t>tch the roles, there are four types of vehicles, each of them resembling one type of driver. Although there is only one driver, he is distinguishable by the vehicle he commanders. Every driver is also an employee and each car/bus/cart is a vehicle. Employee is imported from system-level. A vehicle retrieves a destination from the management which it has to be driven to by the driver to do certain tasks. A destination can be a fuel depot, a (plane) parking spot, the vehicle´s garage or a gate.</w:t>
+        <w:t>In order to</w:t>
+      </w:r>
+      <w:proofErr w:type="gramEnd"/>
+      <w:r>
+        <w:rPr>
+          <w:rFonts w:ascii="Arial" w:hAnsi="Arial" w:cs="Arial"/>
+          <w:sz w:val="22"/>
+          <w:szCs w:val="22"/>
+        </w:rPr>
+        <w:t xml:space="preserve"> ma</w:t>
+      </w:r>
+      <w:r>
+        <w:rPr>
+          <w:rFonts w:ascii="Arial" w:hAnsi="Arial" w:cs="Arial"/>
+          <w:sz w:val="22"/>
+          <w:szCs w:val="22"/>
+        </w:rPr>
+        <w:t xml:space="preserve">tch the roles, there are four types of vehicles, each of them resembling one type of driver. Although there is only one driver, he is distinguishable by the vehicle he commanders. Every driver is also an </w:t>
+      </w:r>
+      <w:proofErr w:type="gramStart"/>
+      <w:r>
+        <w:rPr>
+          <w:rFonts w:ascii="Arial" w:hAnsi="Arial" w:cs="Arial"/>
+          <w:sz w:val="22"/>
+          <w:szCs w:val="22"/>
+        </w:rPr>
+        <w:t>employee</w:t>
+      </w:r>
+      <w:proofErr w:type="gramEnd"/>
+      <w:r>
+        <w:rPr>
+          <w:rFonts w:ascii="Arial" w:hAnsi="Arial" w:cs="Arial"/>
+          <w:sz w:val="22"/>
+          <w:szCs w:val="22"/>
+        </w:rPr>
+        <w:t xml:space="preserve"> and each car/bus/cart is a vehicle. Employee is imported from system-level. A vehicle retrieves a destination from the management which it </w:t>
+      </w:r>
+      <w:proofErr w:type="gramStart"/>
+      <w:r>
+        <w:rPr>
+          <w:rFonts w:ascii="Arial" w:hAnsi="Arial" w:cs="Arial"/>
+          <w:sz w:val="22"/>
+          <w:szCs w:val="22"/>
+        </w:rPr>
+        <w:t>has to</w:t>
+      </w:r>
+      <w:proofErr w:type="gramEnd"/>
+      <w:r>
+        <w:rPr>
+          <w:rFonts w:ascii="Arial" w:hAnsi="Arial" w:cs="Arial"/>
+          <w:sz w:val="22"/>
+          <w:szCs w:val="22"/>
+        </w:rPr>
+        <w:t xml:space="preserve"> be driven to by the driver to do certain tasks. A destination can be a fuel depot, a (plane) parking spot, the vehicle´s garage or a gate.</w:t>
       </w:r>
     </w:p>
     <w:p>
@@ -8211,7 +8393,25 @@
           <w:sz w:val="22"/>
           <w:szCs w:val="22"/>
         </w:rPr>
-        <w:t xml:space="preserve"> enters the airport in order to travel to another destination. Passengers </w:t>
+        <w:t xml:space="preserve"> enters the airport </w:t>
+      </w:r>
+      <w:proofErr w:type="gramStart"/>
+      <w:r>
+        <w:rPr>
+          <w:rFonts w:ascii="Arial" w:hAnsi="Arial" w:cs="Arial"/>
+          <w:sz w:val="22"/>
+          <w:szCs w:val="22"/>
+        </w:rPr>
+        <w:t>in order to</w:t>
+      </w:r>
+      <w:proofErr w:type="gramEnd"/>
+      <w:r>
+        <w:rPr>
+          <w:rFonts w:ascii="Arial" w:hAnsi="Arial" w:cs="Arial"/>
+          <w:sz w:val="22"/>
+          <w:szCs w:val="22"/>
+        </w:rPr>
+        <w:t xml:space="preserve"> travel to another destination. Passengers </w:t>
       </w:r>
       <w:r>
         <w:rPr>
@@ -8404,7 +8604,25 @@
           <w:sz w:val="22"/>
           <w:szCs w:val="22"/>
         </w:rPr>
-        <w:t xml:space="preserve"> is a digital system which allows passenger to gather all necessary flight information at any time. There are big screens all over the airport and also small screens directly at the gates which provide more detailed information.</w:t>
+        <w:t xml:space="preserve"> is a digital system which allows passenger to gather all necessary flight information at any time. There are big screens all over the airport </w:t>
+      </w:r>
+      <w:proofErr w:type="gramStart"/>
+      <w:r>
+        <w:rPr>
+          <w:rFonts w:ascii="Arial" w:hAnsi="Arial" w:cs="Arial"/>
+          <w:sz w:val="22"/>
+          <w:szCs w:val="22"/>
+        </w:rPr>
+        <w:t>and also</w:t>
+      </w:r>
+      <w:proofErr w:type="gramEnd"/>
+      <w:r>
+        <w:rPr>
+          <w:rFonts w:ascii="Arial" w:hAnsi="Arial" w:cs="Arial"/>
+          <w:sz w:val="22"/>
+          <w:szCs w:val="22"/>
+        </w:rPr>
+        <w:t xml:space="preserve"> small screens directly at the gates which provide more detailed information.</w:t>
       </w:r>
     </w:p>
     <w:p>
@@ -10338,7 +10556,6 @@
         </w:rPr>
         <w:t xml:space="preserve"> - [</w:t>
       </w:r>
-      <w:proofErr w:type="spellStart"/>
       <w:r>
         <w:rPr>
           <w:rFonts w:ascii="Arial" w:hAnsi="Arial" w:cs="Arial"/>
@@ -10347,20 +10564,8 @@
           <w:color w:val="auto"/>
           <w:lang w:val="en-GB"/>
         </w:rPr>
-        <w:t>Kaan</w:t>
-      </w:r>
-      <w:proofErr w:type="spellEnd"/>
-      <w:r>
-        <w:rPr>
-          <w:rFonts w:ascii="Arial" w:hAnsi="Arial" w:cs="Arial"/>
-          <w:i w:val="0"/>
-          <w:iCs w:val="0"/>
-          <w:color w:val="auto"/>
-          <w:lang w:val="en-GB"/>
-        </w:rPr>
-        <w:t xml:space="preserve"> </w:t>
-      </w:r>
-      <w:proofErr w:type="spellStart"/>
+        <w:t xml:space="preserve">Kaan </w:t>
+      </w:r>
       <w:r>
         <w:rPr>
           <w:rFonts w:ascii="Arial" w:hAnsi="Arial" w:cs="Arial"/>
@@ -10373,7 +10578,6 @@
         </w:rPr>
         <w:t>Baylan</w:t>
       </w:r>
-      <w:proofErr w:type="spellEnd"/>
       <w:r>
         <w:rPr>
           <w:rFonts w:ascii="Arial" w:hAnsi="Arial" w:cs="Arial"/>
@@ -12789,7 +12993,25 @@
           <w:sz w:val="22"/>
           <w:szCs w:val="22"/>
         </w:rPr>
-        <w:t>We decided to connect every subsystem with the other ones since we have no central unit like the control system management. Therefore, Airside and Landside Management have to communicate directly with each other.</w:t>
+        <w:t xml:space="preserve">We decided to connect every subsystem with the other ones since we have no central unit like the control system management. Therefore, Airside and Landside Management </w:t>
+      </w:r>
+      <w:proofErr w:type="gramStart"/>
+      <w:r>
+        <w:rPr>
+          <w:rFonts w:ascii="Arial" w:hAnsi="Arial" w:cs="Arial"/>
+          <w:sz w:val="22"/>
+          <w:szCs w:val="22"/>
+        </w:rPr>
+        <w:t>have to</w:t>
+      </w:r>
+      <w:proofErr w:type="gramEnd"/>
+      <w:r>
+        <w:rPr>
+          <w:rFonts w:ascii="Arial" w:hAnsi="Arial" w:cs="Arial"/>
+          <w:sz w:val="22"/>
+          <w:szCs w:val="22"/>
+        </w:rPr>
+        <w:t xml:space="preserve"> communicate directly with each other.</w:t>
       </w:r>
     </w:p>
     <w:p>
@@ -12907,7 +13129,25 @@
           <w:sz w:val="22"/>
           <w:szCs w:val="22"/>
         </w:rPr>
-        <w:t>. Note that the condition which is formulated in the yellow box must be satisfied in order to enter the extending use-case.</w:t>
+        <w:t xml:space="preserve">. Note that the condition which is formulated in the yellow box must be satisfied </w:t>
+      </w:r>
+      <w:proofErr w:type="gramStart"/>
+      <w:r>
+        <w:rPr>
+          <w:rFonts w:ascii="Arial" w:hAnsi="Arial" w:cs="Arial"/>
+          <w:sz w:val="22"/>
+          <w:szCs w:val="22"/>
+        </w:rPr>
+        <w:t>in order to</w:t>
+      </w:r>
+      <w:proofErr w:type="gramEnd"/>
+      <w:r>
+        <w:rPr>
+          <w:rFonts w:ascii="Arial" w:hAnsi="Arial" w:cs="Arial"/>
+          <w:sz w:val="22"/>
+          <w:szCs w:val="22"/>
+        </w:rPr>
+        <w:t xml:space="preserve"> enter the extending use-case.</w:t>
       </w:r>
     </w:p>
     <w:p>
@@ -12955,7 +13195,43 @@
           <w:sz w:val="22"/>
           <w:szCs w:val="22"/>
         </w:rPr>
-        <w:t>We decided to use the composition relation between the different subsystems and the overall system since every subsystem is specifically modelled for an airport management system. It would be possible to extend this for other management systems as well and if that would be the case, we could exchange the composition for an aggregation in order to share these subsystems with other systems as well. But that would need some adaptions and this is not in the scope of this project.</w:t>
+        <w:t xml:space="preserve">We decided to use the composition relation between the different subsystems and the overall system since every subsystem is specifically modelled for an airport management system. It would be possible to extend this for other management systems as well and if that would be the case, we could exchange the composition for an aggregation </w:t>
+      </w:r>
+      <w:proofErr w:type="gramStart"/>
+      <w:r>
+        <w:rPr>
+          <w:rFonts w:ascii="Arial" w:hAnsi="Arial" w:cs="Arial"/>
+          <w:sz w:val="22"/>
+          <w:szCs w:val="22"/>
+        </w:rPr>
+        <w:t>in order to</w:t>
+      </w:r>
+      <w:proofErr w:type="gramEnd"/>
+      <w:r>
+        <w:rPr>
+          <w:rFonts w:ascii="Arial" w:hAnsi="Arial" w:cs="Arial"/>
+          <w:sz w:val="22"/>
+          <w:szCs w:val="22"/>
+        </w:rPr>
+        <w:t xml:space="preserve"> share these subsystems with other systems as well. But that would need some </w:t>
+      </w:r>
+      <w:proofErr w:type="gramStart"/>
+      <w:r>
+        <w:rPr>
+          <w:rFonts w:ascii="Arial" w:hAnsi="Arial" w:cs="Arial"/>
+          <w:sz w:val="22"/>
+          <w:szCs w:val="22"/>
+        </w:rPr>
+        <w:t>adaptions</w:t>
+      </w:r>
+      <w:proofErr w:type="gramEnd"/>
+      <w:r>
+        <w:rPr>
+          <w:rFonts w:ascii="Arial" w:hAnsi="Arial" w:cs="Arial"/>
+          <w:sz w:val="22"/>
+          <w:szCs w:val="22"/>
+        </w:rPr>
+        <w:t xml:space="preserve"> and this is not in the scope of this project.</w:t>
       </w:r>
     </w:p>
     <w:p>
@@ -13584,7 +13860,25 @@
                 <w:sz w:val="22"/>
                 <w:szCs w:val="22"/>
               </w:rPr>
-              <w:t>Integrated changes from M2 Correction Guideline (especially to show one exception case in the sequence diagram)</w:t>
+              <w:t>Integrated changes from M2 Correction Guideline (</w:t>
+            </w:r>
+            <w:proofErr w:type="gramStart"/>
+            <w:r>
+              <w:rPr>
+                <w:rFonts w:ascii="Arial" w:hAnsi="Arial" w:cs="Arial"/>
+                <w:sz w:val="22"/>
+                <w:szCs w:val="22"/>
+              </w:rPr>
+              <w:t>especially</w:t>
+            </w:r>
+            <w:proofErr w:type="gramEnd"/>
+            <w:r>
+              <w:rPr>
+                <w:rFonts w:ascii="Arial" w:hAnsi="Arial" w:cs="Arial"/>
+                <w:sz w:val="22"/>
+                <w:szCs w:val="22"/>
+              </w:rPr>
+              <w:t xml:space="preserve"> to show one exception case in the sequence diagram)</w:t>
             </w:r>
           </w:p>
         </w:tc>

</xml_diff>